<commit_message>
add template limits file, modify how to doc
</commit_message>
<xml_diff>
--- a/DV analysis documentation how to.docx
+++ b/DV analysis documentation how to.docx
@@ -10,6 +10,7 @@
           <w:docPartUnique/>
         </w:docPartObj>
       </w:sdtPr>
+      <w:sdtEndPr/>
       <w:sdtContent>
         <w:p/>
         <w:p>
@@ -91,6 +92,7 @@
                                     <w:dataBinding w:prefixMappings="xmlns:ns0='http://purl.org/dc/elements/1.1/' xmlns:ns1='http://schemas.openxmlformats.org/package/2006/metadata/core-properties' " w:xpath="/ns1:coreProperties[1]/ns0:title[1]" w:storeItemID="{6C3C8BC8-F283-45AE-878A-BAB7291924A1}"/>
                                     <w:text/>
                                   </w:sdtPr>
+                                  <w:sdtEndPr/>
                                   <w:sdtContent>
                                     <w:r>
                                       <w:rPr>
@@ -117,6 +119,7 @@
                                   <w:dataBinding w:prefixMappings="xmlns:ns0='http://purl.org/dc/elements/1.1/' xmlns:ns1='http://schemas.openxmlformats.org/package/2006/metadata/core-properties' " w:xpath="/ns1:coreProperties[1]/ns0:subject[1]" w:storeItemID="{6C3C8BC8-F283-45AE-878A-BAB7291924A1}"/>
                                   <w:text/>
                                 </w:sdtPr>
+                                <w:sdtEndPr/>
                                 <w:sdtContent>
                                   <w:p>
                                     <w:pPr>
@@ -157,6 +160,7 @@
                                   <w:dataBinding w:prefixMappings="xmlns:ns0='http://purl.org/dc/elements/1.1/' xmlns:ns1='http://schemas.openxmlformats.org/package/2006/metadata/core-properties' " w:xpath="/ns1:coreProperties[1]/ns0:creator[1]" w:storeItemID="{6C3C8BC8-F283-45AE-878A-BAB7291924A1}"/>
                                   <w:text/>
                                 </w:sdtPr>
+                                <w:sdtEndPr/>
                                 <w:sdtContent>
                                   <w:p>
                                     <w:pPr>
@@ -235,6 +239,7 @@
                               <w:dataBinding w:prefixMappings="xmlns:ns0='http://purl.org/dc/elements/1.1/' xmlns:ns1='http://schemas.openxmlformats.org/package/2006/metadata/core-properties' " w:xpath="/ns1:coreProperties[1]/ns0:title[1]" w:storeItemID="{6C3C8BC8-F283-45AE-878A-BAB7291924A1}"/>
                               <w:text/>
                             </w:sdtPr>
+                            <w:sdtEndPr/>
                             <w:sdtContent>
                               <w:r>
                                 <w:rPr>
@@ -261,6 +266,7 @@
                             <w:dataBinding w:prefixMappings="xmlns:ns0='http://purl.org/dc/elements/1.1/' xmlns:ns1='http://schemas.openxmlformats.org/package/2006/metadata/core-properties' " w:xpath="/ns1:coreProperties[1]/ns0:subject[1]" w:storeItemID="{6C3C8BC8-F283-45AE-878A-BAB7291924A1}"/>
                             <w:text/>
                           </w:sdtPr>
+                          <w:sdtEndPr/>
                           <w:sdtContent>
                             <w:p>
                               <w:pPr>
@@ -301,6 +307,7 @@
                             <w:dataBinding w:prefixMappings="xmlns:ns0='http://purl.org/dc/elements/1.1/' xmlns:ns1='http://schemas.openxmlformats.org/package/2006/metadata/core-properties' " w:xpath="/ns1:coreProperties[1]/ns0:creator[1]" w:storeItemID="{6C3C8BC8-F283-45AE-878A-BAB7291924A1}"/>
                             <w:text/>
                           </w:sdtPr>
+                          <w:sdtEndPr/>
                           <w:sdtContent>
                             <w:p>
                               <w:pPr>
@@ -3334,37 +3341,12 @@
         </w:rPr>
         <w:t xml:space="preserve">Park only, Turn only, </w:t>
       </w:r>
-      <w:proofErr w:type="spellStart"/>
-      <w:r>
-        <w:rPr>
-          <w:rFonts w:ascii="Segoe UI" w:hAnsi="Segoe UI" w:cs="Segoe UI"/>
-          <w:color w:val="24292E"/>
-        </w:rPr>
-        <w:t>Park+Turn</w:t>
-      </w:r>
-      <w:proofErr w:type="spellEnd"/>
-      <w:r>
-        <w:rPr>
-          <w:rFonts w:ascii="Segoe UI" w:hAnsi="Segoe UI" w:cs="Segoe UI"/>
-          <w:color w:val="24292E"/>
-        </w:rPr>
-        <w:t xml:space="preserve">, </w:t>
-      </w:r>
-      <w:proofErr w:type="spellStart"/>
-      <w:r>
-        <w:rPr>
-          <w:rFonts w:ascii="Segoe UI" w:hAnsi="Segoe UI" w:cs="Segoe UI"/>
-          <w:color w:val="24292E"/>
-        </w:rPr>
-        <w:t>DRL+Park</w:t>
-      </w:r>
-      <w:proofErr w:type="spellEnd"/>
-      <w:r>
-        <w:rPr>
-          <w:rFonts w:ascii="Segoe UI" w:hAnsi="Segoe UI" w:cs="Segoe UI"/>
-          <w:color w:val="24292E"/>
-        </w:rPr>
-        <w:t>, etc.). These various modes are excited at different voltages throughout testing. The primary function of this project is to analyze the distributions of current for each temperature/mode/voltage condition.</w:t>
+      <w:r>
+        <w:rPr>
+          <w:rFonts w:ascii="Segoe UI" w:hAnsi="Segoe UI" w:cs="Segoe UI"/>
+          <w:color w:val="24292E"/>
+        </w:rPr>
+        <w:t>Park+Turn, DRL+Park, etc.). These various modes are excited at different voltages throughout testing. The primary function of this project is to analyze the distributions of current for each temperature/mode/voltage condition.</w:t>
       </w:r>
       <w:r>
         <w:rPr>
@@ -3373,31 +3355,6 @@
         </w:rPr>
         <w:t xml:space="preserve"> </w:t>
       </w:r>
-      <w:r>
-        <w:rPr>
-          <w:rFonts w:ascii="Segoe UI" w:hAnsi="Segoe UI" w:cs="Segoe UI"/>
-          <w:color w:val="24292E"/>
-        </w:rPr>
-        <w:t xml:space="preserve"> </w:t>
-      </w:r>
-      <w:r>
-        <w:rPr>
-          <w:rFonts w:ascii="Segoe UI" w:hAnsi="Segoe UI" w:cs="Segoe UI"/>
-          <w:color w:val="24292E"/>
-          <w:highlight w:val="yellow"/>
-        </w:rPr>
-        <w:t>Link to raw data file examples???</w:t>
-      </w:r>
-    </w:p>
-    <w:p>
-      <w:pPr>
-        <w:pStyle w:val="NormalWeb"/>
-        <w:spacing w:before="0" w:beforeAutospacing="0" w:after="240" w:afterAutospacing="0"/>
-        <w:rPr>
-          <w:rFonts w:ascii="Segoe UI" w:hAnsi="Segoe UI" w:cs="Segoe UI"/>
-          <w:color w:val="24292E"/>
-        </w:rPr>
-      </w:pPr>
     </w:p>
     <w:p>
       <w:pPr>
@@ -3687,23 +3644,7 @@
           <w:rFonts w:ascii="Segoe UI" w:hAnsi="Segoe UI" w:cs="Segoe UI"/>
           <w:color w:val="24292E"/>
         </w:rPr>
-        <w:t xml:space="preserve">A </w:t>
-      </w:r>
-      <w:proofErr w:type="spellStart"/>
-      <w:r>
-        <w:rPr>
-          <w:rFonts w:ascii="Segoe UI" w:hAnsi="Segoe UI" w:cs="Segoe UI"/>
-          <w:color w:val="24292E"/>
-        </w:rPr>
-        <w:t>Labview</w:t>
-      </w:r>
-      <w:proofErr w:type="spellEnd"/>
-      <w:r>
-        <w:rPr>
-          <w:rFonts w:ascii="Segoe UI" w:hAnsi="Segoe UI" w:cs="Segoe UI"/>
-          <w:color w:val="24292E"/>
-        </w:rPr>
-        <w:t xml:space="preserve"> program defines the functional cycle of testing (which modules are powered and when) and outputs raw DAQ voltage and current data of each system for each board</w:t>
+        <w:t>A Labview program defines the functional cycle of testing (which modules are powered and when) and outputs raw DAQ voltage and current data of each system for each board</w:t>
       </w:r>
       <w:r>
         <w:rPr>
@@ -3849,53 +3790,62 @@
           <w:sz w:val="24"/>
           <w:szCs w:val="24"/>
         </w:rPr>
+        <w:t>Not all LEDs are created equal. Some LEDs are more efficient than others (</w:t>
+      </w:r>
+      <w:r>
+        <w:rPr>
+          <w:rFonts w:ascii="Segoe UI" w:eastAsia="Times New Roman" w:hAnsi="Segoe UI" w:cs="Segoe UI"/>
+          <w:color w:val="24292E"/>
+          <w:sz w:val="24"/>
+          <w:szCs w:val="24"/>
+        </w:rPr>
+        <w:t xml:space="preserve">the </w:t>
+      </w:r>
+      <w:r>
+        <w:rPr>
+          <w:rFonts w:ascii="Segoe UI" w:eastAsia="Times New Roman" w:hAnsi="Segoe UI" w:cs="Segoe UI"/>
+          <w:color w:val="24292E"/>
+          <w:sz w:val="24"/>
+          <w:szCs w:val="24"/>
+        </w:rPr>
+        <w:t>same</w:t>
+      </w:r>
+      <w:r>
+        <w:rPr>
+          <w:rFonts w:ascii="Segoe UI" w:eastAsia="Times New Roman" w:hAnsi="Segoe UI" w:cs="Segoe UI"/>
+          <w:color w:val="24292E"/>
+          <w:sz w:val="24"/>
+          <w:szCs w:val="24"/>
+        </w:rPr>
+        <w:t xml:space="preserve"> current will produce </w:t>
+      </w:r>
+      <w:r>
+        <w:rPr>
+          <w:rFonts w:ascii="Segoe UI" w:eastAsia="Times New Roman" w:hAnsi="Segoe UI" w:cs="Segoe UI"/>
+          <w:color w:val="24292E"/>
+          <w:sz w:val="24"/>
+          <w:szCs w:val="24"/>
+        </w:rPr>
+        <w:t xml:space="preserve">greater </w:t>
+      </w:r>
+      <w:r>
+        <w:rPr>
+          <w:rFonts w:ascii="Segoe UI" w:eastAsia="Times New Roman" w:hAnsi="Segoe UI" w:cs="Segoe UI"/>
+          <w:color w:val="24292E"/>
+          <w:sz w:val="24"/>
+          <w:szCs w:val="24"/>
+        </w:rPr>
+        <w:t xml:space="preserve">light output) and so LEDs are allocated into different bins. LED binning is accounted </w:t>
+      </w:r>
+      <w:r>
+        <w:rPr>
+          <w:rFonts w:ascii="Segoe UI" w:eastAsia="Times New Roman" w:hAnsi="Segoe UI" w:cs="Segoe UI"/>
+          <w:color w:val="24292E"/>
+          <w:sz w:val="24"/>
+          <w:szCs w:val="24"/>
+        </w:rPr>
         <w:lastRenderedPageBreak/>
-        <w:t>Not all LEDs are created equal. Some LEDs are more efficient than others (</w:t>
-      </w:r>
-      <w:r>
-        <w:rPr>
-          <w:rFonts w:ascii="Segoe UI" w:eastAsia="Times New Roman" w:hAnsi="Segoe UI" w:cs="Segoe UI"/>
-          <w:color w:val="24292E"/>
-          <w:sz w:val="24"/>
-          <w:szCs w:val="24"/>
-        </w:rPr>
-        <w:t xml:space="preserve">the </w:t>
-      </w:r>
-      <w:r>
-        <w:rPr>
-          <w:rFonts w:ascii="Segoe UI" w:eastAsia="Times New Roman" w:hAnsi="Segoe UI" w:cs="Segoe UI"/>
-          <w:color w:val="24292E"/>
-          <w:sz w:val="24"/>
-          <w:szCs w:val="24"/>
-        </w:rPr>
-        <w:t>same</w:t>
-      </w:r>
-      <w:r>
-        <w:rPr>
-          <w:rFonts w:ascii="Segoe UI" w:eastAsia="Times New Roman" w:hAnsi="Segoe UI" w:cs="Segoe UI"/>
-          <w:color w:val="24292E"/>
-          <w:sz w:val="24"/>
-          <w:szCs w:val="24"/>
-        </w:rPr>
-        <w:t xml:space="preserve"> current will produce </w:t>
-      </w:r>
-      <w:r>
-        <w:rPr>
-          <w:rFonts w:ascii="Segoe UI" w:eastAsia="Times New Roman" w:hAnsi="Segoe UI" w:cs="Segoe UI"/>
-          <w:color w:val="24292E"/>
-          <w:sz w:val="24"/>
-          <w:szCs w:val="24"/>
-        </w:rPr>
-        <w:t xml:space="preserve">greater </w:t>
-      </w:r>
-      <w:r>
-        <w:rPr>
-          <w:rFonts w:ascii="Segoe UI" w:eastAsia="Times New Roman" w:hAnsi="Segoe UI" w:cs="Segoe UI"/>
-          <w:color w:val="24292E"/>
-          <w:sz w:val="24"/>
-          <w:szCs w:val="24"/>
-        </w:rPr>
-        <w:t>light output) and so LEDs are allocated into different bins. LED binning is accounted for in the limits files so that different current limits can be used for samples of the same module type but different LED bin.</w:t>
+        <w:t>for in the limits files so that different current limits can be used for samples of the same module type but different LED bin.</w:t>
       </w:r>
       <w:r>
         <w:rPr>
@@ -4479,14 +4429,27 @@
       <w:r>
         <w:t xml:space="preserve">Figure </w:t>
       </w:r>
-      <w:fldSimple w:instr=" SEQ Figure \* ARABIC ">
-        <w:r>
-          <w:rPr>
-            <w:noProof/>
-          </w:rPr>
-          <w:t>1</w:t>
-        </w:r>
-      </w:fldSimple>
+      <w:r>
+        <w:fldChar w:fldCharType="begin"/>
+      </w:r>
+      <w:r>
+        <w:instrText xml:space="preserve"> SEQ Figure \* ARABIC </w:instrText>
+      </w:r>
+      <w:r>
+        <w:fldChar w:fldCharType="separate"/>
+      </w:r>
+      <w:r>
+        <w:rPr>
+          <w:noProof/>
+        </w:rPr>
+        <w:t>1</w:t>
+      </w:r>
+      <w:r>
+        <w:rPr>
+          <w:noProof/>
+        </w:rPr>
+        <w:fldChar w:fldCharType="end"/>
+      </w:r>
       <w:bookmarkEnd w:id="5"/>
       <w:r>
         <w:t>. Example of a temporal plot created by program</w:t>
@@ -4511,7 +4474,6 @@
           <w:sz w:val="30"/>
           <w:szCs w:val="30"/>
         </w:rPr>
-        <w:lastRenderedPageBreak/>
         <w:t>2) Current Histograms</w:t>
       </w:r>
       <w:bookmarkEnd w:id="6"/>
@@ -4530,6 +4492,7 @@
           <w:rFonts w:ascii="Segoe UI" w:hAnsi="Segoe UI" w:cs="Segoe UI"/>
           <w:color w:val="24292E"/>
         </w:rPr>
+        <w:lastRenderedPageBreak/>
         <w:t xml:space="preserve">Histograms </w:t>
       </w:r>
       <w:r>
@@ -4828,14 +4791,27 @@
       <w:r>
         <w:t xml:space="preserve">Figure </w:t>
       </w:r>
-      <w:fldSimple w:instr=" SEQ Figure \* ARABIC ">
-        <w:r>
-          <w:rPr>
-            <w:noProof/>
-          </w:rPr>
-          <w:t>2</w:t>
-        </w:r>
-      </w:fldSimple>
+      <w:r>
+        <w:fldChar w:fldCharType="begin"/>
+      </w:r>
+      <w:r>
+        <w:instrText xml:space="preserve"> SEQ Figure \* ARABIC </w:instrText>
+      </w:r>
+      <w:r>
+        <w:fldChar w:fldCharType="separate"/>
+      </w:r>
+      <w:r>
+        <w:rPr>
+          <w:noProof/>
+        </w:rPr>
+        <w:t>2</w:t>
+      </w:r>
+      <w:r>
+        <w:rPr>
+          <w:noProof/>
+        </w:rPr>
+        <w:fldChar w:fldCharType="end"/>
+      </w:r>
       <w:bookmarkEnd w:id="7"/>
       <w:r>
         <w:t xml:space="preserve">. </w:t>
@@ -4926,14 +4902,27 @@
       <w:r>
         <w:t xml:space="preserve">Figure </w:t>
       </w:r>
-      <w:fldSimple w:instr=" SEQ Figure \* ARABIC ">
-        <w:r>
-          <w:rPr>
-            <w:noProof/>
-          </w:rPr>
-          <w:t>3</w:t>
-        </w:r>
-      </w:fldSimple>
+      <w:r>
+        <w:fldChar w:fldCharType="begin"/>
+      </w:r>
+      <w:r>
+        <w:instrText xml:space="preserve"> SEQ Figure \* ARABIC </w:instrText>
+      </w:r>
+      <w:r>
+        <w:fldChar w:fldCharType="separate"/>
+      </w:r>
+      <w:r>
+        <w:rPr>
+          <w:noProof/>
+        </w:rPr>
+        <w:t>3</w:t>
+      </w:r>
+      <w:r>
+        <w:rPr>
+          <w:noProof/>
+        </w:rPr>
+        <w:fldChar w:fldCharType="end"/>
+      </w:r>
       <w:bookmarkEnd w:id="8"/>
       <w:r>
         <w:t xml:space="preserve">. </w:t>
@@ -5211,71 +5200,7 @@
           <w:rFonts w:ascii="Segoe UI" w:hAnsi="Segoe UI" w:cs="Segoe UI"/>
           <w:color w:val="24292E"/>
         </w:rPr>
-        <w:t>By default the xml data tables are saved in the “</w:t>
-      </w:r>
-      <w:proofErr w:type="gramStart"/>
-      <w:r>
-        <w:rPr>
-          <w:rFonts w:ascii="Segoe UI" w:hAnsi="Segoe UI" w:cs="Segoe UI"/>
-          <w:color w:val="24292E"/>
-        </w:rPr>
-        <w:t>!output</w:t>
-      </w:r>
-      <w:proofErr w:type="gramEnd"/>
-      <w:r>
-        <w:rPr>
-          <w:rFonts w:ascii="Segoe UI" w:hAnsi="Segoe UI" w:cs="Segoe UI"/>
-          <w:color w:val="24292E"/>
-        </w:rPr>
-        <w:t>” folder where the main application executable is located. There is also a “templates” folder inside the “</w:t>
-      </w:r>
-      <w:proofErr w:type="gramStart"/>
-      <w:r>
-        <w:rPr>
-          <w:rFonts w:ascii="Segoe UI" w:hAnsi="Segoe UI" w:cs="Segoe UI"/>
-          <w:color w:val="24292E"/>
-        </w:rPr>
-        <w:t>!output</w:t>
-      </w:r>
-      <w:proofErr w:type="gramEnd"/>
-      <w:r>
-        <w:rPr>
-          <w:rFonts w:ascii="Segoe UI" w:hAnsi="Segoe UI" w:cs="Segoe UI"/>
-          <w:color w:val="24292E"/>
-        </w:rPr>
-        <w:t xml:space="preserve">” folder that contains a couple </w:t>
-      </w:r>
-      <w:proofErr w:type="spellStart"/>
-      <w:r>
-        <w:rPr>
-          <w:rFonts w:ascii="Segoe UI" w:hAnsi="Segoe UI" w:cs="Segoe UI"/>
-          <w:color w:val="24292E"/>
-        </w:rPr>
-        <w:t>xsl</w:t>
-      </w:r>
-      <w:proofErr w:type="spellEnd"/>
-      <w:r>
-        <w:rPr>
-          <w:rFonts w:ascii="Segoe UI" w:hAnsi="Segoe UI" w:cs="Segoe UI"/>
-          <w:color w:val="24292E"/>
-        </w:rPr>
-        <w:t xml:space="preserve"> and </w:t>
-      </w:r>
-      <w:proofErr w:type="spellStart"/>
-      <w:r>
-        <w:rPr>
-          <w:rFonts w:ascii="Segoe UI" w:hAnsi="Segoe UI" w:cs="Segoe UI"/>
-          <w:color w:val="24292E"/>
-        </w:rPr>
-        <w:t>css</w:t>
-      </w:r>
-      <w:proofErr w:type="spellEnd"/>
-      <w:r>
-        <w:rPr>
-          <w:rFonts w:ascii="Segoe UI" w:hAnsi="Segoe UI" w:cs="Segoe UI"/>
-          <w:color w:val="24292E"/>
-        </w:rPr>
-        <w:t xml:space="preserve"> files that describe the layout and styling for displaying these xml files in a browser. Do not delete these templates. </w:t>
+        <w:t xml:space="preserve">By default the xml data tables are saved in the “!output” folder where the main application executable is located. There is also a “templates” folder inside the “!output” folder that contains a couple xsl and css files that describe the layout and styling for displaying these xml files in a browser. Do not delete these templates. </w:t>
       </w:r>
     </w:p>
     <w:tbl>
@@ -5435,16 +5360,8 @@
               <w:rPr>
                 <w:rFonts w:ascii="Calibri" w:eastAsia="Times New Roman" w:hAnsi="Calibri" w:cs="Times New Roman"/>
               </w:rPr>
-              <w:t xml:space="preserve">Temp TC1: </w:t>
-            </w:r>
-            <w:proofErr w:type="spellStart"/>
-            <w:r>
-              <w:rPr>
-                <w:rFonts w:ascii="Calibri" w:eastAsia="Times New Roman" w:hAnsi="Calibri" w:cs="Times New Roman"/>
-              </w:rPr>
-              <w:t>Amb</w:t>
-            </w:r>
-            <w:proofErr w:type="spellEnd"/>
+              <w:t>Temp TC1: Amb</w:t>
+            </w:r>
           </w:p>
         </w:tc>
         <w:tc>
@@ -5780,14 +5697,27 @@
       <w:r>
         <w:t xml:space="preserve">Table </w:t>
       </w:r>
-      <w:fldSimple w:instr=" SEQ Table \* ARABIC ">
-        <w:r>
-          <w:rPr>
-            <w:noProof/>
-          </w:rPr>
-          <w:t>1</w:t>
-        </w:r>
-      </w:fldSimple>
+      <w:r>
+        <w:fldChar w:fldCharType="begin"/>
+      </w:r>
+      <w:r>
+        <w:instrText xml:space="preserve"> SEQ Table \* ARABIC </w:instrText>
+      </w:r>
+      <w:r>
+        <w:fldChar w:fldCharType="separate"/>
+      </w:r>
+      <w:r>
+        <w:rPr>
+          <w:noProof/>
+        </w:rPr>
+        <w:t>1</w:t>
+      </w:r>
+      <w:r>
+        <w:rPr>
+          <w:noProof/>
+        </w:rPr>
+        <w:fldChar w:fldCharType="end"/>
+      </w:r>
       <w:bookmarkEnd w:id="10"/>
       <w:r>
         <w:t xml:space="preserve">. </w:t>
@@ -6083,7 +6013,6 @@
                 <w:szCs w:val="10"/>
               </w:rPr>
             </w:pPr>
-            <w:proofErr w:type="spellStart"/>
             <w:r>
               <w:rPr>
                 <w:rFonts w:ascii="Calibri" w:eastAsia="Times New Roman" w:hAnsi="Calibri" w:cs="Times New Roman"/>
@@ -6092,7 +6021,6 @@
               </w:rPr>
               <w:t>Vsense</w:t>
             </w:r>
-            <w:proofErr w:type="spellEnd"/>
             <w:r>
               <w:rPr>
                 <w:rFonts w:ascii="Calibri" w:eastAsia="Times New Roman" w:hAnsi="Calibri" w:cs="Times New Roman"/>
@@ -6132,7 +6060,6 @@
                 <w:szCs w:val="10"/>
               </w:rPr>
             </w:pPr>
-            <w:proofErr w:type="spellStart"/>
             <w:r>
               <w:rPr>
                 <w:rFonts w:ascii="Calibri" w:eastAsia="Times New Roman" w:hAnsi="Calibri" w:cs="Times New Roman"/>
@@ -6141,7 +6068,6 @@
               </w:rPr>
               <w:t>Vsense</w:t>
             </w:r>
-            <w:proofErr w:type="spellEnd"/>
             <w:r>
               <w:rPr>
                 <w:rFonts w:ascii="Calibri" w:eastAsia="Times New Roman" w:hAnsi="Calibri" w:cs="Times New Roman"/>
@@ -7813,7 +7739,6 @@
                 <w:szCs w:val="14"/>
               </w:rPr>
             </w:pPr>
-            <w:proofErr w:type="spellStart"/>
             <w:r>
               <w:rPr>
                 <w:rFonts w:ascii="Calibri" w:eastAsia="Times New Roman" w:hAnsi="Calibri" w:cs="Times New Roman"/>
@@ -7822,18 +7747,7 @@
                 <w:sz w:val="14"/>
                 <w:szCs w:val="14"/>
               </w:rPr>
-              <w:t>Avg</w:t>
-            </w:r>
-            <w:proofErr w:type="spellEnd"/>
-            <w:r>
-              <w:rPr>
-                <w:rFonts w:ascii="Calibri" w:eastAsia="Times New Roman" w:hAnsi="Calibri" w:cs="Times New Roman"/>
-                <w:b/>
-                <w:bCs/>
-                <w:sz w:val="14"/>
-                <w:szCs w:val="14"/>
-              </w:rPr>
-              <w:t>:</w:t>
+              <w:t>Avg:</w:t>
             </w:r>
           </w:p>
         </w:tc>
@@ -11445,72 +11359,52 @@
                 <w:szCs w:val="10"/>
               </w:rPr>
             </w:pPr>
-            <w:proofErr w:type="spellStart"/>
             <w:r>
               <w:rPr>
                 <w:rFonts w:ascii="Calibri" w:eastAsia="Times New Roman" w:hAnsi="Calibri" w:cs="Times New Roman"/>
                 <w:sz w:val="10"/>
                 <w:szCs w:val="10"/>
               </w:rPr>
-              <w:t>Vsense</w:t>
-            </w:r>
-            <w:proofErr w:type="spellEnd"/>
-            <w:r>
+              <w:t>Vsense 1st</w:t>
+            </w:r>
+          </w:p>
+        </w:tc>
+        <w:tc>
+          <w:tcPr>
+            <w:tcW w:w="0" w:type="auto"/>
+            <w:tcBorders>
+              <w:top w:val="outset" w:sz="6" w:space="0" w:color="auto"/>
+              <w:left w:val="outset" w:sz="6" w:space="0" w:color="auto"/>
+              <w:bottom w:val="outset" w:sz="6" w:space="0" w:color="auto"/>
+              <w:right w:val="outset" w:sz="6" w:space="0" w:color="auto"/>
+            </w:tcBorders>
+            <w:shd w:val="clear" w:color="auto" w:fill="D3D3D3"/>
+            <w:tcMar>
+              <w:top w:w="15" w:type="dxa"/>
+              <w:left w:w="15" w:type="dxa"/>
+              <w:bottom w:w="15" w:type="dxa"/>
+              <w:right w:w="15" w:type="dxa"/>
+            </w:tcMar>
+            <w:vAlign w:val="center"/>
+            <w:hideMark/>
+          </w:tcPr>
+          <w:p>
+            <w:pPr>
+              <w:spacing w:after="0" w:line="240" w:lineRule="auto"/>
+              <w:jc w:val="center"/>
               <w:rPr>
                 <w:rFonts w:ascii="Calibri" w:eastAsia="Times New Roman" w:hAnsi="Calibri" w:cs="Times New Roman"/>
                 <w:sz w:val="10"/>
                 <w:szCs w:val="10"/>
               </w:rPr>
-              <w:t xml:space="preserve"> 1st</w:t>
-            </w:r>
-          </w:p>
-        </w:tc>
-        <w:tc>
-          <w:tcPr>
-            <w:tcW w:w="0" w:type="auto"/>
-            <w:tcBorders>
-              <w:top w:val="outset" w:sz="6" w:space="0" w:color="auto"/>
-              <w:left w:val="outset" w:sz="6" w:space="0" w:color="auto"/>
-              <w:bottom w:val="outset" w:sz="6" w:space="0" w:color="auto"/>
-              <w:right w:val="outset" w:sz="6" w:space="0" w:color="auto"/>
-            </w:tcBorders>
-            <w:shd w:val="clear" w:color="auto" w:fill="D3D3D3"/>
-            <w:tcMar>
-              <w:top w:w="15" w:type="dxa"/>
-              <w:left w:w="15" w:type="dxa"/>
-              <w:bottom w:w="15" w:type="dxa"/>
-              <w:right w:w="15" w:type="dxa"/>
-            </w:tcMar>
-            <w:vAlign w:val="center"/>
-            <w:hideMark/>
-          </w:tcPr>
-          <w:p>
-            <w:pPr>
-              <w:spacing w:after="0" w:line="240" w:lineRule="auto"/>
-              <w:jc w:val="center"/>
+            </w:pPr>
+            <w:r>
               <w:rPr>
                 <w:rFonts w:ascii="Calibri" w:eastAsia="Times New Roman" w:hAnsi="Calibri" w:cs="Times New Roman"/>
                 <w:sz w:val="10"/>
                 <w:szCs w:val="10"/>
               </w:rPr>
-            </w:pPr>
-            <w:proofErr w:type="spellStart"/>
-            <w:r>
-              <w:rPr>
-                <w:rFonts w:ascii="Calibri" w:eastAsia="Times New Roman" w:hAnsi="Calibri" w:cs="Times New Roman"/>
-                <w:sz w:val="10"/>
-                <w:szCs w:val="10"/>
-              </w:rPr>
-              <w:t>Vsense</w:t>
-            </w:r>
-            <w:proofErr w:type="spellEnd"/>
-            <w:r>
-              <w:rPr>
-                <w:rFonts w:ascii="Calibri" w:eastAsia="Times New Roman" w:hAnsi="Calibri" w:cs="Times New Roman"/>
-                <w:sz w:val="10"/>
-                <w:szCs w:val="10"/>
-              </w:rPr>
-              <w:t xml:space="preserve"> Last</w:t>
+              <w:t>Vsense Last</w:t>
             </w:r>
           </w:p>
         </w:tc>
@@ -13175,7 +13069,6 @@
                 <w:szCs w:val="14"/>
               </w:rPr>
             </w:pPr>
-            <w:proofErr w:type="spellStart"/>
             <w:r>
               <w:rPr>
                 <w:rFonts w:ascii="Calibri" w:eastAsia="Times New Roman" w:hAnsi="Calibri" w:cs="Times New Roman"/>
@@ -13184,18 +13077,7 @@
                 <w:sz w:val="14"/>
                 <w:szCs w:val="14"/>
               </w:rPr>
-              <w:t>Avg</w:t>
-            </w:r>
-            <w:proofErr w:type="spellEnd"/>
-            <w:r>
-              <w:rPr>
-                <w:rFonts w:ascii="Calibri" w:eastAsia="Times New Roman" w:hAnsi="Calibri" w:cs="Times New Roman"/>
-                <w:b/>
-                <w:bCs/>
-                <w:sz w:val="14"/>
-                <w:szCs w:val="14"/>
-              </w:rPr>
-              <w:t>:</w:t>
+              <w:t>Avg:</w:t>
             </w:r>
           </w:p>
         </w:tc>
@@ -16801,72 +16683,52 @@
                 <w:szCs w:val="10"/>
               </w:rPr>
             </w:pPr>
-            <w:proofErr w:type="spellStart"/>
             <w:r>
               <w:rPr>
                 <w:rFonts w:ascii="Calibri" w:eastAsia="Times New Roman" w:hAnsi="Calibri" w:cs="Times New Roman"/>
                 <w:sz w:val="10"/>
                 <w:szCs w:val="10"/>
               </w:rPr>
-              <w:t>Vsense</w:t>
-            </w:r>
-            <w:proofErr w:type="spellEnd"/>
-            <w:r>
+              <w:t>Vsense 1st</w:t>
+            </w:r>
+          </w:p>
+        </w:tc>
+        <w:tc>
+          <w:tcPr>
+            <w:tcW w:w="0" w:type="auto"/>
+            <w:tcBorders>
+              <w:top w:val="outset" w:sz="6" w:space="0" w:color="auto"/>
+              <w:left w:val="outset" w:sz="6" w:space="0" w:color="auto"/>
+              <w:bottom w:val="outset" w:sz="6" w:space="0" w:color="auto"/>
+              <w:right w:val="outset" w:sz="6" w:space="0" w:color="auto"/>
+            </w:tcBorders>
+            <w:shd w:val="clear" w:color="auto" w:fill="D3D3D3"/>
+            <w:tcMar>
+              <w:top w:w="15" w:type="dxa"/>
+              <w:left w:w="15" w:type="dxa"/>
+              <w:bottom w:w="15" w:type="dxa"/>
+              <w:right w:w="15" w:type="dxa"/>
+            </w:tcMar>
+            <w:vAlign w:val="center"/>
+            <w:hideMark/>
+          </w:tcPr>
+          <w:p>
+            <w:pPr>
+              <w:spacing w:after="0" w:line="240" w:lineRule="auto"/>
+              <w:jc w:val="center"/>
               <w:rPr>
                 <w:rFonts w:ascii="Calibri" w:eastAsia="Times New Roman" w:hAnsi="Calibri" w:cs="Times New Roman"/>
                 <w:sz w:val="10"/>
                 <w:szCs w:val="10"/>
               </w:rPr>
-              <w:t xml:space="preserve"> 1st</w:t>
-            </w:r>
-          </w:p>
-        </w:tc>
-        <w:tc>
-          <w:tcPr>
-            <w:tcW w:w="0" w:type="auto"/>
-            <w:tcBorders>
-              <w:top w:val="outset" w:sz="6" w:space="0" w:color="auto"/>
-              <w:left w:val="outset" w:sz="6" w:space="0" w:color="auto"/>
-              <w:bottom w:val="outset" w:sz="6" w:space="0" w:color="auto"/>
-              <w:right w:val="outset" w:sz="6" w:space="0" w:color="auto"/>
-            </w:tcBorders>
-            <w:shd w:val="clear" w:color="auto" w:fill="D3D3D3"/>
-            <w:tcMar>
-              <w:top w:w="15" w:type="dxa"/>
-              <w:left w:w="15" w:type="dxa"/>
-              <w:bottom w:w="15" w:type="dxa"/>
-              <w:right w:w="15" w:type="dxa"/>
-            </w:tcMar>
-            <w:vAlign w:val="center"/>
-            <w:hideMark/>
-          </w:tcPr>
-          <w:p>
-            <w:pPr>
-              <w:spacing w:after="0" w:line="240" w:lineRule="auto"/>
-              <w:jc w:val="center"/>
+            </w:pPr>
+            <w:r>
               <w:rPr>
                 <w:rFonts w:ascii="Calibri" w:eastAsia="Times New Roman" w:hAnsi="Calibri" w:cs="Times New Roman"/>
                 <w:sz w:val="10"/>
                 <w:szCs w:val="10"/>
               </w:rPr>
-            </w:pPr>
-            <w:proofErr w:type="spellStart"/>
-            <w:r>
-              <w:rPr>
-                <w:rFonts w:ascii="Calibri" w:eastAsia="Times New Roman" w:hAnsi="Calibri" w:cs="Times New Roman"/>
-                <w:sz w:val="10"/>
-                <w:szCs w:val="10"/>
-              </w:rPr>
-              <w:t>Vsense</w:t>
-            </w:r>
-            <w:proofErr w:type="spellEnd"/>
-            <w:r>
-              <w:rPr>
-                <w:rFonts w:ascii="Calibri" w:eastAsia="Times New Roman" w:hAnsi="Calibri" w:cs="Times New Roman"/>
-                <w:sz w:val="10"/>
-                <w:szCs w:val="10"/>
-              </w:rPr>
-              <w:t xml:space="preserve"> Last</w:t>
+              <w:t>Vsense Last</w:t>
             </w:r>
           </w:p>
         </w:tc>
@@ -18531,7 +18393,6 @@
                 <w:szCs w:val="14"/>
               </w:rPr>
             </w:pPr>
-            <w:proofErr w:type="spellStart"/>
             <w:r>
               <w:rPr>
                 <w:rFonts w:ascii="Calibri" w:eastAsia="Times New Roman" w:hAnsi="Calibri" w:cs="Times New Roman"/>
@@ -18540,18 +18401,7 @@
                 <w:sz w:val="14"/>
                 <w:szCs w:val="14"/>
               </w:rPr>
-              <w:t>Avg</w:t>
-            </w:r>
-            <w:proofErr w:type="spellEnd"/>
-            <w:r>
-              <w:rPr>
-                <w:rFonts w:ascii="Calibri" w:eastAsia="Times New Roman" w:hAnsi="Calibri" w:cs="Times New Roman"/>
-                <w:b/>
-                <w:bCs/>
-                <w:sz w:val="14"/>
-                <w:szCs w:val="14"/>
-              </w:rPr>
-              <w:t>:</w:t>
+              <w:t>Avg:</w:t>
             </w:r>
           </w:p>
         </w:tc>
@@ -21992,14 +21842,27 @@
       <w:r>
         <w:t xml:space="preserve">Table </w:t>
       </w:r>
-      <w:fldSimple w:instr=" SEQ Table \* ARABIC ">
-        <w:r>
-          <w:rPr>
-            <w:noProof/>
-          </w:rPr>
-          <w:t>2</w:t>
-        </w:r>
-      </w:fldSimple>
+      <w:r>
+        <w:fldChar w:fldCharType="begin"/>
+      </w:r>
+      <w:r>
+        <w:instrText xml:space="preserve"> SEQ Table \* ARABIC </w:instrText>
+      </w:r>
+      <w:r>
+        <w:fldChar w:fldCharType="separate"/>
+      </w:r>
+      <w:r>
+        <w:rPr>
+          <w:noProof/>
+        </w:rPr>
+        <w:t>2</w:t>
+      </w:r>
+      <w:r>
+        <w:rPr>
+          <w:noProof/>
+        </w:rPr>
+        <w:fldChar w:fldCharType="end"/>
+      </w:r>
       <w:bookmarkEnd w:id="11"/>
       <w:r>
         <w:t xml:space="preserve">. </w:t>
@@ -22276,7 +22139,6 @@
           <w:szCs w:val="24"/>
         </w:rPr>
       </w:pPr>
-      <w:proofErr w:type="spellStart"/>
       <w:r>
         <w:rPr>
           <w:rFonts w:ascii="Segoe UI" w:eastAsia="Times New Roman" w:hAnsi="Segoe UI" w:cs="Segoe UI"/>
@@ -22287,7 +22149,6 @@
         </w:rPr>
         <w:t>Avg</w:t>
       </w:r>
-      <w:proofErr w:type="spellEnd"/>
       <w:r>
         <w:rPr>
           <w:rFonts w:ascii="Segoe UI" w:eastAsia="Times New Roman" w:hAnsi="Segoe UI" w:cs="Segoe UI"/>
@@ -22650,27 +22511,7 @@
           <w:sz w:val="24"/>
           <w:szCs w:val="24"/>
         </w:rPr>
-        <w:t>“</w:t>
-      </w:r>
-      <w:proofErr w:type="gramStart"/>
-      <w:r>
-        <w:rPr>
-          <w:rFonts w:ascii="Segoe UI" w:eastAsia="Times New Roman" w:hAnsi="Segoe UI" w:cs="Segoe UI"/>
-          <w:color w:val="24292E"/>
-          <w:sz w:val="24"/>
-          <w:szCs w:val="24"/>
-        </w:rPr>
-        <w:t>good</w:t>
-      </w:r>
-      <w:proofErr w:type="gramEnd"/>
-      <w:r>
-        <w:rPr>
-          <w:rFonts w:ascii="Segoe UI" w:eastAsia="Times New Roman" w:hAnsi="Segoe UI" w:cs="Segoe UI"/>
-          <w:color w:val="24292E"/>
-          <w:sz w:val="24"/>
-          <w:szCs w:val="24"/>
-        </w:rPr>
-        <w:t xml:space="preserve">” or that </w:t>
+        <w:t xml:space="preserve">“good” or that </w:t>
       </w:r>
       <w:r>
         <w:rPr>
@@ -22780,27 +22621,7 @@
           <w:sz w:val="24"/>
           <w:szCs w:val="24"/>
         </w:rPr>
-        <w:t xml:space="preserve">via a template </w:t>
-      </w:r>
-      <w:proofErr w:type="spellStart"/>
-      <w:r>
-        <w:rPr>
-          <w:rFonts w:ascii="Segoe UI" w:eastAsia="Times New Roman" w:hAnsi="Segoe UI" w:cs="Segoe UI"/>
-          <w:color w:val="24292E"/>
-          <w:sz w:val="24"/>
-          <w:szCs w:val="24"/>
-        </w:rPr>
-        <w:t>xsl</w:t>
-      </w:r>
-      <w:proofErr w:type="spellEnd"/>
-      <w:r>
-        <w:rPr>
-          <w:rFonts w:ascii="Segoe UI" w:eastAsia="Times New Roman" w:hAnsi="Segoe UI" w:cs="Segoe UI"/>
-          <w:color w:val="24292E"/>
-          <w:sz w:val="24"/>
-          <w:szCs w:val="24"/>
-        </w:rPr>
-        <w:t xml:space="preserve"> file that defines the layout. A hide button at the top of the page will hide many of the rows of statistics so that simpler tables may be copied into test reports. </w:t>
+        <w:t xml:space="preserve">via a template xsl file that defines the layout. A hide button at the top of the page will hide many of the rows of statistics so that simpler tables may be copied into test reports. </w:t>
       </w:r>
     </w:p>
     <w:p>
@@ -23194,14 +23015,27 @@
       <w:r>
         <w:t xml:space="preserve">Figure </w:t>
       </w:r>
-      <w:fldSimple w:instr=" SEQ Figure \* ARABIC ">
-        <w:r>
-          <w:rPr>
-            <w:noProof/>
-          </w:rPr>
-          <w:t>4</w:t>
-        </w:r>
-      </w:fldSimple>
+      <w:r>
+        <w:fldChar w:fldCharType="begin"/>
+      </w:r>
+      <w:r>
+        <w:instrText xml:space="preserve"> SEQ Figure \* ARABIC </w:instrText>
+      </w:r>
+      <w:r>
+        <w:fldChar w:fldCharType="separate"/>
+      </w:r>
+      <w:r>
+        <w:rPr>
+          <w:noProof/>
+        </w:rPr>
+        <w:t>4</w:t>
+      </w:r>
+      <w:r>
+        <w:rPr>
+          <w:noProof/>
+        </w:rPr>
+        <w:fldChar w:fldCharType="end"/>
+      </w:r>
       <w:bookmarkEnd w:id="14"/>
       <w:r>
         <w:t>. DV Test Analysis Program GUI</w:t>
@@ -24481,19 +24315,8 @@
           <w:sz w:val="24"/>
           <w:szCs w:val="24"/>
         </w:rPr>
-        <w:t xml:space="preserve">(e.g. – </w:t>
-      </w:r>
-      <w:proofErr w:type="spellStart"/>
-      <w:r>
-        <w:rPr>
-          <w:rFonts w:ascii="Segoe UI" w:hAnsi="Segoe UI" w:cs="Segoe UI"/>
-          <w:color w:val="24292E"/>
-          <w:sz w:val="24"/>
-          <w:szCs w:val="24"/>
-        </w:rPr>
-        <w:t>Park+Turn</w:t>
-      </w:r>
-      <w:proofErr w:type="spellEnd"/>
+        <w:t>(e.g. – Park+Turn</w:t>
+      </w:r>
       <w:r>
         <w:rPr>
           <w:rFonts w:ascii="Segoe UI" w:hAnsi="Segoe UI" w:cs="Segoe UI"/>
@@ -24660,7 +24483,6 @@
           <w:szCs w:val="24"/>
         </w:rPr>
       </w:pPr>
-      <w:proofErr w:type="spellStart"/>
       <w:r>
         <w:rPr>
           <w:rFonts w:ascii="Segoe UI" w:hAnsi="Segoe UI" w:cs="Segoe UI"/>
@@ -24669,18 +24491,7 @@
           <w:sz w:val="24"/>
           <w:szCs w:val="24"/>
         </w:rPr>
-        <w:t>Hists</w:t>
-      </w:r>
-      <w:proofErr w:type="spellEnd"/>
-      <w:r>
-        <w:rPr>
-          <w:rFonts w:ascii="Segoe UI" w:hAnsi="Segoe UI" w:cs="Segoe UI"/>
-          <w:i/>
-          <w:color w:val="24292E"/>
-          <w:sz w:val="24"/>
-          <w:szCs w:val="24"/>
-        </w:rPr>
-        <w:t xml:space="preserve"> by TP</w:t>
+        <w:t>Hists by TP</w:t>
       </w:r>
       <w:r>
         <w:rPr>
@@ -25703,14 +25514,27 @@
       <w:r>
         <w:t xml:space="preserve">Figure </w:t>
       </w:r>
-      <w:fldSimple w:instr=" SEQ Figure \* ARABIC ">
-        <w:r>
-          <w:rPr>
-            <w:noProof/>
-          </w:rPr>
-          <w:t>5</w:t>
-        </w:r>
-      </w:fldSimple>
+      <w:r>
+        <w:fldChar w:fldCharType="begin"/>
+      </w:r>
+      <w:r>
+        <w:instrText xml:space="preserve"> SEQ Figure \* ARABIC </w:instrText>
+      </w:r>
+      <w:r>
+        <w:fldChar w:fldCharType="separate"/>
+      </w:r>
+      <w:r>
+        <w:rPr>
+          <w:noProof/>
+        </w:rPr>
+        <w:t>5</w:t>
+      </w:r>
+      <w:r>
+        <w:rPr>
+          <w:noProof/>
+        </w:rPr>
+        <w:fldChar w:fldCharType="end"/>
+      </w:r>
       <w:bookmarkEnd w:id="26"/>
       <w:r>
         <w:t xml:space="preserve">. </w:t>
@@ -26218,19 +26042,8 @@
           <w:sz w:val="24"/>
           <w:szCs w:val="24"/>
         </w:rPr>
-        <w:t xml:space="preserve"> by </w:t>
-      </w:r>
-      <w:proofErr w:type="spellStart"/>
-      <w:r>
-        <w:rPr>
-          <w:rFonts w:ascii="Segoe UI" w:hAnsi="Segoe UI" w:cs="Segoe UI"/>
-          <w:color w:val="24292E"/>
-          <w:sz w:val="24"/>
-          <w:szCs w:val="24"/>
-        </w:rPr>
-        <w:t>Labview</w:t>
-      </w:r>
-      <w:proofErr w:type="spellEnd"/>
+        <w:t xml:space="preserve"> by Labview</w:t>
+      </w:r>
       <w:r>
         <w:rPr>
           <w:rFonts w:ascii="Segoe UI" w:hAnsi="Segoe UI" w:cs="Segoe UI"/>
@@ -26338,14 +26151,27 @@
       <w:r>
         <w:t xml:space="preserve">Figure </w:t>
       </w:r>
-      <w:fldSimple w:instr=" SEQ Figure \* ARABIC ">
-        <w:r>
-          <w:rPr>
-            <w:noProof/>
-          </w:rPr>
-          <w:t>6</w:t>
-        </w:r>
-      </w:fldSimple>
+      <w:r>
+        <w:fldChar w:fldCharType="begin"/>
+      </w:r>
+      <w:r>
+        <w:instrText xml:space="preserve"> SEQ Figure \* ARABIC </w:instrText>
+      </w:r>
+      <w:r>
+        <w:fldChar w:fldCharType="separate"/>
+      </w:r>
+      <w:r>
+        <w:rPr>
+          <w:noProof/>
+        </w:rPr>
+        <w:t>6</w:t>
+      </w:r>
+      <w:r>
+        <w:rPr>
+          <w:noProof/>
+        </w:rPr>
+        <w:fldChar w:fldCharType="end"/>
+      </w:r>
       <w:bookmarkEnd w:id="28"/>
       <w:r>
         <w:t xml:space="preserve">. </w:t>
@@ -27232,14 +27058,30 @@
       <w:r>
         <w:t xml:space="preserve">Figure </w:t>
       </w:r>
-      <w:fldSimple w:instr=" SEQ Figure \* ARABIC ">
-        <w:r>
-          <w:rPr>
-            <w:noProof/>
-          </w:rPr>
-          <w:t>7</w:t>
-        </w:r>
-      </w:fldSimple>
+      <w:r>
+        <w:fldChar w:fldCharType="begin"/>
+      </w:r>
+      <w:r>
+        <w:instrText xml:space="preserve"> S</w:instrText>
+      </w:r>
+      <w:r>
+        <w:instrText xml:space="preserve">EQ Figure \* ARABIC </w:instrText>
+      </w:r>
+      <w:r>
+        <w:fldChar w:fldCharType="separate"/>
+      </w:r>
+      <w:r>
+        <w:rPr>
+          <w:noProof/>
+        </w:rPr>
+        <w:t>7</w:t>
+      </w:r>
+      <w:r>
+        <w:rPr>
+          <w:noProof/>
+        </w:rPr>
+        <w:fldChar w:fldCharType="end"/>
+      </w:r>
       <w:bookmarkEnd w:id="35"/>
       <w:r>
         <w:t>. Example of a limits file</w:t>
@@ -27414,7 +27256,6 @@
         </w:rPr>
         <w:t xml:space="preserve">Some lighting projects include modules that share current and require analysis of currents in multimode conditions (e.g. – </w:t>
       </w:r>
-      <w:proofErr w:type="spellStart"/>
       <w:r>
         <w:rPr>
           <w:rFonts w:ascii="Segoe UI" w:eastAsia="Times New Roman" w:hAnsi="Segoe UI" w:cs="Segoe UI"/>
@@ -27424,7 +27265,6 @@
         </w:rPr>
         <w:t>Park+Turn</w:t>
       </w:r>
-      <w:proofErr w:type="spellEnd"/>
       <w:r>
         <w:rPr>
           <w:rFonts w:ascii="Segoe UI" w:eastAsia="Times New Roman" w:hAnsi="Segoe UI" w:cs="Segoe UI"/>
@@ -27504,27 +27344,7 @@
           <w:sz w:val="24"/>
           <w:szCs w:val="24"/>
         </w:rPr>
-        <w:t xml:space="preserve">For instance, for the multimode </w:t>
-      </w:r>
-      <w:proofErr w:type="spellStart"/>
-      <w:r>
-        <w:rPr>
-          <w:rFonts w:ascii="Segoe UI" w:eastAsia="Times New Roman" w:hAnsi="Segoe UI" w:cs="Segoe UI"/>
-          <w:color w:val="24292E"/>
-          <w:sz w:val="24"/>
-          <w:szCs w:val="24"/>
-        </w:rPr>
-        <w:t>Park+Turn</w:t>
-      </w:r>
-      <w:proofErr w:type="spellEnd"/>
-      <w:r>
-        <w:rPr>
-          <w:rFonts w:ascii="Segoe UI" w:eastAsia="Times New Roman" w:hAnsi="Segoe UI" w:cs="Segoe UI"/>
-          <w:color w:val="24292E"/>
-          <w:sz w:val="24"/>
-          <w:szCs w:val="24"/>
-        </w:rPr>
-        <w:t xml:space="preserve"> the name and header would be “PARKTURN”. </w:t>
+        <w:t xml:space="preserve">For instance, for the multimode Park+Turn the name and header would be “PARKTURN”. </w:t>
       </w:r>
     </w:p>
     <w:p>
@@ -27795,27 +27615,7 @@
           <w:sz w:val="24"/>
           <w:szCs w:val="24"/>
         </w:rPr>
-        <w:t xml:space="preserve"> Additionally, the </w:t>
-      </w:r>
-      <w:proofErr w:type="spellStart"/>
-      <w:r>
-        <w:rPr>
-          <w:rFonts w:ascii="Segoe UI" w:eastAsia="Times New Roman" w:hAnsi="Segoe UI" w:cs="Segoe UI"/>
-          <w:color w:val="24292E"/>
-          <w:sz w:val="24"/>
-          <w:szCs w:val="24"/>
-        </w:rPr>
-        <w:t>Labview</w:t>
-      </w:r>
-      <w:proofErr w:type="spellEnd"/>
-      <w:r>
-        <w:rPr>
-          <w:rFonts w:ascii="Segoe UI" w:eastAsia="Times New Roman" w:hAnsi="Segoe UI" w:cs="Segoe UI"/>
-          <w:color w:val="24292E"/>
-          <w:sz w:val="24"/>
-          <w:szCs w:val="24"/>
-        </w:rPr>
-        <w:t xml:space="preserve"> test program must also have the LED bin</w:t>
+        <w:t xml:space="preserve"> Additionally, the Labview test program must also have the LED bin</w:t>
       </w:r>
       <w:r>
         <w:rPr>
@@ -28863,27 +28663,43 @@
           <w:sz w:val="24"/>
           <w:szCs w:val="24"/>
         </w:rPr>
-        <w:t>All current and outage fields in limits files are editable. To change a current or outage voltage simply click in the cell and change the value. After making changes click the “update” button at the top of the file. This will update all the values and ids on the page but will not save it. To save the changes, press “</w:t>
-      </w:r>
-      <w:proofErr w:type="spellStart"/>
-      <w:r>
-        <w:rPr>
-          <w:rFonts w:ascii="Segoe UI" w:eastAsia="Times New Roman" w:hAnsi="Segoe UI" w:cs="Segoe UI"/>
-          <w:color w:val="24292E"/>
-          <w:sz w:val="24"/>
-          <w:szCs w:val="24"/>
-        </w:rPr>
-        <w:t>ctrl+s</w:t>
-      </w:r>
-      <w:proofErr w:type="spellEnd"/>
-      <w:r>
-        <w:rPr>
-          <w:rFonts w:ascii="Segoe UI" w:eastAsia="Times New Roman" w:hAnsi="Segoe UI" w:cs="Segoe UI"/>
-          <w:color w:val="24292E"/>
-          <w:sz w:val="24"/>
-          <w:szCs w:val="24"/>
-        </w:rPr>
-        <w:t>” on the keyboard and select the file format “webpage, complete.”</w:t>
+        <w:t xml:space="preserve">All current and outage fields in limits </w:t>
+      </w:r>
+      <w:r>
+        <w:rPr>
+          <w:rFonts w:ascii="Segoe UI" w:eastAsia="Times New Roman" w:hAnsi="Segoe UI" w:cs="Segoe UI"/>
+          <w:color w:val="24292E"/>
+          <w:sz w:val="24"/>
+          <w:szCs w:val="24"/>
+        </w:rPr>
+        <w:t>tables</w:t>
+      </w:r>
+      <w:r>
+        <w:rPr>
+          <w:rFonts w:ascii="Segoe UI" w:eastAsia="Times New Roman" w:hAnsi="Segoe UI" w:cs="Segoe UI"/>
+          <w:color w:val="24292E"/>
+          <w:sz w:val="24"/>
+          <w:szCs w:val="24"/>
+        </w:rPr>
+        <w:t xml:space="preserve"> are editable. To change a current or outage voltage simply click in the cell and </w:t>
+      </w:r>
+      <w:r>
+        <w:rPr>
+          <w:rFonts w:ascii="Segoe UI" w:eastAsia="Times New Roman" w:hAnsi="Segoe UI" w:cs="Segoe UI"/>
+          <w:color w:val="24292E"/>
+          <w:sz w:val="24"/>
+          <w:szCs w:val="24"/>
+        </w:rPr>
+        <w:t>type in a new value</w:t>
+      </w:r>
+      <w:r>
+        <w:rPr>
+          <w:rFonts w:ascii="Segoe UI" w:eastAsia="Times New Roman" w:hAnsi="Segoe UI" w:cs="Segoe UI"/>
+          <w:color w:val="24292E"/>
+          <w:sz w:val="24"/>
+          <w:szCs w:val="24"/>
+        </w:rPr>
+        <w:t xml:space="preserve">. </w:t>
       </w:r>
     </w:p>
     <w:p>
@@ -28902,24 +28718,42 @@
           <w:color w:val="24292E"/>
           <w:sz w:val="24"/>
           <w:szCs w:val="24"/>
-          <w:highlight w:val="yellow"/>
-        </w:rPr>
-        <w:t>Template limits file??</w:t>
-      </w:r>
-      <w:r>
-        <w:rPr>
-          <w:rFonts w:ascii="Segoe UI" w:eastAsia="Times New Roman" w:hAnsi="Segoe UI" w:cs="Segoe UI"/>
-          <w:color w:val="24292E"/>
-          <w:sz w:val="24"/>
-          <w:szCs w:val="24"/>
-        </w:rPr>
-        <w:t xml:space="preserve"> </w:t>
+        </w:rPr>
+        <w:t xml:space="preserve">After making changes click the “update” button at the top of the file. This will update all the values and ids on the page but will not save it. </w:t>
+      </w:r>
+      <w:r>
+        <w:rPr>
+          <w:rFonts w:ascii="Segoe UI" w:eastAsia="Times New Roman" w:hAnsi="Segoe UI" w:cs="Segoe UI"/>
+          <w:color w:val="24292E"/>
+          <w:sz w:val="24"/>
+          <w:szCs w:val="24"/>
+        </w:rPr>
+        <w:t>T</w:t>
+      </w:r>
+      <w:r>
+        <w:rPr>
+          <w:rFonts w:ascii="Segoe UI" w:eastAsia="Times New Roman" w:hAnsi="Segoe UI" w:cs="Segoe UI"/>
+          <w:color w:val="24292E"/>
+          <w:sz w:val="24"/>
+          <w:szCs w:val="24"/>
+        </w:rPr>
+        <w:t>o save the changes, press “ctrl+s” on the keyboard and select the file format “webpage, complete.”</w:t>
+      </w:r>
+      <w:r>
+        <w:rPr>
+          <w:rFonts w:ascii="Segoe UI" w:eastAsia="Times New Roman" w:hAnsi="Segoe UI" w:cs="Segoe UI"/>
+          <w:color w:val="24292E"/>
+          <w:sz w:val="24"/>
+          <w:szCs w:val="24"/>
+        </w:rPr>
+        <w:t xml:space="preserve"> You may save over the current file or rename it and save as a new file. </w:t>
       </w:r>
     </w:p>
     <w:p>
       <w:pPr>
-        <w:rPr>
-          <w:rFonts w:ascii="Segoe UI" w:hAnsi="Segoe UI" w:cs="Segoe UI"/>
+        <w:spacing w:after="240" w:line="240" w:lineRule="auto"/>
+        <w:rPr>
+          <w:rFonts w:ascii="Segoe UI" w:eastAsia="Times New Roman" w:hAnsi="Segoe UI" w:cs="Segoe UI"/>
           <w:color w:val="24292E"/>
           <w:sz w:val="24"/>
           <w:szCs w:val="24"/>
@@ -28927,6 +28761,35 @@
       </w:pPr>
       <w:r>
         <w:rPr>
+          <w:rFonts w:ascii="Segoe UI" w:eastAsia="Times New Roman" w:hAnsi="Segoe UI" w:cs="Segoe UI"/>
+          <w:color w:val="24292E"/>
+          <w:sz w:val="24"/>
+          <w:szCs w:val="24"/>
+          <w:highlight w:val="yellow"/>
+        </w:rPr>
+        <w:t>Template limits file??</w:t>
+      </w:r>
+      <w:r>
+        <w:rPr>
+          <w:rFonts w:ascii="Segoe UI" w:eastAsia="Times New Roman" w:hAnsi="Segoe UI" w:cs="Segoe UI"/>
+          <w:color w:val="24292E"/>
+          <w:sz w:val="24"/>
+          <w:szCs w:val="24"/>
+        </w:rPr>
+        <w:t xml:space="preserve"> </w:t>
+      </w:r>
+    </w:p>
+    <w:p>
+      <w:pPr>
+        <w:rPr>
+          <w:rFonts w:ascii="Segoe UI" w:hAnsi="Segoe UI" w:cs="Segoe UI"/>
+          <w:color w:val="24292E"/>
+          <w:sz w:val="24"/>
+          <w:szCs w:val="24"/>
+        </w:rPr>
+      </w:pPr>
+      <w:r>
+        <w:rPr>
           <w:rFonts w:ascii="Segoe UI" w:hAnsi="Segoe UI" w:cs="Segoe UI"/>
           <w:color w:val="24292E"/>
           <w:sz w:val="24"/>
@@ -28934,8 +28797,6 @@
         </w:rPr>
         <w:br w:type="page"/>
       </w:r>
-      <w:bookmarkStart w:id="45" w:name="_GoBack"/>
-      <w:bookmarkEnd w:id="45"/>
     </w:p>
     <w:p>
       <w:pPr>
@@ -28952,7 +28813,7 @@
           <w:szCs w:val="56"/>
         </w:rPr>
       </w:pPr>
-      <w:bookmarkStart w:id="46" w:name="_Toc509911364"/>
+      <w:bookmarkStart w:id="45" w:name="_Toc509911364"/>
       <w:r>
         <w:rPr>
           <w:rFonts w:ascii="Segoe UI" w:hAnsi="Segoe UI" w:cs="Segoe UI"/>
@@ -28964,7 +28825,7 @@
         <w:lastRenderedPageBreak/>
         <w:t>Installing the software</w:t>
       </w:r>
-      <w:bookmarkEnd w:id="46"/>
+      <w:bookmarkEnd w:id="45"/>
     </w:p>
     <w:p>
       <w:pPr>
@@ -28978,7 +28839,7 @@
           <w:color w:val="24292E"/>
         </w:rPr>
       </w:pPr>
-      <w:bookmarkStart w:id="47" w:name="_Toc509911365"/>
+      <w:bookmarkStart w:id="46" w:name="_Toc509911365"/>
       <w:r>
         <w:rPr>
           <w:rFonts w:ascii="Segoe UI" w:hAnsi="Segoe UI" w:cs="Segoe UI"/>
@@ -28986,7 +28847,7 @@
         </w:rPr>
         <w:t>Getting Started</w:t>
       </w:r>
-      <w:bookmarkEnd w:id="47"/>
+      <w:bookmarkEnd w:id="46"/>
     </w:p>
     <w:p>
       <w:pPr>
@@ -29002,7 +28863,42 @@
           <w:rFonts w:ascii="Segoe UI" w:hAnsi="Segoe UI" w:cs="Segoe UI"/>
           <w:color w:val="24292E"/>
         </w:rPr>
-        <w:t>Python (version 3.5 or later) must be installed on your computer in order to use this data analysis program: </w:t>
+        <w:t>Python (</w:t>
+      </w:r>
+      <w:r>
+        <w:rPr>
+          <w:rFonts w:ascii="Segoe UI" w:hAnsi="Segoe UI" w:cs="Segoe UI"/>
+          <w:color w:val="24292E"/>
+        </w:rPr>
+        <w:t xml:space="preserve">any </w:t>
+      </w:r>
+      <w:r>
+        <w:rPr>
+          <w:rFonts w:ascii="Segoe UI" w:hAnsi="Segoe UI" w:cs="Segoe UI"/>
+          <w:color w:val="24292E"/>
+        </w:rPr>
+        <w:t>sub</w:t>
+      </w:r>
+      <w:r>
+        <w:rPr>
+          <w:rFonts w:ascii="Segoe UI" w:hAnsi="Segoe UI" w:cs="Segoe UI"/>
+          <w:color w:val="24292E"/>
+        </w:rPr>
+        <w:t xml:space="preserve">version </w:t>
+      </w:r>
+      <w:r>
+        <w:rPr>
+          <w:rFonts w:ascii="Segoe UI" w:hAnsi="Segoe UI" w:cs="Segoe UI"/>
+          <w:color w:val="24292E"/>
+        </w:rPr>
+        <w:t xml:space="preserve">of </w:t>
+      </w:r>
+      <w:r>
+        <w:rPr>
+          <w:rFonts w:ascii="Segoe UI" w:hAnsi="Segoe UI" w:cs="Segoe UI"/>
+          <w:color w:val="24292E"/>
+        </w:rPr>
+        <w:t>3.5) must be installed on your computer in order to use this data analysis program: </w:t>
       </w:r>
       <w:hyperlink r:id="rId19" w:history="1">
         <w:r>
@@ -29026,7 +28922,7 @@
           <w:szCs w:val="30"/>
         </w:rPr>
       </w:pPr>
-      <w:bookmarkStart w:id="48" w:name="_Toc509911366"/>
+      <w:bookmarkStart w:id="47" w:name="_Toc509911366"/>
       <w:r>
         <w:rPr>
           <w:rFonts w:ascii="Segoe UI" w:hAnsi="Segoe UI" w:cs="Segoe UI"/>
@@ -29036,6 +28932,17 @@
         </w:rPr>
         <w:t>Dependencies</w:t>
       </w:r>
+      <w:bookmarkEnd w:id="47"/>
+      <w:r>
+        <w:rPr>
+          <w:rFonts w:ascii="Segoe UI" w:hAnsi="Segoe UI" w:cs="Segoe UI"/>
+          <w:color w:val="24292E"/>
+          <w:sz w:val="30"/>
+          <w:szCs w:val="30"/>
+        </w:rPr>
+        <w:t xml:space="preserve"> and Version Control</w:t>
+      </w:r>
+      <w:bookmarkStart w:id="48" w:name="_GoBack"/>
       <w:bookmarkEnd w:id="48"/>
     </w:p>
     <w:p>
@@ -29052,23 +28959,7 @@
           <w:rFonts w:ascii="Segoe UI" w:hAnsi="Segoe UI" w:cs="Segoe UI"/>
           <w:color w:val="24292E"/>
         </w:rPr>
-        <w:t xml:space="preserve">A </w:t>
-      </w:r>
-      <w:proofErr w:type="spellStart"/>
-      <w:r>
-        <w:rPr>
-          <w:rFonts w:ascii="Segoe UI" w:hAnsi="Segoe UI" w:cs="Segoe UI"/>
-          <w:color w:val="24292E"/>
-        </w:rPr>
-        <w:t>github</w:t>
-      </w:r>
-      <w:proofErr w:type="spellEnd"/>
-      <w:r>
-        <w:rPr>
-          <w:rFonts w:ascii="Segoe UI" w:hAnsi="Segoe UI" w:cs="Segoe UI"/>
-          <w:color w:val="24292E"/>
-        </w:rPr>
-        <w:t xml:space="preserve"> repository of the data analysis software program is hosted at </w:t>
+        <w:t xml:space="preserve">A github repository of the data analysis software program is hosted at </w:t>
       </w:r>
       <w:hyperlink r:id="rId20" w:history="1">
         <w:r>
@@ -29098,7 +28989,6 @@
           <w:bdr w:val="none" w:sz="0" w:space="0" w:color="auto" w:frame="1"/>
         </w:rPr>
       </w:pPr>
-      <w:proofErr w:type="gramStart"/>
       <w:r>
         <w:rPr>
           <w:rStyle w:val="HTMLCode"/>
@@ -29106,17 +28996,7 @@
           <w:color w:val="24292E"/>
           <w:bdr w:val="none" w:sz="0" w:space="0" w:color="auto" w:frame="1"/>
         </w:rPr>
-        <w:t>pip</w:t>
-      </w:r>
-      <w:proofErr w:type="gramEnd"/>
-      <w:r>
-        <w:rPr>
-          <w:rStyle w:val="HTMLCode"/>
-          <w:rFonts w:ascii="Consolas" w:hAnsi="Consolas" w:cs="Consolas"/>
-          <w:color w:val="24292E"/>
-          <w:bdr w:val="none" w:sz="0" w:space="0" w:color="auto" w:frame="1"/>
-        </w:rPr>
-        <w:t xml:space="preserve"> install -r requirements.txt</w:t>
+        <w:t>pip install -r requirements.txt</w:t>
       </w:r>
     </w:p>
     <w:p>
@@ -29128,6 +29008,51 @@
           <w:bdr w:val="none" w:sz="0" w:space="0" w:color="auto" w:frame="1"/>
         </w:rPr>
       </w:pPr>
+    </w:p>
+    <w:p>
+      <w:pPr>
+        <w:pStyle w:val="NormalWeb"/>
+        <w:spacing w:before="0" w:beforeAutospacing="0" w:after="240" w:afterAutospacing="0"/>
+        <w:rPr>
+          <w:rFonts w:ascii="Segoe UI" w:hAnsi="Segoe UI" w:cs="Segoe UI"/>
+          <w:color w:val="24292E"/>
+        </w:rPr>
+      </w:pPr>
+      <w:r>
+        <w:rPr>
+          <w:rFonts w:ascii="Segoe UI" w:hAnsi="Segoe UI" w:cs="Segoe UI"/>
+          <w:color w:val="24292E"/>
+        </w:rPr>
+        <w:t xml:space="preserve">The “requirements.txt” file lists all the required packages and the pip module collects them. </w:t>
+      </w:r>
+      <w:r>
+        <w:rPr>
+          <w:rFonts w:ascii="Segoe UI" w:hAnsi="Segoe UI" w:cs="Segoe UI"/>
+          <w:color w:val="24292E"/>
+        </w:rPr>
+        <w:t>At this point</w:t>
+      </w:r>
+      <w:r>
+        <w:rPr>
+          <w:rFonts w:ascii="Segoe UI" w:hAnsi="Segoe UI" w:cs="Segoe UI"/>
+          <w:color w:val="24292E"/>
+        </w:rPr>
+        <w:t xml:space="preserve">, you will be able to run </w:t>
+      </w:r>
+      <w:r>
+        <w:rPr>
+          <w:rFonts w:ascii="Segoe UI" w:hAnsi="Segoe UI" w:cs="Segoe UI"/>
+          <w:color w:val="24292E"/>
+        </w:rPr>
+        <w:t xml:space="preserve">the </w:t>
+      </w:r>
+      <w:r>
+        <w:rPr>
+          <w:rFonts w:ascii="Segoe UI" w:hAnsi="Segoe UI" w:cs="Segoe UI"/>
+          <w:color w:val="24292E"/>
+        </w:rPr>
+        <w:t xml:space="preserve">program in your local Python environment. </w:t>
+      </w:r>
     </w:p>
     <w:p>
       <w:pPr>
@@ -29182,8 +29107,6 @@
           <w:bdr w:val="none" w:sz="0" w:space="0" w:color="auto" w:frame="1"/>
         </w:rPr>
       </w:pPr>
-      <w:proofErr w:type="spellStart"/>
-      <w:proofErr w:type="gramStart"/>
       <w:r>
         <w:rPr>
           <w:rStyle w:val="HTMLCode"/>
@@ -29191,30 +29114,8 @@
           <w:color w:val="24292E"/>
           <w:bdr w:val="none" w:sz="0" w:space="0" w:color="auto" w:frame="1"/>
         </w:rPr>
-        <w:t>pyinstaller</w:t>
-      </w:r>
-      <w:proofErr w:type="spellEnd"/>
-      <w:proofErr w:type="gramEnd"/>
-      <w:r>
-        <w:rPr>
-          <w:rStyle w:val="HTMLCode"/>
-          <w:rFonts w:ascii="Consolas" w:hAnsi="Consolas" w:cs="Consolas"/>
-          <w:color w:val="24292E"/>
-          <w:bdr w:val="none" w:sz="0" w:space="0" w:color="auto" w:frame="1"/>
-        </w:rPr>
-        <w:t xml:space="preserve"> __</w:t>
-      </w:r>
-      <w:proofErr w:type="spellStart"/>
-      <w:r>
-        <w:rPr>
-          <w:rStyle w:val="HTMLCode"/>
-          <w:rFonts w:ascii="Consolas" w:hAnsi="Consolas" w:cs="Consolas"/>
-          <w:color w:val="24292E"/>
-          <w:bdr w:val="none" w:sz="0" w:space="0" w:color="auto" w:frame="1"/>
-        </w:rPr>
-        <w:t>main__.spec</w:t>
-      </w:r>
-      <w:proofErr w:type="spellEnd"/>
+        <w:t>pyinstaller __main__.spec</w:t>
+      </w:r>
     </w:p>
     <w:p>
       <w:pPr>
@@ -29268,47 +29169,61 @@
           <w:sz w:val="24"/>
           <w:szCs w:val="24"/>
         </w:rPr>
-        <w:t xml:space="preserve"> files in the “build” folder and most importantly an executable in the “</w:t>
-      </w:r>
-      <w:proofErr w:type="spellStart"/>
-      <w:r>
-        <w:rPr>
-          <w:rFonts w:ascii="Segoe UI" w:hAnsi="Segoe UI" w:cs="Segoe UI"/>
-          <w:color w:val="24292E"/>
-          <w:sz w:val="24"/>
-          <w:szCs w:val="24"/>
-        </w:rPr>
-        <w:t>dist</w:t>
-      </w:r>
-      <w:proofErr w:type="spellEnd"/>
-      <w:r>
-        <w:rPr>
-          <w:rFonts w:ascii="Segoe UI" w:hAnsi="Segoe UI" w:cs="Segoe UI"/>
-          <w:color w:val="24292E"/>
-          <w:sz w:val="24"/>
-          <w:szCs w:val="24"/>
-        </w:rPr>
-        <w:t>” folder. This “</w:t>
-      </w:r>
-      <w:proofErr w:type="spellStart"/>
-      <w:r>
-        <w:rPr>
-          <w:rFonts w:ascii="Segoe UI" w:hAnsi="Segoe UI" w:cs="Segoe UI"/>
-          <w:color w:val="24292E"/>
-          <w:sz w:val="24"/>
-          <w:szCs w:val="24"/>
-        </w:rPr>
-        <w:t>dist</w:t>
-      </w:r>
-      <w:proofErr w:type="spellEnd"/>
-      <w:r>
-        <w:rPr>
-          <w:rFonts w:ascii="Segoe UI" w:hAnsi="Segoe UI" w:cs="Segoe UI"/>
-          <w:color w:val="24292E"/>
-          <w:sz w:val="24"/>
-          <w:szCs w:val="24"/>
-        </w:rPr>
-        <w:t xml:space="preserve">” folder contains everything required to run the software; it may be copied to any computer with a Windows operating system and run. </w:t>
+        <w:t xml:space="preserve"> files in the “build” folder and most importantly an executable in the “dist” folder. This “dist” folder contains everything required to run the software;</w:t>
+      </w:r>
+      <w:r>
+        <w:rPr>
+          <w:rFonts w:ascii="Segoe UI" w:hAnsi="Segoe UI" w:cs="Segoe UI"/>
+          <w:color w:val="24292E"/>
+          <w:sz w:val="24"/>
+          <w:szCs w:val="24"/>
+        </w:rPr>
+        <w:t xml:space="preserve"> the executable, dlls, and other files the program relies upon. This folder </w:t>
+      </w:r>
+      <w:r>
+        <w:rPr>
+          <w:rFonts w:ascii="Segoe UI" w:hAnsi="Segoe UI" w:cs="Segoe UI"/>
+          <w:color w:val="24292E"/>
+          <w:sz w:val="24"/>
+          <w:szCs w:val="24"/>
+        </w:rPr>
+        <w:t xml:space="preserve">may be copied to any computer with a Windows operating system and </w:t>
+      </w:r>
+      <w:r>
+        <w:rPr>
+          <w:rFonts w:ascii="Segoe UI" w:hAnsi="Segoe UI" w:cs="Segoe UI"/>
+          <w:color w:val="24292E"/>
+          <w:sz w:val="24"/>
+          <w:szCs w:val="24"/>
+        </w:rPr>
+        <w:t xml:space="preserve">the executable may be </w:t>
+      </w:r>
+      <w:r>
+        <w:rPr>
+          <w:rFonts w:ascii="Segoe UI" w:hAnsi="Segoe UI" w:cs="Segoe UI"/>
+          <w:color w:val="24292E"/>
+          <w:sz w:val="24"/>
+          <w:szCs w:val="24"/>
+        </w:rPr>
+        <w:t>run</w:t>
+      </w:r>
+      <w:r>
+        <w:rPr>
+          <w:rFonts w:ascii="Segoe UI" w:hAnsi="Segoe UI" w:cs="Segoe UI"/>
+          <w:color w:val="24292E"/>
+          <w:sz w:val="24"/>
+          <w:szCs w:val="24"/>
+        </w:rPr>
+        <w:t xml:space="preserve"> from there</w:t>
+      </w:r>
+      <w:r>
+        <w:rPr>
+          <w:rFonts w:ascii="Segoe UI" w:hAnsi="Segoe UI" w:cs="Segoe UI"/>
+          <w:color w:val="24292E"/>
+          <w:sz w:val="24"/>
+          <w:szCs w:val="24"/>
+        </w:rPr>
+        <w:t xml:space="preserve">. </w:t>
       </w:r>
     </w:p>
     <w:p>
@@ -29347,7 +29262,6 @@
           <w:szCs w:val="56"/>
         </w:rPr>
       </w:pPr>
-      <w:bookmarkStart w:id="50" w:name="_Toc509911368"/>
       <w:r>
         <w:rPr>
           <w:rFonts w:ascii="Segoe UI" w:hAnsi="Segoe UI" w:cs="Segoe UI"/>
@@ -29357,9 +29271,8 @@
           <w:szCs w:val="56"/>
         </w:rPr>
         <w:lastRenderedPageBreak/>
-        <w:t>Miscellaneous</w:t>
-      </w:r>
-      <w:bookmarkEnd w:id="50"/>
+        <w:t>Issues and workarounds</w:t>
+      </w:r>
     </w:p>
     <w:p>
       <w:pPr>
@@ -29495,6 +29408,169 @@
         </w:rPr>
         <w:t>Summary tables (statistics and hide button)</w:t>
       </w:r>
+    </w:p>
+    <w:p>
+      <w:pPr>
+        <w:rPr>
+          <w:rFonts w:ascii="Segoe UI" w:hAnsi="Segoe UI" w:cs="Segoe UI"/>
+          <w:color w:val="24292E"/>
+          <w:sz w:val="24"/>
+          <w:szCs w:val="24"/>
+        </w:rPr>
+      </w:pPr>
+    </w:p>
+    <w:p>
+      <w:pPr>
+        <w:pStyle w:val="Heading1"/>
+        <w:pBdr>
+          <w:bottom w:val="single" w:sz="6" w:space="4" w:color="EAECEF"/>
+        </w:pBdr>
+        <w:spacing w:after="240"/>
+        <w:rPr>
+          <w:rFonts w:ascii="Segoe UI" w:hAnsi="Segoe UI" w:cs="Segoe UI"/>
+          <w:b/>
+          <w:color w:val="24292E"/>
+          <w:sz w:val="56"/>
+          <w:szCs w:val="56"/>
+        </w:rPr>
+      </w:pPr>
+      <w:r>
+        <w:rPr>
+          <w:rFonts w:ascii="Segoe UI" w:hAnsi="Segoe UI" w:cs="Segoe UI"/>
+          <w:b/>
+          <w:color w:val="24292E"/>
+          <w:sz w:val="56"/>
+          <w:szCs w:val="56"/>
+        </w:rPr>
+        <w:t>Miscellaneous</w:t>
+      </w:r>
+    </w:p>
+    <w:p>
+      <w:pPr>
+        <w:pStyle w:val="ListParagraph"/>
+        <w:numPr>
+          <w:ilvl w:val="0"/>
+          <w:numId w:val="8"/>
+        </w:numPr>
+        <w:rPr>
+          <w:rFonts w:ascii="Segoe UI" w:hAnsi="Segoe UI" w:cs="Segoe UI"/>
+          <w:color w:val="24292E"/>
+          <w:sz w:val="24"/>
+          <w:szCs w:val="24"/>
+        </w:rPr>
+      </w:pPr>
+      <w:r>
+        <w:rPr>
+          <w:rFonts w:ascii="Segoe UI" w:hAnsi="Segoe UI" w:cs="Segoe UI"/>
+          <w:color w:val="24292E"/>
+          <w:sz w:val="24"/>
+          <w:szCs w:val="24"/>
+        </w:rPr>
+        <w:t xml:space="preserve">Limits may be provided to pull module names </w:t>
+      </w:r>
+      <w:r>
+        <w:rPr>
+          <w:rFonts w:ascii="Segoe UI" w:hAnsi="Segoe UI" w:cs="Segoe UI"/>
+          <w:color w:val="24292E"/>
+          <w:sz w:val="24"/>
+          <w:szCs w:val="24"/>
+        </w:rPr>
+        <w:t xml:space="preserve">but </w:t>
+      </w:r>
+      <w:r>
+        <w:rPr>
+          <w:rFonts w:ascii="Segoe UI" w:hAnsi="Segoe UI" w:cs="Segoe UI"/>
+          <w:color w:val="24292E"/>
+          <w:sz w:val="24"/>
+          <w:szCs w:val="24"/>
+        </w:rPr>
+        <w:t>not</w:t>
+      </w:r>
+      <w:r>
+        <w:rPr>
+          <w:rFonts w:ascii="Segoe UI" w:hAnsi="Segoe UI" w:cs="Segoe UI"/>
+          <w:color w:val="24292E"/>
+          <w:sz w:val="24"/>
+          <w:szCs w:val="24"/>
+        </w:rPr>
+        <w:t xml:space="preserve"> run analysis if you like (provide limits but do not check “limit analysis” box)</w:t>
+      </w:r>
+    </w:p>
+    <w:p>
+      <w:pPr>
+        <w:pStyle w:val="ListParagraph"/>
+        <w:numPr>
+          <w:ilvl w:val="0"/>
+          <w:numId w:val="8"/>
+        </w:numPr>
+        <w:rPr>
+          <w:rFonts w:ascii="Segoe UI" w:hAnsi="Segoe UI" w:cs="Segoe UI"/>
+          <w:color w:val="24292E"/>
+          <w:sz w:val="24"/>
+          <w:szCs w:val="24"/>
+        </w:rPr>
+      </w:pPr>
+      <w:r>
+        <w:rPr>
+          <w:rFonts w:ascii="Segoe UI" w:hAnsi="Segoe UI" w:cs="Segoe UI"/>
+          <w:color w:val="24292E"/>
+          <w:sz w:val="24"/>
+          <w:szCs w:val="24"/>
+        </w:rPr>
+        <w:t>Explain multimode</w:t>
+      </w:r>
+      <w:r>
+        <w:rPr>
+          <w:rFonts w:ascii="Segoe UI" w:hAnsi="Segoe UI" w:cs="Segoe UI"/>
+          <w:color w:val="24292E"/>
+          <w:sz w:val="24"/>
+          <w:szCs w:val="24"/>
+        </w:rPr>
+        <w:t>, current sharing</w:t>
+      </w:r>
+      <w:r>
+        <w:rPr>
+          <w:rFonts w:ascii="Segoe UI" w:hAnsi="Segoe UI" w:cs="Segoe UI"/>
+          <w:color w:val="24292E"/>
+          <w:sz w:val="24"/>
+          <w:szCs w:val="24"/>
+        </w:rPr>
+        <w:t xml:space="preserve"> in detail</w:t>
+      </w:r>
+    </w:p>
+    <w:p>
+      <w:pPr>
+        <w:pStyle w:val="ListParagraph"/>
+        <w:numPr>
+          <w:ilvl w:val="0"/>
+          <w:numId w:val="8"/>
+        </w:numPr>
+        <w:rPr>
+          <w:rFonts w:ascii="Segoe UI" w:hAnsi="Segoe UI" w:cs="Segoe UI"/>
+          <w:color w:val="24292E"/>
+          <w:sz w:val="24"/>
+          <w:szCs w:val="24"/>
+        </w:rPr>
+      </w:pPr>
+      <w:r>
+        <w:rPr>
+          <w:rFonts w:ascii="Segoe UI" w:hAnsi="Segoe UI" w:cs="Segoe UI"/>
+          <w:color w:val="24292E"/>
+          <w:sz w:val="24"/>
+          <w:szCs w:val="24"/>
+        </w:rPr>
+        <w:t>Summary tables (statistics and hide button)</w:t>
+      </w:r>
+    </w:p>
+    <w:p>
+      <w:pPr>
+        <w:rPr>
+          <w:rFonts w:ascii="Segoe UI" w:hAnsi="Segoe UI" w:cs="Segoe UI"/>
+          <w:color w:val="24292E"/>
+          <w:sz w:val="24"/>
+          <w:szCs w:val="24"/>
+        </w:rPr>
+      </w:pPr>
     </w:p>
     <w:sectPr>
       <w:footerReference w:type="default" r:id="rId21"/>
@@ -31780,7 +31856,7 @@
 </file>
 
 <file path=customXml/itemProps2.xml><?xml version="1.0" encoding="utf-8"?>
-<ds:datastoreItem xmlns:ds="http://schemas.openxmlformats.org/officeDocument/2006/customXml" ds:itemID="{38E23C22-04D6-414F-917F-9F4119F80512}">
+<ds:datastoreItem xmlns:ds="http://schemas.openxmlformats.org/officeDocument/2006/customXml" ds:itemID="{D6BD379B-974D-44EA-BABF-73824823D706}">
   <ds:schemaRefs>
     <ds:schemaRef ds:uri="http://schemas.openxmlformats.org/officeDocument/2006/bibliography"/>
   </ds:schemaRefs>

</xml_diff>

<commit_message>
readme, images, table styles updates
</commit_message>
<xml_diff>
--- a/DV analysis documentation how to.docx
+++ b/DV analysis documentation how to.docx
@@ -403,7 +403,7 @@
             </w:rPr>
             <w:fldChar w:fldCharType="separate"/>
           </w:r>
-          <w:hyperlink w:anchor="_Toc512258430" w:history="1">
+          <w:hyperlink w:anchor="_Toc515890973" w:history="1">
             <w:r>
               <w:rPr>
                 <w:rStyle w:val="Hyperlink"/>
@@ -431,7 +431,7 @@
                 <w:noProof/>
                 <w:webHidden/>
               </w:rPr>
-              <w:instrText xml:space="preserve"> PAGEREF _Toc512258430 \h </w:instrText>
+              <w:instrText xml:space="preserve"> PAGEREF _Toc515890973 \h </w:instrText>
             </w:r>
             <w:r>
               <w:rPr>
@@ -473,7 +473,7 @@
               <w:noProof/>
             </w:rPr>
           </w:pPr>
-          <w:hyperlink w:anchor="_Toc512258431" w:history="1">
+          <w:hyperlink w:anchor="_Toc515890974" w:history="1">
             <w:r>
               <w:rPr>
                 <w:rStyle w:val="Hyperlink"/>
@@ -501,7 +501,7 @@
                 <w:noProof/>
                 <w:webHidden/>
               </w:rPr>
-              <w:instrText xml:space="preserve"> PAGEREF _Toc512258431 \h </w:instrText>
+              <w:instrText xml:space="preserve"> PAGEREF _Toc515890974 \h </w:instrText>
             </w:r>
             <w:r>
               <w:rPr>
@@ -543,7 +543,7 @@
               <w:noProof/>
             </w:rPr>
           </w:pPr>
-          <w:hyperlink w:anchor="_Toc512258432" w:history="1">
+          <w:hyperlink w:anchor="_Toc515890975" w:history="1">
             <w:r>
               <w:rPr>
                 <w:rStyle w:val="Hyperlink"/>
@@ -572,7 +572,7 @@
                 <w:noProof/>
                 <w:webHidden/>
               </w:rPr>
-              <w:instrText xml:space="preserve"> PAGEREF _Toc512258432 \h </w:instrText>
+              <w:instrText xml:space="preserve"> PAGEREF _Toc515890975 \h </w:instrText>
             </w:r>
             <w:r>
               <w:rPr>
@@ -614,7 +614,7 @@
               <w:noProof/>
             </w:rPr>
           </w:pPr>
-          <w:hyperlink w:anchor="_Toc512258433" w:history="1">
+          <w:hyperlink w:anchor="_Toc515890976" w:history="1">
             <w:r>
               <w:rPr>
                 <w:rStyle w:val="Hyperlink"/>
@@ -643,7 +643,7 @@
                 <w:noProof/>
                 <w:webHidden/>
               </w:rPr>
-              <w:instrText xml:space="preserve"> PAGEREF _Toc512258433 \h </w:instrText>
+              <w:instrText xml:space="preserve"> PAGEREF _Toc515890976 \h </w:instrText>
             </w:r>
             <w:r>
               <w:rPr>
@@ -685,7 +685,7 @@
               <w:noProof/>
             </w:rPr>
           </w:pPr>
-          <w:hyperlink w:anchor="_Toc512258434" w:history="1">
+          <w:hyperlink w:anchor="_Toc515890977" w:history="1">
             <w:r>
               <w:rPr>
                 <w:rStyle w:val="Hyperlink"/>
@@ -714,7 +714,7 @@
                 <w:noProof/>
                 <w:webHidden/>
               </w:rPr>
-              <w:instrText xml:space="preserve"> PAGEREF _Toc512258434 \h </w:instrText>
+              <w:instrText xml:space="preserve"> PAGEREF _Toc515890977 \h </w:instrText>
             </w:r>
             <w:r>
               <w:rPr>
@@ -756,7 +756,7 @@
               <w:noProof/>
             </w:rPr>
           </w:pPr>
-          <w:hyperlink w:anchor="_Toc512258435" w:history="1">
+          <w:hyperlink w:anchor="_Toc515890978" w:history="1">
             <w:r>
               <w:rPr>
                 <w:rStyle w:val="Hyperlink"/>
@@ -784,7 +784,7 @@
                 <w:noProof/>
                 <w:webHidden/>
               </w:rPr>
-              <w:instrText xml:space="preserve"> PAGEREF _Toc512258435 \h </w:instrText>
+              <w:instrText xml:space="preserve"> PAGEREF _Toc515890978 \h </w:instrText>
             </w:r>
             <w:r>
               <w:rPr>
@@ -826,7 +826,7 @@
               <w:noProof/>
             </w:rPr>
           </w:pPr>
-          <w:hyperlink w:anchor="_Toc512258436" w:history="1">
+          <w:hyperlink w:anchor="_Toc515890979" w:history="1">
             <w:r>
               <w:rPr>
                 <w:rStyle w:val="Hyperlink"/>
@@ -854,7 +854,7 @@
                 <w:noProof/>
                 <w:webHidden/>
               </w:rPr>
-              <w:instrText xml:space="preserve"> PAGEREF _Toc512258436 \h </w:instrText>
+              <w:instrText xml:space="preserve"> PAGEREF _Toc515890979 \h </w:instrText>
             </w:r>
             <w:r>
               <w:rPr>
@@ -896,12 +896,13 @@
               <w:noProof/>
             </w:rPr>
           </w:pPr>
-          <w:hyperlink w:anchor="_Toc512258437" w:history="1">
+          <w:hyperlink w:anchor="_Toc515890980" w:history="1">
             <w:r>
               <w:rPr>
                 <w:rStyle w:val="Hyperlink"/>
                 <w:rFonts w:ascii="Segoe UI" w:hAnsi="Segoe UI" w:cs="Segoe UI"/>
                 <w:noProof/>
+                <w:highlight w:val="yellow"/>
               </w:rPr>
               <w:t>4) Out of Spec Data</w:t>
             </w:r>
@@ -924,7 +925,7 @@
                 <w:noProof/>
                 <w:webHidden/>
               </w:rPr>
-              <w:instrText xml:space="preserve"> PAGEREF _Toc512258437 \h </w:instrText>
+              <w:instrText xml:space="preserve"> PAGEREF _Toc515890980 \h </w:instrText>
             </w:r>
             <w:r>
               <w:rPr>
@@ -966,7 +967,7 @@
               <w:noProof/>
             </w:rPr>
           </w:pPr>
-          <w:hyperlink w:anchor="_Toc512258438" w:history="1">
+          <w:hyperlink w:anchor="_Toc515890981" w:history="1">
             <w:r>
               <w:rPr>
                 <w:rStyle w:val="Hyperlink"/>
@@ -994,7 +995,7 @@
                 <w:noProof/>
                 <w:webHidden/>
               </w:rPr>
-              <w:instrText xml:space="preserve"> PAGEREF _Toc512258438 \h </w:instrText>
+              <w:instrText xml:space="preserve"> PAGEREF _Toc515890981 \h </w:instrText>
             </w:r>
             <w:r>
               <w:rPr>
@@ -1036,7 +1037,7 @@
               <w:noProof/>
             </w:rPr>
           </w:pPr>
-          <w:hyperlink w:anchor="_Toc512258439" w:history="1">
+          <w:hyperlink w:anchor="_Toc515890982" w:history="1">
             <w:r>
               <w:rPr>
                 <w:rStyle w:val="Hyperlink"/>
@@ -1065,7 +1066,7 @@
                 <w:noProof/>
                 <w:webHidden/>
               </w:rPr>
-              <w:instrText xml:space="preserve"> PAGEREF _Toc512258439 \h </w:instrText>
+              <w:instrText xml:space="preserve"> PAGEREF _Toc515890982 \h </w:instrText>
             </w:r>
             <w:r>
               <w:rPr>
@@ -1107,7 +1108,7 @@
               <w:noProof/>
             </w:rPr>
           </w:pPr>
-          <w:hyperlink w:anchor="_Toc512258440" w:history="1">
+          <w:hyperlink w:anchor="_Toc515890983" w:history="1">
             <w:r>
               <w:rPr>
                 <w:rStyle w:val="Hyperlink"/>
@@ -1136,7 +1137,7 @@
                 <w:noProof/>
                 <w:webHidden/>
               </w:rPr>
-              <w:instrText xml:space="preserve"> PAGEREF _Toc512258440 \h </w:instrText>
+              <w:instrText xml:space="preserve"> PAGEREF _Toc515890983 \h </w:instrText>
             </w:r>
             <w:r>
               <w:rPr>
@@ -1178,7 +1179,7 @@
               <w:noProof/>
             </w:rPr>
           </w:pPr>
-          <w:hyperlink w:anchor="_Toc512258441" w:history="1">
+          <w:hyperlink w:anchor="_Toc515890984" w:history="1">
             <w:r>
               <w:rPr>
                 <w:rStyle w:val="Hyperlink"/>
@@ -1207,7 +1208,7 @@
                 <w:noProof/>
                 <w:webHidden/>
               </w:rPr>
-              <w:instrText xml:space="preserve"> PAGEREF _Toc512258441 \h </w:instrText>
+              <w:instrText xml:space="preserve"> PAGEREF _Toc515890984 \h </w:instrText>
             </w:r>
             <w:r>
               <w:rPr>
@@ -1249,7 +1250,7 @@
               <w:noProof/>
             </w:rPr>
           </w:pPr>
-          <w:hyperlink w:anchor="_Toc512258442" w:history="1">
+          <w:hyperlink w:anchor="_Toc515890985" w:history="1">
             <w:r>
               <w:rPr>
                 <w:rStyle w:val="Hyperlink"/>
@@ -1278,7 +1279,7 @@
                 <w:noProof/>
                 <w:webHidden/>
               </w:rPr>
-              <w:instrText xml:space="preserve"> PAGEREF _Toc512258442 \h </w:instrText>
+              <w:instrText xml:space="preserve"> PAGEREF _Toc515890985 \h </w:instrText>
             </w:r>
             <w:r>
               <w:rPr>
@@ -1320,7 +1321,7 @@
               <w:noProof/>
             </w:rPr>
           </w:pPr>
-          <w:hyperlink w:anchor="_Toc512258443" w:history="1">
+          <w:hyperlink w:anchor="_Toc515890986" w:history="1">
             <w:r>
               <w:rPr>
                 <w:rStyle w:val="Hyperlink"/>
@@ -1349,7 +1350,7 @@
                 <w:noProof/>
                 <w:webHidden/>
               </w:rPr>
-              <w:instrText xml:space="preserve"> PAGEREF _Toc512258443 \h </w:instrText>
+              <w:instrText xml:space="preserve"> PAGEREF _Toc515890986 \h </w:instrText>
             </w:r>
             <w:r>
               <w:rPr>
@@ -1391,7 +1392,7 @@
               <w:noProof/>
             </w:rPr>
           </w:pPr>
-          <w:hyperlink w:anchor="_Toc512258444" w:history="1">
+          <w:hyperlink w:anchor="_Toc515890987" w:history="1">
             <w:r>
               <w:rPr>
                 <w:rStyle w:val="Hyperlink"/>
@@ -1420,7 +1421,7 @@
                 <w:noProof/>
                 <w:webHidden/>
               </w:rPr>
-              <w:instrText xml:space="preserve"> PAGEREF _Toc512258444 \h </w:instrText>
+              <w:instrText xml:space="preserve"> PAGEREF _Toc515890987 \h </w:instrText>
             </w:r>
             <w:r>
               <w:rPr>
@@ -1462,7 +1463,7 @@
               <w:noProof/>
             </w:rPr>
           </w:pPr>
-          <w:hyperlink w:anchor="_Toc512258445" w:history="1">
+          <w:hyperlink w:anchor="_Toc515890988" w:history="1">
             <w:r>
               <w:rPr>
                 <w:rStyle w:val="Hyperlink"/>
@@ -1491,7 +1492,7 @@
                 <w:noProof/>
                 <w:webHidden/>
               </w:rPr>
-              <w:instrText xml:space="preserve"> PAGEREF _Toc512258445 \h </w:instrText>
+              <w:instrText xml:space="preserve"> PAGEREF _Toc515890988 \h </w:instrText>
             </w:r>
             <w:r>
               <w:rPr>
@@ -1533,7 +1534,7 @@
               <w:noProof/>
             </w:rPr>
           </w:pPr>
-          <w:hyperlink w:anchor="_Toc512258446" w:history="1">
+          <w:hyperlink w:anchor="_Toc515890989" w:history="1">
             <w:r>
               <w:rPr>
                 <w:rStyle w:val="Hyperlink"/>
@@ -1562,7 +1563,7 @@
                 <w:noProof/>
                 <w:webHidden/>
               </w:rPr>
-              <w:instrText xml:space="preserve"> PAGEREF _Toc512258446 \h </w:instrText>
+              <w:instrText xml:space="preserve"> PAGEREF _Toc515890989 \h </w:instrText>
             </w:r>
             <w:r>
               <w:rPr>
@@ -1604,7 +1605,7 @@
               <w:noProof/>
             </w:rPr>
           </w:pPr>
-          <w:hyperlink w:anchor="_Toc512258447" w:history="1">
+          <w:hyperlink w:anchor="_Toc515890990" w:history="1">
             <w:r>
               <w:rPr>
                 <w:rStyle w:val="Hyperlink"/>
@@ -1633,7 +1634,7 @@
                 <w:noProof/>
                 <w:webHidden/>
               </w:rPr>
-              <w:instrText xml:space="preserve"> PAGEREF _Toc512258447 \h </w:instrText>
+              <w:instrText xml:space="preserve"> PAGEREF _Toc515890990 \h </w:instrText>
             </w:r>
             <w:r>
               <w:rPr>
@@ -1675,7 +1676,7 @@
               <w:noProof/>
             </w:rPr>
           </w:pPr>
-          <w:hyperlink w:anchor="_Toc512258448" w:history="1">
+          <w:hyperlink w:anchor="_Toc515890991" w:history="1">
             <w:r>
               <w:rPr>
                 <w:rStyle w:val="Hyperlink"/>
@@ -1704,7 +1705,7 @@
                 <w:noProof/>
                 <w:webHidden/>
               </w:rPr>
-              <w:instrText xml:space="preserve"> PAGEREF _Toc512258448 \h </w:instrText>
+              <w:instrText xml:space="preserve"> PAGEREF _Toc515890991 \h </w:instrText>
             </w:r>
             <w:r>
               <w:rPr>
@@ -1746,7 +1747,7 @@
               <w:noProof/>
             </w:rPr>
           </w:pPr>
-          <w:hyperlink w:anchor="_Toc512258449" w:history="1">
+          <w:hyperlink w:anchor="_Toc515890992" w:history="1">
             <w:r>
               <w:rPr>
                 <w:rStyle w:val="Hyperlink"/>
@@ -1775,7 +1776,7 @@
                 <w:noProof/>
                 <w:webHidden/>
               </w:rPr>
-              <w:instrText xml:space="preserve"> PAGEREF _Toc512258449 \h </w:instrText>
+              <w:instrText xml:space="preserve"> PAGEREF _Toc515890992 \h </w:instrText>
             </w:r>
             <w:r>
               <w:rPr>
@@ -1817,7 +1818,7 @@
               <w:noProof/>
             </w:rPr>
           </w:pPr>
-          <w:hyperlink w:anchor="_Toc512258450" w:history="1">
+          <w:hyperlink w:anchor="_Toc515890993" w:history="1">
             <w:r>
               <w:rPr>
                 <w:rStyle w:val="Hyperlink"/>
@@ -1846,7 +1847,7 @@
                 <w:noProof/>
                 <w:webHidden/>
               </w:rPr>
-              <w:instrText xml:space="preserve"> PAGEREF _Toc512258450 \h </w:instrText>
+              <w:instrText xml:space="preserve"> PAGEREF _Toc515890993 \h </w:instrText>
             </w:r>
             <w:r>
               <w:rPr>
@@ -1888,7 +1889,7 @@
               <w:noProof/>
             </w:rPr>
           </w:pPr>
-          <w:hyperlink w:anchor="_Toc512258451" w:history="1">
+          <w:hyperlink w:anchor="_Toc515890994" w:history="1">
             <w:r>
               <w:rPr>
                 <w:rStyle w:val="Hyperlink"/>
@@ -1917,7 +1918,7 @@
                 <w:noProof/>
                 <w:webHidden/>
               </w:rPr>
-              <w:instrText xml:space="preserve"> PAGEREF _Toc512258451 \h </w:instrText>
+              <w:instrText xml:space="preserve"> PAGEREF _Toc515890994 \h </w:instrText>
             </w:r>
             <w:r>
               <w:rPr>
@@ -1959,7 +1960,7 @@
               <w:noProof/>
             </w:rPr>
           </w:pPr>
-          <w:hyperlink w:anchor="_Toc512258452" w:history="1">
+          <w:hyperlink w:anchor="_Toc515890995" w:history="1">
             <w:r>
               <w:rPr>
                 <w:rStyle w:val="Hyperlink"/>
@@ -1987,7 +1988,7 @@
                 <w:noProof/>
                 <w:webHidden/>
               </w:rPr>
-              <w:instrText xml:space="preserve"> PAGEREF _Toc512258452 \h </w:instrText>
+              <w:instrText xml:space="preserve"> PAGEREF _Toc515890995 \h </w:instrText>
             </w:r>
             <w:r>
               <w:rPr>
@@ -2029,7 +2030,7 @@
               <w:noProof/>
             </w:rPr>
           </w:pPr>
-          <w:hyperlink w:anchor="_Toc512258453" w:history="1">
+          <w:hyperlink w:anchor="_Toc515890996" w:history="1">
             <w:r>
               <w:rPr>
                 <w:rStyle w:val="Hyperlink"/>
@@ -2058,7 +2059,7 @@
                 <w:noProof/>
                 <w:webHidden/>
               </w:rPr>
-              <w:instrText xml:space="preserve"> PAGEREF _Toc512258453 \h </w:instrText>
+              <w:instrText xml:space="preserve"> PAGEREF _Toc515890996 \h </w:instrText>
             </w:r>
             <w:r>
               <w:rPr>
@@ -2100,7 +2101,7 @@
               <w:noProof/>
             </w:rPr>
           </w:pPr>
-          <w:hyperlink w:anchor="_Toc512258454" w:history="1">
+          <w:hyperlink w:anchor="_Toc515890997" w:history="1">
             <w:r>
               <w:rPr>
                 <w:rStyle w:val="Hyperlink"/>
@@ -2129,7 +2130,7 @@
                 <w:noProof/>
                 <w:webHidden/>
               </w:rPr>
-              <w:instrText xml:space="preserve"> PAGEREF _Toc512258454 \h </w:instrText>
+              <w:instrText xml:space="preserve"> PAGEREF _Toc515890997 \h </w:instrText>
             </w:r>
             <w:r>
               <w:rPr>
@@ -2171,7 +2172,7 @@
               <w:noProof/>
             </w:rPr>
           </w:pPr>
-          <w:hyperlink w:anchor="_Toc512258455" w:history="1">
+          <w:hyperlink w:anchor="_Toc515890998" w:history="1">
             <w:r>
               <w:rPr>
                 <w:rStyle w:val="Hyperlink"/>
@@ -2200,7 +2201,7 @@
                 <w:noProof/>
                 <w:webHidden/>
               </w:rPr>
-              <w:instrText xml:space="preserve"> PAGEREF _Toc512258455 \h </w:instrText>
+              <w:instrText xml:space="preserve"> PAGEREF _Toc515890998 \h </w:instrText>
             </w:r>
             <w:r>
               <w:rPr>
@@ -2242,7 +2243,7 @@
               <w:noProof/>
             </w:rPr>
           </w:pPr>
-          <w:hyperlink w:anchor="_Toc512258456" w:history="1">
+          <w:hyperlink w:anchor="_Toc515890999" w:history="1">
             <w:r>
               <w:rPr>
                 <w:rStyle w:val="Hyperlink"/>
@@ -2271,7 +2272,7 @@
                 <w:noProof/>
                 <w:webHidden/>
               </w:rPr>
-              <w:instrText xml:space="preserve"> PAGEREF _Toc512258456 \h </w:instrText>
+              <w:instrText xml:space="preserve"> PAGEREF _Toc515890999 \h </w:instrText>
             </w:r>
             <w:r>
               <w:rPr>
@@ -2313,7 +2314,7 @@
               <w:noProof/>
             </w:rPr>
           </w:pPr>
-          <w:hyperlink w:anchor="_Toc512258457" w:history="1">
+          <w:hyperlink w:anchor="_Toc515891000" w:history="1">
             <w:r>
               <w:rPr>
                 <w:rStyle w:val="Hyperlink"/>
@@ -2342,7 +2343,7 @@
                 <w:noProof/>
                 <w:webHidden/>
               </w:rPr>
-              <w:instrText xml:space="preserve"> PAGEREF _Toc512258457 \h </w:instrText>
+              <w:instrText xml:space="preserve"> PAGEREF _Toc515891000 \h </w:instrText>
             </w:r>
             <w:r>
               <w:rPr>
@@ -2384,7 +2385,7 @@
               <w:noProof/>
             </w:rPr>
           </w:pPr>
-          <w:hyperlink w:anchor="_Toc512258458" w:history="1">
+          <w:hyperlink w:anchor="_Toc515891001" w:history="1">
             <w:r>
               <w:rPr>
                 <w:rStyle w:val="Hyperlink"/>
@@ -2413,7 +2414,7 @@
                 <w:noProof/>
                 <w:webHidden/>
               </w:rPr>
-              <w:instrText xml:space="preserve"> PAGEREF _Toc512258458 \h </w:instrText>
+              <w:instrText xml:space="preserve"> PAGEREF _Toc515891001 \h </w:instrText>
             </w:r>
             <w:r>
               <w:rPr>
@@ -2455,7 +2456,7 @@
               <w:noProof/>
             </w:rPr>
           </w:pPr>
-          <w:hyperlink w:anchor="_Toc512258459" w:history="1">
+          <w:hyperlink w:anchor="_Toc515891002" w:history="1">
             <w:r>
               <w:rPr>
                 <w:rStyle w:val="Hyperlink"/>
@@ -2484,7 +2485,7 @@
                 <w:noProof/>
                 <w:webHidden/>
               </w:rPr>
-              <w:instrText xml:space="preserve"> PAGEREF _Toc512258459 \h </w:instrText>
+              <w:instrText xml:space="preserve"> PAGEREF _Toc515891002 \h </w:instrText>
             </w:r>
             <w:r>
               <w:rPr>
@@ -2526,7 +2527,7 @@
               <w:noProof/>
             </w:rPr>
           </w:pPr>
-          <w:hyperlink w:anchor="_Toc512258460" w:history="1">
+          <w:hyperlink w:anchor="_Toc515891003" w:history="1">
             <w:r>
               <w:rPr>
                 <w:rStyle w:val="Hyperlink"/>
@@ -2555,7 +2556,7 @@
                 <w:noProof/>
                 <w:webHidden/>
               </w:rPr>
-              <w:instrText xml:space="preserve"> PAGEREF _Toc512258460 \h </w:instrText>
+              <w:instrText xml:space="preserve"> PAGEREF _Toc515891003 \h </w:instrText>
             </w:r>
             <w:r>
               <w:rPr>
@@ -2597,7 +2598,7 @@
               <w:noProof/>
             </w:rPr>
           </w:pPr>
-          <w:hyperlink w:anchor="_Toc512258461" w:history="1">
+          <w:hyperlink w:anchor="_Toc515891004" w:history="1">
             <w:r>
               <w:rPr>
                 <w:rStyle w:val="Hyperlink"/>
@@ -2626,7 +2627,7 @@
                 <w:noProof/>
                 <w:webHidden/>
               </w:rPr>
-              <w:instrText xml:space="preserve"> PAGEREF _Toc512258461 \h </w:instrText>
+              <w:instrText xml:space="preserve"> PAGEREF _Toc515891004 \h </w:instrText>
             </w:r>
             <w:r>
               <w:rPr>
@@ -2668,7 +2669,7 @@
               <w:noProof/>
             </w:rPr>
           </w:pPr>
-          <w:hyperlink w:anchor="_Toc512258462" w:history="1">
+          <w:hyperlink w:anchor="_Toc515891005" w:history="1">
             <w:r>
               <w:rPr>
                 <w:rStyle w:val="Hyperlink"/>
@@ -2697,7 +2698,7 @@
                 <w:noProof/>
                 <w:webHidden/>
               </w:rPr>
-              <w:instrText xml:space="preserve"> PAGEREF _Toc512258462 \h </w:instrText>
+              <w:instrText xml:space="preserve"> PAGEREF _Toc515891005 \h </w:instrText>
             </w:r>
             <w:r>
               <w:rPr>
@@ -2739,7 +2740,7 @@
               <w:noProof/>
             </w:rPr>
           </w:pPr>
-          <w:hyperlink w:anchor="_Toc512258463" w:history="1">
+          <w:hyperlink w:anchor="_Toc515891006" w:history="1">
             <w:r>
               <w:rPr>
                 <w:rStyle w:val="Hyperlink"/>
@@ -2768,7 +2769,7 @@
                 <w:noProof/>
                 <w:webHidden/>
               </w:rPr>
-              <w:instrText xml:space="preserve"> PAGEREF _Toc512258463 \h </w:instrText>
+              <w:instrText xml:space="preserve"> PAGEREF _Toc515891006 \h </w:instrText>
             </w:r>
             <w:r>
               <w:rPr>
@@ -2810,7 +2811,7 @@
               <w:noProof/>
             </w:rPr>
           </w:pPr>
-          <w:hyperlink w:anchor="_Toc512258464" w:history="1">
+          <w:hyperlink w:anchor="_Toc515891007" w:history="1">
             <w:r>
               <w:rPr>
                 <w:rStyle w:val="Hyperlink"/>
@@ -2839,7 +2840,7 @@
                 <w:noProof/>
                 <w:webHidden/>
               </w:rPr>
-              <w:instrText xml:space="preserve"> PAGEREF _Toc512258464 \h </w:instrText>
+              <w:instrText xml:space="preserve"> PAGEREF _Toc515891007 \h </w:instrText>
             </w:r>
             <w:r>
               <w:rPr>
@@ -2881,7 +2882,7 @@
               <w:noProof/>
             </w:rPr>
           </w:pPr>
-          <w:hyperlink w:anchor="_Toc512258465" w:history="1">
+          <w:hyperlink w:anchor="_Toc515891008" w:history="1">
             <w:r>
               <w:rPr>
                 <w:rStyle w:val="Hyperlink"/>
@@ -2910,7 +2911,7 @@
                 <w:noProof/>
                 <w:webHidden/>
               </w:rPr>
-              <w:instrText xml:space="preserve"> PAGEREF _Toc512258465 \h </w:instrText>
+              <w:instrText xml:space="preserve"> PAGEREF _Toc515891008 \h </w:instrText>
             </w:r>
             <w:r>
               <w:rPr>
@@ -2952,7 +2953,7 @@
               <w:noProof/>
             </w:rPr>
           </w:pPr>
-          <w:hyperlink w:anchor="_Toc512258466" w:history="1">
+          <w:hyperlink w:anchor="_Toc515891009" w:history="1">
             <w:r>
               <w:rPr>
                 <w:rStyle w:val="Hyperlink"/>
@@ -2981,7 +2982,7 @@
                 <w:noProof/>
                 <w:webHidden/>
               </w:rPr>
-              <w:instrText xml:space="preserve"> PAGEREF _Toc512258466 \h </w:instrText>
+              <w:instrText xml:space="preserve"> PAGEREF _Toc515891009 \h </w:instrText>
             </w:r>
             <w:r>
               <w:rPr>
@@ -3023,7 +3024,7 @@
               <w:noProof/>
             </w:rPr>
           </w:pPr>
-          <w:hyperlink w:anchor="_Toc512258467" w:history="1">
+          <w:hyperlink w:anchor="_Toc515891010" w:history="1">
             <w:r>
               <w:rPr>
                 <w:rStyle w:val="Hyperlink"/>
@@ -3051,7 +3052,7 @@
                 <w:noProof/>
                 <w:webHidden/>
               </w:rPr>
-              <w:instrText xml:space="preserve"> PAGEREF _Toc512258467 \h </w:instrText>
+              <w:instrText xml:space="preserve"> PAGEREF _Toc515891010 \h </w:instrText>
             </w:r>
             <w:r>
               <w:rPr>
@@ -3093,7 +3094,7 @@
               <w:noProof/>
             </w:rPr>
           </w:pPr>
-          <w:hyperlink w:anchor="_Toc512258468" w:history="1">
+          <w:hyperlink w:anchor="_Toc515891011" w:history="1">
             <w:r>
               <w:rPr>
                 <w:rStyle w:val="Hyperlink"/>
@@ -3121,7 +3122,7 @@
                 <w:noProof/>
                 <w:webHidden/>
               </w:rPr>
-              <w:instrText xml:space="preserve"> PAGEREF _Toc512258468 \h </w:instrText>
+              <w:instrText xml:space="preserve"> PAGEREF _Toc515891011 \h </w:instrText>
             </w:r>
             <w:r>
               <w:rPr>
@@ -3163,7 +3164,7 @@
               <w:noProof/>
             </w:rPr>
           </w:pPr>
-          <w:hyperlink w:anchor="_Toc512258469" w:history="1">
+          <w:hyperlink w:anchor="_Toc515891012" w:history="1">
             <w:r>
               <w:rPr>
                 <w:rStyle w:val="Hyperlink"/>
@@ -3191,7 +3192,7 @@
                 <w:noProof/>
                 <w:webHidden/>
               </w:rPr>
-              <w:instrText xml:space="preserve"> PAGEREF _Toc512258469 \h </w:instrText>
+              <w:instrText xml:space="preserve"> PAGEREF _Toc515891012 \h </w:instrText>
             </w:r>
             <w:r>
               <w:rPr>
@@ -3233,7 +3234,7 @@
               <w:noProof/>
             </w:rPr>
           </w:pPr>
-          <w:hyperlink w:anchor="_Toc512258470" w:history="1">
+          <w:hyperlink w:anchor="_Toc515891013" w:history="1">
             <w:r>
               <w:rPr>
                 <w:rStyle w:val="Hyperlink"/>
@@ -3261,7 +3262,7 @@
                 <w:noProof/>
                 <w:webHidden/>
               </w:rPr>
-              <w:instrText xml:space="preserve"> PAGEREF _Toc512258470 \h </w:instrText>
+              <w:instrText xml:space="preserve"> PAGEREF _Toc515891013 \h </w:instrText>
             </w:r>
             <w:r>
               <w:rPr>
@@ -3282,146 +3283,6 @@
                 <w:webHidden/>
               </w:rPr>
               <w:t>18</w:t>
-            </w:r>
-            <w:r>
-              <w:rPr>
-                <w:noProof/>
-                <w:webHidden/>
-              </w:rPr>
-              <w:fldChar w:fldCharType="end"/>
-            </w:r>
-          </w:hyperlink>
-        </w:p>
-        <w:p>
-          <w:pPr>
-            <w:pStyle w:val="TOC1"/>
-            <w:tabs>
-              <w:tab w:val="right" w:leader="dot" w:pos="10790"/>
-            </w:tabs>
-            <w:rPr>
-              <w:rFonts w:eastAsiaTheme="minorEastAsia"/>
-              <w:noProof/>
-            </w:rPr>
-          </w:pPr>
-          <w:hyperlink w:anchor="_Toc512258471" w:history="1">
-            <w:r>
-              <w:rPr>
-                <w:rStyle w:val="Hyperlink"/>
-                <w:rFonts w:ascii="Segoe UI" w:hAnsi="Segoe UI" w:cs="Segoe UI"/>
-                <w:noProof/>
-              </w:rPr>
-              <w:t>Issues and workarounds</w:t>
-            </w:r>
-            <w:r>
-              <w:rPr>
-                <w:noProof/>
-                <w:webHidden/>
-              </w:rPr>
-              <w:tab/>
-            </w:r>
-            <w:r>
-              <w:rPr>
-                <w:noProof/>
-                <w:webHidden/>
-              </w:rPr>
-              <w:fldChar w:fldCharType="begin"/>
-            </w:r>
-            <w:r>
-              <w:rPr>
-                <w:noProof/>
-                <w:webHidden/>
-              </w:rPr>
-              <w:instrText xml:space="preserve"> PAGEREF _Toc512258471 \h </w:instrText>
-            </w:r>
-            <w:r>
-              <w:rPr>
-                <w:noProof/>
-                <w:webHidden/>
-              </w:rPr>
-            </w:r>
-            <w:r>
-              <w:rPr>
-                <w:noProof/>
-                <w:webHidden/>
-              </w:rPr>
-              <w:fldChar w:fldCharType="separate"/>
-            </w:r>
-            <w:r>
-              <w:rPr>
-                <w:noProof/>
-                <w:webHidden/>
-              </w:rPr>
-              <w:t>19</w:t>
-            </w:r>
-            <w:r>
-              <w:rPr>
-                <w:noProof/>
-                <w:webHidden/>
-              </w:rPr>
-              <w:fldChar w:fldCharType="end"/>
-            </w:r>
-          </w:hyperlink>
-        </w:p>
-        <w:p>
-          <w:pPr>
-            <w:pStyle w:val="TOC1"/>
-            <w:tabs>
-              <w:tab w:val="right" w:leader="dot" w:pos="10790"/>
-            </w:tabs>
-            <w:rPr>
-              <w:rFonts w:eastAsiaTheme="minorEastAsia"/>
-              <w:noProof/>
-            </w:rPr>
-          </w:pPr>
-          <w:hyperlink w:anchor="_Toc512258472" w:history="1">
-            <w:r>
-              <w:rPr>
-                <w:rStyle w:val="Hyperlink"/>
-                <w:rFonts w:ascii="Segoe UI" w:hAnsi="Segoe UI" w:cs="Segoe UI"/>
-                <w:noProof/>
-              </w:rPr>
-              <w:t>Miscellaneous</w:t>
-            </w:r>
-            <w:r>
-              <w:rPr>
-                <w:noProof/>
-                <w:webHidden/>
-              </w:rPr>
-              <w:tab/>
-            </w:r>
-            <w:r>
-              <w:rPr>
-                <w:noProof/>
-                <w:webHidden/>
-              </w:rPr>
-              <w:fldChar w:fldCharType="begin"/>
-            </w:r>
-            <w:r>
-              <w:rPr>
-                <w:noProof/>
-                <w:webHidden/>
-              </w:rPr>
-              <w:instrText xml:space="preserve"> PAGEREF _Toc512258472 \h </w:instrText>
-            </w:r>
-            <w:r>
-              <w:rPr>
-                <w:noProof/>
-                <w:webHidden/>
-              </w:rPr>
-            </w:r>
-            <w:r>
-              <w:rPr>
-                <w:noProof/>
-                <w:webHidden/>
-              </w:rPr>
-              <w:fldChar w:fldCharType="separate"/>
-            </w:r>
-            <w:r>
-              <w:rPr>
-                <w:noProof/>
-                <w:webHidden/>
-              </w:rPr>
-              <w:t>19</w:t>
             </w:r>
             <w:r>
               <w:rPr>
@@ -3481,7 +3342,7 @@
           <w:szCs w:val="56"/>
         </w:rPr>
       </w:pPr>
-      <w:bookmarkStart w:id="0" w:name="_Toc512258430"/>
+      <w:bookmarkStart w:id="0" w:name="_Toc515890973"/>
       <w:r>
         <w:rPr>
           <w:rFonts w:ascii="Segoe UI" w:hAnsi="Segoe UI" w:cs="Segoe UI"/>
@@ -3634,7 +3495,7 @@
           <w:color w:val="24292E"/>
         </w:rPr>
       </w:pPr>
-      <w:bookmarkStart w:id="1" w:name="_Toc512258431"/>
+      <w:bookmarkStart w:id="1" w:name="_Toc515890974"/>
       <w:r>
         <w:rPr>
           <w:rFonts w:ascii="Segoe UI" w:hAnsi="Segoe UI" w:cs="Segoe UI"/>
@@ -3951,7 +3812,7 @@
           <w:szCs w:val="36"/>
         </w:rPr>
       </w:pPr>
-      <w:bookmarkStart w:id="2" w:name="_Toc512258432"/>
+      <w:bookmarkStart w:id="2" w:name="_Toc515890975"/>
       <w:r>
         <w:rPr>
           <w:rFonts w:ascii="Segoe UI" w:eastAsia="Times New Roman" w:hAnsi="Segoe UI" w:cs="Segoe UI"/>
@@ -4130,7 +3991,7 @@
           <w:szCs w:val="36"/>
         </w:rPr>
       </w:pPr>
-      <w:bookmarkStart w:id="3" w:name="_Toc512258433"/>
+      <w:bookmarkStart w:id="3" w:name="_Toc515890976"/>
       <w:r>
         <w:rPr>
           <w:rFonts w:ascii="Segoe UI" w:eastAsia="Times New Roman" w:hAnsi="Segoe UI" w:cs="Segoe UI"/>
@@ -4311,7 +4172,7 @@
           <w:szCs w:val="30"/>
         </w:rPr>
       </w:pPr>
-      <w:bookmarkStart w:id="4" w:name="_Toc512258434"/>
+      <w:bookmarkStart w:id="4" w:name="_Toc515890977"/>
       <w:r>
         <w:rPr>
           <w:rFonts w:ascii="Segoe UI" w:eastAsia="Times New Roman" w:hAnsi="Segoe UI" w:cs="Segoe UI"/>
@@ -4711,7 +4572,7 @@
           <w:szCs w:val="30"/>
         </w:rPr>
       </w:pPr>
-      <w:bookmarkStart w:id="6" w:name="_Toc512258435"/>
+      <w:bookmarkStart w:id="6" w:name="_Toc515890978"/>
       <w:r>
         <w:rPr>
           <w:rFonts w:ascii="Segoe UI" w:hAnsi="Segoe UI" w:cs="Segoe UI"/>
@@ -5161,7 +5022,7 @@
           <w:szCs w:val="30"/>
         </w:rPr>
       </w:pPr>
-      <w:bookmarkStart w:id="9" w:name="_Toc512258436"/>
+      <w:bookmarkStart w:id="9" w:name="_Toc515890979"/>
       <w:r>
         <w:rPr>
           <w:rFonts w:ascii="Segoe UI" w:hAnsi="Segoe UI" w:cs="Segoe UI"/>
@@ -5173,6 +5034,33 @@
         <w:t>3) Summary Tables</w:t>
       </w:r>
       <w:bookmarkEnd w:id="9"/>
+    </w:p>
+    <w:p>
+      <w:pPr>
+        <w:pStyle w:val="NormalWeb"/>
+        <w:spacing w:before="0" w:beforeAutospacing="0" w:after="320" w:afterAutospacing="0"/>
+        <w:rPr>
+          <w:rFonts w:ascii="Segoe UI" w:hAnsi="Segoe UI" w:cs="Segoe UI"/>
+          <w:i/>
+          <w:color w:val="24292E"/>
+        </w:rPr>
+      </w:pPr>
+      <w:r>
+        <w:rPr>
+          <w:rFonts w:ascii="Segoe UI" w:hAnsi="Segoe UI" w:cs="Segoe UI"/>
+          <w:i/>
+          <w:color w:val="24292E"/>
+        </w:rPr>
+        <w:t xml:space="preserve">Note: Chrome may not be used to view summary tables. Firefox or Internet Explorer browsers are compatible for viewing these xml summary tables. </w:t>
+      </w:r>
+      <w:r>
+        <w:rPr>
+          <w:rFonts w:ascii="Segoe UI" w:hAnsi="Segoe UI" w:cs="Segoe UI"/>
+          <w:i/>
+          <w:color w:val="24292E"/>
+        </w:rPr>
+        <w:t>For Internet Explorer, be sure to click “Allow blocked content” on opening the file.</w:t>
+      </w:r>
     </w:p>
     <w:p>
       <w:pPr>
@@ -19338,6 +19226,7 @@
                 <w:sz w:val="14"/>
                 <w:szCs w:val="14"/>
               </w:rPr>
+              <w:lastRenderedPageBreak/>
               <w:t>St dev:</w:t>
             </w:r>
           </w:p>
@@ -22233,7 +22122,6 @@
           <w:sz w:val="24"/>
           <w:szCs w:val="24"/>
         </w:rPr>
-        <w:lastRenderedPageBreak/>
         <w:t>The</w:t>
       </w:r>
       <w:r>
@@ -23014,6 +22902,54 @@
     <w:p>
       <w:pPr>
         <w:rPr>
+          <w:rFonts w:ascii="Segoe UI" w:hAnsi="Segoe UI" w:cs="Segoe UI"/>
+          <w:color w:val="24292E"/>
+          <w:sz w:val="24"/>
+          <w:szCs w:val="24"/>
+        </w:rPr>
+      </w:pPr>
+      <w:r>
+        <w:rPr>
+          <w:rFonts w:ascii="Segoe UI" w:hAnsi="Segoe UI" w:cs="Segoe UI"/>
+          <w:color w:val="24292E"/>
+          <w:sz w:val="24"/>
+          <w:szCs w:val="24"/>
+        </w:rPr>
+        <w:t xml:space="preserve">The “Hide Stats” button at the top of the summary </w:t>
+      </w:r>
+      <w:proofErr w:type="gramStart"/>
+      <w:r>
+        <w:rPr>
+          <w:rFonts w:ascii="Segoe UI" w:hAnsi="Segoe UI" w:cs="Segoe UI"/>
+          <w:color w:val="24292E"/>
+          <w:sz w:val="24"/>
+          <w:szCs w:val="24"/>
+        </w:rPr>
+        <w:t>tables</w:t>
+      </w:r>
+      <w:proofErr w:type="gramEnd"/>
+      <w:r>
+        <w:rPr>
+          <w:rFonts w:ascii="Segoe UI" w:hAnsi="Segoe UI" w:cs="Segoe UI"/>
+          <w:color w:val="24292E"/>
+          <w:sz w:val="24"/>
+          <w:szCs w:val="24"/>
+        </w:rPr>
+        <w:t xml:space="preserve"> page may be clicked to hide the more detailed statist</w:t>
+      </w:r>
+      <w:r>
+        <w:rPr>
+          <w:rFonts w:ascii="Segoe UI" w:hAnsi="Segoe UI" w:cs="Segoe UI"/>
+          <w:color w:val="24292E"/>
+          <w:sz w:val="24"/>
+          <w:szCs w:val="24"/>
+        </w:rPr>
+        <w:t xml:space="preserve">ics. This button will hide average, standard deviation, total count, count out, and percent out fields for each table. This is useful to strip the tables down to a basic format to copy into test reports. </w:t>
+      </w:r>
+    </w:p>
+    <w:p>
+      <w:pPr>
+        <w:rPr>
           <w:rFonts w:ascii="Segoe UI" w:eastAsia="Times New Roman" w:hAnsi="Segoe UI" w:cs="Segoe UI"/>
           <w:color w:val="24292E"/>
           <w:sz w:val="24"/>
@@ -23030,15 +22966,17 @@
           <w:color w:val="24292E"/>
           <w:sz w:val="30"/>
           <w:szCs w:val="30"/>
+          <w:highlight w:val="yellow"/>
         </w:rPr>
       </w:pPr>
-      <w:bookmarkStart w:id="12" w:name="_Toc512258437"/>
+      <w:bookmarkStart w:id="12" w:name="_Toc515890980"/>
       <w:r>
         <w:rPr>
           <w:rFonts w:ascii="Segoe UI" w:hAnsi="Segoe UI" w:cs="Segoe UI"/>
           <w:color w:val="24292E"/>
           <w:sz w:val="30"/>
           <w:szCs w:val="30"/>
+          <w:highlight w:val="yellow"/>
         </w:rPr>
         <w:t>4) Out of Spec Data</w:t>
       </w:r>
@@ -23057,6 +22995,7 @@
         <w:rPr>
           <w:rFonts w:ascii="Segoe UI" w:hAnsi="Segoe UI" w:cs="Segoe UI"/>
           <w:color w:val="24292E"/>
+          <w:highlight w:val="yellow"/>
         </w:rPr>
         <w:t>A</w:t>
       </w:r>
@@ -23064,6 +23003,7 @@
         <w:rPr>
           <w:rFonts w:ascii="Segoe UI" w:hAnsi="Segoe UI" w:cs="Segoe UI"/>
           <w:color w:val="24292E"/>
+          <w:highlight w:val="yellow"/>
         </w:rPr>
         <w:t xml:space="preserve"> txt file containing only </w:t>
       </w:r>
@@ -23071,6 +23011,7 @@
         <w:rPr>
           <w:rFonts w:ascii="Segoe UI" w:hAnsi="Segoe UI" w:cs="Segoe UI"/>
           <w:color w:val="24292E"/>
+          <w:highlight w:val="yellow"/>
         </w:rPr>
         <w:t>data scans that included</w:t>
       </w:r>
@@ -23078,6 +23019,7 @@
         <w:rPr>
           <w:rFonts w:ascii="Segoe UI" w:hAnsi="Segoe UI" w:cs="Segoe UI"/>
           <w:color w:val="24292E"/>
+          <w:highlight w:val="yellow"/>
         </w:rPr>
         <w:t xml:space="preserve"> out of spec data. This is useful if the user would like to take a close</w:t>
       </w:r>
@@ -23085,6 +23027,7 @@
         <w:rPr>
           <w:rFonts w:ascii="Segoe UI" w:hAnsi="Segoe UI" w:cs="Segoe UI"/>
           <w:color w:val="24292E"/>
+          <w:highlight w:val="yellow"/>
         </w:rPr>
         <w:t>r</w:t>
       </w:r>
@@ -23092,6 +23035,7 @@
         <w:rPr>
           <w:rFonts w:ascii="Segoe UI" w:hAnsi="Segoe UI" w:cs="Segoe UI"/>
           <w:color w:val="24292E"/>
+          <w:highlight w:val="yellow"/>
         </w:rPr>
         <w:t xml:space="preserve"> look at </w:t>
       </w:r>
@@ -23099,6 +23043,7 @@
         <w:rPr>
           <w:rFonts w:ascii="Segoe UI" w:hAnsi="Segoe UI" w:cs="Segoe UI"/>
           <w:color w:val="24292E"/>
+          <w:highlight w:val="yellow"/>
         </w:rPr>
         <w:t xml:space="preserve">the raw data to troubleshoot </w:t>
       </w:r>
@@ -23106,8 +23051,16 @@
         <w:rPr>
           <w:rFonts w:ascii="Segoe UI" w:hAnsi="Segoe UI" w:cs="Segoe UI"/>
           <w:color w:val="24292E"/>
-        </w:rPr>
-        <w:t xml:space="preserve">a specific failure that occurred during testing. </w:t>
+          <w:highlight w:val="yellow"/>
+        </w:rPr>
+        <w:t>a specific failure that occurred during testing.</w:t>
+      </w:r>
+      <w:r>
+        <w:rPr>
+          <w:rFonts w:ascii="Segoe UI" w:hAnsi="Segoe UI" w:cs="Segoe UI"/>
+          <w:color w:val="24292E"/>
+        </w:rPr>
+        <w:t xml:space="preserve"> </w:t>
       </w:r>
       <w:r>
         <w:br w:type="page"/>
@@ -23128,7 +23081,7 @@
           <w:szCs w:val="56"/>
         </w:rPr>
       </w:pPr>
-      <w:bookmarkStart w:id="13" w:name="_Toc512258438"/>
+      <w:bookmarkStart w:id="13" w:name="_Toc515890981"/>
       <w:r>
         <w:rPr>
           <w:rFonts w:ascii="Segoe UI" w:hAnsi="Segoe UI" w:cs="Segoe UI"/>
@@ -23437,7 +23390,7 @@
           <w:szCs w:val="36"/>
         </w:rPr>
       </w:pPr>
-      <w:bookmarkStart w:id="15" w:name="_Toc512258439"/>
+      <w:bookmarkStart w:id="15" w:name="_Toc515890982"/>
       <w:r>
         <w:rPr>
           <w:rFonts w:ascii="Segoe UI" w:eastAsia="Times New Roman" w:hAnsi="Segoe UI" w:cs="Segoe UI"/>
@@ -23486,7 +23439,7 @@
           <w:szCs w:val="30"/>
         </w:rPr>
       </w:pPr>
-      <w:bookmarkStart w:id="16" w:name="_Toc512258440"/>
+      <w:bookmarkStart w:id="16" w:name="_Toc515890983"/>
       <w:r>
         <w:rPr>
           <w:rFonts w:ascii="Segoe UI" w:eastAsia="Times New Roman" w:hAnsi="Segoe UI" w:cs="Segoe UI"/>
@@ -23606,7 +23559,7 @@
           <w:szCs w:val="30"/>
         </w:rPr>
       </w:pPr>
-      <w:bookmarkStart w:id="17" w:name="_Toc512258441"/>
+      <w:bookmarkStart w:id="17" w:name="_Toc515890984"/>
       <w:r>
         <w:rPr>
           <w:rFonts w:ascii="Segoe UI" w:eastAsia="Times New Roman" w:hAnsi="Segoe UI" w:cs="Segoe UI"/>
@@ -23656,16 +23609,7 @@
           <w:sz w:val="24"/>
           <w:szCs w:val="24"/>
         </w:rPr>
-        <w:t xml:space="preserve"> If limit </w:t>
-      </w:r>
-      <w:r>
-        <w:rPr>
-          <w:rFonts w:ascii="Segoe UI" w:hAnsi="Segoe UI" w:cs="Segoe UI"/>
-          <w:color w:val="24292E"/>
-          <w:sz w:val="24"/>
-          <w:szCs w:val="24"/>
-        </w:rPr>
-        <w:t>analysis is desired a limits file must be selected. C</w:t>
+        <w:t xml:space="preserve"> If limit analysis is desired a limits file must be selected. C</w:t>
       </w:r>
       <w:r>
         <w:rPr>
@@ -23692,6 +23636,34 @@
           <w:sz w:val="24"/>
           <w:szCs w:val="24"/>
         </w:rPr>
+        <w:t xml:space="preserve">Limits may be provided to pull module names but not run </w:t>
+      </w:r>
+      <w:r>
+        <w:rPr>
+          <w:rFonts w:ascii="Segoe UI" w:hAnsi="Segoe UI" w:cs="Segoe UI"/>
+          <w:color w:val="24292E"/>
+          <w:sz w:val="24"/>
+          <w:szCs w:val="24"/>
+        </w:rPr>
+        <w:lastRenderedPageBreak/>
+        <w:t>analysis if you like (provide limits but do not check “limit analysis” box)</w:t>
+      </w:r>
+      <w:r>
+        <w:rPr>
+          <w:rFonts w:ascii="Segoe UI" w:hAnsi="Segoe UI" w:cs="Segoe UI"/>
+          <w:color w:val="24292E"/>
+          <w:sz w:val="24"/>
+          <w:szCs w:val="24"/>
+        </w:rPr>
+        <w:t xml:space="preserve">. </w:t>
+      </w:r>
+      <w:r>
+        <w:rPr>
+          <w:rFonts w:ascii="Segoe UI" w:hAnsi="Segoe UI" w:cs="Segoe UI"/>
+          <w:color w:val="24292E"/>
+          <w:sz w:val="24"/>
+          <w:szCs w:val="24"/>
+        </w:rPr>
         <w:t xml:space="preserve">For more </w:t>
       </w:r>
       <w:r>
@@ -23737,24 +23709,15 @@
           <w:sz w:val="24"/>
           <w:szCs w:val="24"/>
         </w:rPr>
-        <w:instrText xml:space="preserve"> REF _Ref512247929 \h </w:instrText>
-      </w:r>
-      <w:r>
-        <w:rPr>
-          <w:rFonts w:ascii="Segoe UI" w:hAnsi="Segoe UI" w:cs="Segoe UI"/>
-          <w:color w:val="24292E"/>
-          <w:sz w:val="24"/>
-          <w:szCs w:val="24"/>
-        </w:rPr>
-      </w:r>
-      <w:r>
-        <w:rPr>
-          <w:rFonts w:ascii="Segoe UI" w:hAnsi="Segoe UI" w:cs="Segoe UI"/>
-          <w:color w:val="24292E"/>
-          <w:sz w:val="24"/>
-          <w:szCs w:val="24"/>
-        </w:rPr>
-        <w:instrText xml:space="preserve"> \* MERGEFORMAT </w:instrText>
+        <w:instrText xml:space="preserve"> REF _Ref512247929 \h  \* MERGEFORMAT </w:instrText>
+      </w:r>
+      <w:r>
+        <w:rPr>
+          <w:rFonts w:ascii="Segoe UI" w:hAnsi="Segoe UI" w:cs="Segoe UI"/>
+          <w:color w:val="24292E"/>
+          <w:sz w:val="24"/>
+          <w:szCs w:val="24"/>
+        </w:rPr>
       </w:r>
       <w:r>
         <w:rPr>
@@ -23842,7 +23805,7 @@
           <w:szCs w:val="30"/>
         </w:rPr>
       </w:pPr>
-      <w:bookmarkStart w:id="18" w:name="_Toc512258442"/>
+      <w:bookmarkStart w:id="18" w:name="_Toc515890985"/>
       <w:r>
         <w:rPr>
           <w:rFonts w:ascii="Segoe UI" w:eastAsia="Times New Roman" w:hAnsi="Segoe UI" w:cs="Segoe UI"/>
@@ -23852,7 +23815,6 @@
           <w:sz w:val="30"/>
           <w:szCs w:val="30"/>
         </w:rPr>
-        <w:lastRenderedPageBreak/>
         <w:t xml:space="preserve">► </w:t>
       </w:r>
       <w:r>
@@ -23936,7 +23898,7 @@
           <w:szCs w:val="30"/>
         </w:rPr>
       </w:pPr>
-      <w:bookmarkStart w:id="19" w:name="_Toc512258443"/>
+      <w:bookmarkStart w:id="19" w:name="_Toc515890986"/>
       <w:r>
         <w:rPr>
           <w:rFonts w:ascii="Segoe UI" w:eastAsia="Times New Roman" w:hAnsi="Segoe UI" w:cs="Segoe UI"/>
@@ -24092,7 +24054,7 @@
           <w:szCs w:val="30"/>
         </w:rPr>
       </w:pPr>
-      <w:bookmarkStart w:id="20" w:name="_Toc512258444"/>
+      <w:bookmarkStart w:id="20" w:name="_Toc515890987"/>
       <w:r>
         <w:rPr>
           <w:rFonts w:ascii="Segoe UI" w:eastAsia="Times New Roman" w:hAnsi="Segoe UI" w:cs="Segoe UI"/>
@@ -24620,7 +24582,7 @@
           <w:szCs w:val="30"/>
         </w:rPr>
       </w:pPr>
-      <w:bookmarkStart w:id="21" w:name="_Toc512258445"/>
+      <w:bookmarkStart w:id="21" w:name="_Toc515890988"/>
       <w:r>
         <w:rPr>
           <w:rFonts w:ascii="Segoe UI" w:eastAsia="Times New Roman" w:hAnsi="Segoe UI" w:cs="Segoe UI"/>
@@ -24814,24 +24776,15 @@
           <w:sz w:val="24"/>
           <w:szCs w:val="24"/>
         </w:rPr>
-        <w:instrText xml:space="preserve"> REF mulitmodeExplained \h </w:instrText>
-      </w:r>
-      <w:r>
-        <w:rPr>
-          <w:rFonts w:ascii="Segoe UI" w:hAnsi="Segoe UI" w:cs="Segoe UI"/>
-          <w:color w:val="24292E"/>
-          <w:sz w:val="24"/>
-          <w:szCs w:val="24"/>
-        </w:rPr>
-      </w:r>
-      <w:r>
-        <w:rPr>
-          <w:rFonts w:ascii="Segoe UI" w:hAnsi="Segoe UI" w:cs="Segoe UI"/>
-          <w:color w:val="24292E"/>
-          <w:sz w:val="24"/>
-          <w:szCs w:val="24"/>
-        </w:rPr>
-        <w:instrText xml:space="preserve"> \* MERGEFORMAT </w:instrText>
+        <w:instrText xml:space="preserve"> REF mulitmodeExplained \h  \* MERGEFORMAT </w:instrText>
+      </w:r>
+      <w:r>
+        <w:rPr>
+          <w:rFonts w:ascii="Segoe UI" w:hAnsi="Segoe UI" w:cs="Segoe UI"/>
+          <w:color w:val="24292E"/>
+          <w:sz w:val="24"/>
+          <w:szCs w:val="24"/>
+        </w:rPr>
       </w:r>
       <w:r>
         <w:rPr>
@@ -24931,24 +24884,15 @@
           <w:sz w:val="24"/>
           <w:szCs w:val="24"/>
         </w:rPr>
-        <w:instrText xml:space="preserve"> REF _Ref512247929 \h </w:instrText>
-      </w:r>
-      <w:r>
-        <w:rPr>
-          <w:rFonts w:ascii="Segoe UI" w:hAnsi="Segoe UI" w:cs="Segoe UI"/>
-          <w:color w:val="24292E"/>
-          <w:sz w:val="24"/>
-          <w:szCs w:val="24"/>
-        </w:rPr>
-      </w:r>
-      <w:r>
-        <w:rPr>
-          <w:rFonts w:ascii="Segoe UI" w:hAnsi="Segoe UI" w:cs="Segoe UI"/>
-          <w:color w:val="24292E"/>
-          <w:sz w:val="24"/>
-          <w:szCs w:val="24"/>
-        </w:rPr>
-        <w:instrText xml:space="preserve"> \* MERGEFORMAT </w:instrText>
+        <w:instrText xml:space="preserve"> REF _Ref512247929 \h  \* MERGEFORMAT </w:instrText>
+      </w:r>
+      <w:r>
+        <w:rPr>
+          <w:rFonts w:ascii="Segoe UI" w:hAnsi="Segoe UI" w:cs="Segoe UI"/>
+          <w:color w:val="24292E"/>
+          <w:sz w:val="24"/>
+          <w:szCs w:val="24"/>
+        </w:rPr>
       </w:r>
       <w:r>
         <w:rPr>
@@ -25215,7 +25159,7 @@
           <w:szCs w:val="30"/>
         </w:rPr>
       </w:pPr>
-      <w:bookmarkStart w:id="22" w:name="_Toc512258446"/>
+      <w:bookmarkStart w:id="22" w:name="_Toc515890989"/>
       <w:r>
         <w:rPr>
           <w:rFonts w:ascii="Segoe UI" w:eastAsia="Times New Roman" w:hAnsi="Segoe UI" w:cs="Segoe UI"/>
@@ -25308,6 +25252,7 @@
           <w:sz w:val="24"/>
           <w:szCs w:val="24"/>
         </w:rPr>
+        <w:lastRenderedPageBreak/>
         <w:t>Temperature</w:t>
       </w:r>
       <w:r>
@@ -25513,7 +25458,6 @@
           <w:sz w:val="24"/>
           <w:szCs w:val="24"/>
         </w:rPr>
-        <w:lastRenderedPageBreak/>
         <w:t>Voltage</w:t>
       </w:r>
       <w:r>
@@ -25708,7 +25652,7 @@
           <w:szCs w:val="30"/>
         </w:rPr>
       </w:pPr>
-      <w:bookmarkStart w:id="23" w:name="_Toc512258447"/>
+      <w:bookmarkStart w:id="23" w:name="_Toc515890990"/>
       <w:r>
         <w:rPr>
           <w:rFonts w:ascii="Segoe UI" w:eastAsia="Times New Roman" w:hAnsi="Segoe UI" w:cs="Segoe UI"/>
@@ -25834,7 +25778,7 @@
         </w:rPr>
       </w:pPr>
       <w:bookmarkStart w:id="24" w:name="mulitmodeExplained"/>
-      <w:bookmarkStart w:id="25" w:name="_Toc512258448"/>
+      <w:bookmarkStart w:id="25" w:name="_Toc515890991"/>
       <w:r>
         <w:rPr>
           <w:rFonts w:ascii="Segoe UI" w:eastAsia="Times New Roman" w:hAnsi="Segoe UI" w:cs="Segoe UI"/>
@@ -26134,6 +26078,9 @@
         </w:rPr>
       </w:pPr>
       <w:r>
+        <w:rPr>
+          <w:noProof/>
+        </w:rPr>
         <w:drawing>
           <wp:inline distT="0" distB="0" distL="0" distR="0">
             <wp:extent cx="4278630" cy="1725295"/>
@@ -26248,24 +26195,15 @@
           <w:sz w:val="24"/>
           <w:szCs w:val="24"/>
         </w:rPr>
-        <w:instrText xml:space="preserve"> REF _Ref512251416 \h </w:instrText>
-      </w:r>
-      <w:r>
-        <w:rPr>
-          <w:rFonts w:ascii="Segoe UI" w:hAnsi="Segoe UI" w:cs="Segoe UI"/>
-          <w:color w:val="24292E"/>
-          <w:sz w:val="24"/>
-          <w:szCs w:val="24"/>
-        </w:rPr>
-      </w:r>
-      <w:r>
-        <w:rPr>
-          <w:rFonts w:ascii="Segoe UI" w:hAnsi="Segoe UI" w:cs="Segoe UI"/>
-          <w:color w:val="24292E"/>
-          <w:sz w:val="24"/>
-          <w:szCs w:val="24"/>
-        </w:rPr>
-        <w:instrText xml:space="preserve"> \* MERGEFORMAT </w:instrText>
+        <w:instrText xml:space="preserve"> REF _Ref512251416 \h  \* MERGEFORMAT </w:instrText>
+      </w:r>
+      <w:r>
+        <w:rPr>
+          <w:rFonts w:ascii="Segoe UI" w:hAnsi="Segoe UI" w:cs="Segoe UI"/>
+          <w:color w:val="24292E"/>
+          <w:sz w:val="24"/>
+          <w:szCs w:val="24"/>
+        </w:rPr>
       </w:r>
       <w:r>
         <w:rPr>
@@ -26448,6 +26386,7 @@
           <w:sz w:val="24"/>
           <w:szCs w:val="24"/>
         </w:rPr>
+        <w:lastRenderedPageBreak/>
         <w:t xml:space="preserve">Outage </w:t>
       </w:r>
       <w:r>
@@ -26493,17 +26432,7 @@
           <w:sz w:val="24"/>
           <w:szCs w:val="24"/>
         </w:rPr>
-        <w:t xml:space="preserve">f limit analysis is not being used and </w:t>
-      </w:r>
-      <w:r>
-        <w:rPr>
-          <w:rFonts w:ascii="Segoe UI" w:hAnsi="Segoe UI" w:cs="Segoe UI"/>
-          <w:color w:val="24292E"/>
-          <w:sz w:val="24"/>
-          <w:szCs w:val="24"/>
-        </w:rPr>
-        <w:lastRenderedPageBreak/>
-        <w:t xml:space="preserve">there are outage boards present, it is recommended that you do not select the outage boards for analysis. </w:t>
+        <w:t xml:space="preserve">f limit analysis is not being used and there are outage boards present, it is recommended that you do not select the outage boards for analysis. </w:t>
       </w:r>
       <w:r>
         <w:rPr>
@@ -26603,16 +26532,7 @@
           <w:sz w:val="24"/>
           <w:szCs w:val="24"/>
         </w:rPr>
-        <w:t>in mind</w:t>
-      </w:r>
-      <w:r>
-        <w:rPr>
-          <w:rFonts w:ascii="Segoe UI" w:hAnsi="Segoe UI" w:cs="Segoe UI"/>
-          <w:color w:val="24292E"/>
-          <w:sz w:val="24"/>
-          <w:szCs w:val="24"/>
-        </w:rPr>
-        <w:t xml:space="preserve"> </w:t>
+        <w:t xml:space="preserve">in mind </w:t>
       </w:r>
       <w:r>
         <w:rPr>
@@ -26731,7 +26651,7 @@
           <w:szCs w:val="36"/>
         </w:rPr>
       </w:pPr>
-      <w:bookmarkStart w:id="27" w:name="_Toc512258449"/>
+      <w:bookmarkStart w:id="27" w:name="_Toc515890992"/>
       <w:r>
         <w:rPr>
           <w:rFonts w:ascii="Segoe UI" w:eastAsia="Times New Roman" w:hAnsi="Segoe UI" w:cs="Segoe UI"/>
@@ -26832,7 +26752,7 @@
           <w:szCs w:val="36"/>
         </w:rPr>
       </w:pPr>
-      <w:bookmarkStart w:id="28" w:name="_Toc512258450"/>
+      <w:bookmarkStart w:id="28" w:name="_Toc515890993"/>
       <w:r>
         <w:rPr>
           <w:rFonts w:ascii="Segoe UI" w:eastAsia="Times New Roman" w:hAnsi="Segoe UI" w:cs="Segoe UI"/>
@@ -27132,7 +27052,7 @@
           <w:szCs w:val="36"/>
         </w:rPr>
       </w:pPr>
-      <w:bookmarkStart w:id="30" w:name="_Toc512258451"/>
+      <w:bookmarkStart w:id="30" w:name="_Toc515890994"/>
       <w:r>
         <w:rPr>
           <w:rFonts w:ascii="Segoe UI" w:eastAsia="Times New Roman" w:hAnsi="Segoe UI" w:cs="Segoe UI"/>
@@ -27780,7 +27700,7 @@
       </w:pPr>
       <w:bookmarkStart w:id="32" w:name="_Limits_Files_in"/>
       <w:bookmarkStart w:id="33" w:name="_Ref512247929"/>
-      <w:bookmarkStart w:id="34" w:name="_Toc512258452"/>
+      <w:bookmarkStart w:id="34" w:name="_Toc515890995"/>
       <w:bookmarkEnd w:id="32"/>
       <w:r>
         <w:rPr>
@@ -28152,7 +28072,7 @@
           <w:szCs w:val="36"/>
         </w:rPr>
       </w:pPr>
-      <w:bookmarkStart w:id="35" w:name="_Toc512258453"/>
+      <w:bookmarkStart w:id="35" w:name="_Toc515890996"/>
       <w:r>
         <w:rPr>
           <w:rFonts w:ascii="Segoe UI" w:eastAsia="Times New Roman" w:hAnsi="Segoe UI" w:cs="Segoe UI"/>
@@ -28336,7 +28256,7 @@
           <w:szCs w:val="30"/>
         </w:rPr>
       </w:pPr>
-      <w:bookmarkStart w:id="36" w:name="_Toc512258454"/>
+      <w:bookmarkStart w:id="36" w:name="_Toc515890997"/>
       <w:r>
         <w:rPr>
           <w:rFonts w:ascii="Segoe UI" w:eastAsia="Times New Roman" w:hAnsi="Segoe UI" w:cs="Segoe UI"/>
@@ -28403,7 +28323,7 @@
           <w:szCs w:val="30"/>
         </w:rPr>
       </w:pPr>
-      <w:bookmarkStart w:id="37" w:name="_Toc512258455"/>
+      <w:bookmarkStart w:id="37" w:name="_Toc515890998"/>
       <w:r>
         <w:rPr>
           <w:rFonts w:ascii="Segoe UI" w:eastAsia="Times New Roman" w:hAnsi="Segoe UI" w:cs="Segoe UI"/>
@@ -28486,7 +28406,7 @@
           <w:szCs w:val="30"/>
         </w:rPr>
       </w:pPr>
-      <w:bookmarkStart w:id="38" w:name="_Toc512258456"/>
+      <w:bookmarkStart w:id="38" w:name="_Toc515890999"/>
       <w:r>
         <w:rPr>
           <w:rFonts w:ascii="Segoe UI" w:eastAsia="Times New Roman" w:hAnsi="Segoe UI" w:cs="Segoe UI"/>
@@ -28651,7 +28571,7 @@
           <w:szCs w:val="36"/>
         </w:rPr>
       </w:pPr>
-      <w:bookmarkStart w:id="40" w:name="_Toc512258457"/>
+      <w:bookmarkStart w:id="40" w:name="_Toc515891000"/>
       <w:r>
         <w:rPr>
           <w:rFonts w:ascii="Segoe UI" w:eastAsia="Times New Roman" w:hAnsi="Segoe UI" w:cs="Segoe UI"/>
@@ -28771,7 +28691,7 @@
           <w:szCs w:val="30"/>
         </w:rPr>
       </w:pPr>
-      <w:bookmarkStart w:id="41" w:name="_Toc512258458"/>
+      <w:bookmarkStart w:id="41" w:name="_Toc515891001"/>
       <w:r>
         <w:rPr>
           <w:rFonts w:ascii="Segoe UI" w:eastAsia="Times New Roman" w:hAnsi="Segoe UI" w:cs="Segoe UI"/>
@@ -28894,7 +28814,34 @@
           <w:sz w:val="24"/>
           <w:szCs w:val="24"/>
         </w:rPr>
-        <w:t xml:space="preserve">For instance, for the multimode </w:t>
+        <w:t>For instance,</w:t>
+      </w:r>
+      <w:r>
+        <w:rPr>
+          <w:rFonts w:ascii="Segoe UI" w:eastAsia="Times New Roman" w:hAnsi="Segoe UI" w:cs="Segoe UI"/>
+          <w:color w:val="24292E"/>
+          <w:sz w:val="24"/>
+          <w:szCs w:val="24"/>
+        </w:rPr>
+        <w:t xml:space="preserve"> </w:t>
+      </w:r>
+      <w:r>
+        <w:rPr>
+          <w:rFonts w:ascii="Segoe UI" w:eastAsia="Times New Roman" w:hAnsi="Segoe UI" w:cs="Segoe UI"/>
+          <w:color w:val="24292E"/>
+          <w:sz w:val="24"/>
+          <w:szCs w:val="24"/>
+        </w:rPr>
+        <w:t>the name and header</w:t>
+      </w:r>
+      <w:r>
+        <w:rPr>
+          <w:rFonts w:ascii="Segoe UI" w:eastAsia="Times New Roman" w:hAnsi="Segoe UI" w:cs="Segoe UI"/>
+          <w:color w:val="24292E"/>
+          <w:sz w:val="24"/>
+          <w:szCs w:val="24"/>
+        </w:rPr>
+        <w:t xml:space="preserve"> for the multimode </w:t>
       </w:r>
       <w:proofErr w:type="spellStart"/>
       <w:r>
@@ -28914,7 +28861,7 @@
           <w:sz w:val="24"/>
           <w:szCs w:val="24"/>
         </w:rPr>
-        <w:t xml:space="preserve"> the name and header would be “PARKTURN”. </w:t>
+        <w:t xml:space="preserve"> would be “PARKTURN”. </w:t>
       </w:r>
     </w:p>
     <w:p>
@@ -28930,7 +28877,7 @@
           <w:szCs w:val="30"/>
         </w:rPr>
       </w:pPr>
-      <w:bookmarkStart w:id="42" w:name="_Toc512258459"/>
+      <w:bookmarkStart w:id="42" w:name="_Toc515891002"/>
       <w:r>
         <w:rPr>
           <w:rFonts w:ascii="Segoe UI" w:eastAsia="Times New Roman" w:hAnsi="Segoe UI" w:cs="Segoe UI"/>
@@ -29369,7 +29316,7 @@
           <w:szCs w:val="36"/>
         </w:rPr>
       </w:pPr>
-      <w:bookmarkStart w:id="43" w:name="_Toc512258460"/>
+      <w:bookmarkStart w:id="43" w:name="_Toc515891003"/>
       <w:r>
         <w:rPr>
           <w:rFonts w:ascii="Segoe UI" w:eastAsia="Times New Roman" w:hAnsi="Segoe UI" w:cs="Segoe UI"/>
@@ -29467,7 +29414,7 @@
           <w:szCs w:val="30"/>
         </w:rPr>
       </w:pPr>
-      <w:bookmarkStart w:id="44" w:name="_Toc512258461"/>
+      <w:bookmarkStart w:id="44" w:name="_Toc515891004"/>
       <w:r>
         <w:rPr>
           <w:rFonts w:ascii="Segoe UI" w:eastAsia="Times New Roman" w:hAnsi="Segoe UI" w:cs="Segoe UI"/>
@@ -29663,7 +29610,7 @@
           <w:szCs w:val="30"/>
         </w:rPr>
       </w:pPr>
-      <w:bookmarkStart w:id="45" w:name="_Toc512258462"/>
+      <w:bookmarkStart w:id="45" w:name="_Toc515891005"/>
       <w:r>
         <w:rPr>
           <w:rFonts w:ascii="Segoe UI" w:eastAsia="Times New Roman" w:hAnsi="Segoe UI" w:cs="Segoe UI"/>
@@ -29759,6 +29706,35 @@
         </w:rPr>
         <w:t xml:space="preserve">- “PARKTURN”) from the board module information table. </w:t>
       </w:r>
+      <w:r>
+        <w:rPr>
+          <w:rFonts w:ascii="Segoe UI" w:hAnsi="Segoe UI" w:cs="Segoe UI"/>
+          <w:color w:val="24292E"/>
+          <w:sz w:val="24"/>
+          <w:szCs w:val="24"/>
+        </w:rPr>
+        <w:t xml:space="preserve">The prompt will also ask for a color for the mode. You may specify the color value in hexadecimal, RGB, or </w:t>
+      </w:r>
+      <w:r>
+        <w:rPr>
+          <w:rFonts w:ascii="Segoe UI" w:hAnsi="Segoe UI" w:cs="Segoe UI"/>
+          <w:color w:val="24292E"/>
+          <w:sz w:val="24"/>
+          <w:szCs w:val="24"/>
+        </w:rPr>
+        <w:t>HTML name</w:t>
+      </w:r>
+      <w:r>
+        <w:rPr>
+          <w:rFonts w:ascii="Segoe UI" w:hAnsi="Segoe UI" w:cs="Segoe UI"/>
+          <w:color w:val="24292E"/>
+          <w:sz w:val="24"/>
+          <w:szCs w:val="24"/>
+        </w:rPr>
+        <w:t xml:space="preserve"> format. </w:t>
+      </w:r>
+      <w:bookmarkStart w:id="46" w:name="_GoBack"/>
+      <w:bookmarkEnd w:id="46"/>
     </w:p>
     <w:p>
       <w:pPr>
@@ -29848,7 +29824,7 @@
           <w:szCs w:val="30"/>
         </w:rPr>
       </w:pPr>
-      <w:bookmarkStart w:id="46" w:name="_Toc512258463"/>
+      <w:bookmarkStart w:id="47" w:name="_Toc515891006"/>
       <w:r>
         <w:rPr>
           <w:rFonts w:ascii="Segoe UI" w:eastAsia="Times New Roman" w:hAnsi="Segoe UI" w:cs="Segoe UI"/>
@@ -29860,7 +29836,7 @@
         </w:rPr>
         <w:t>► Add/Remove Outage</w:t>
       </w:r>
-      <w:bookmarkEnd w:id="46"/>
+      <w:bookmarkEnd w:id="47"/>
     </w:p>
     <w:p>
       <w:pPr>
@@ -29967,7 +29943,7 @@
           <w:szCs w:val="30"/>
         </w:rPr>
       </w:pPr>
-      <w:bookmarkStart w:id="47" w:name="_Toc512258464"/>
+      <w:bookmarkStart w:id="48" w:name="_Toc515891007"/>
       <w:r>
         <w:rPr>
           <w:rFonts w:ascii="Segoe UI" w:eastAsia="Times New Roman" w:hAnsi="Segoe UI" w:cs="Segoe UI"/>
@@ -29990,7 +29966,7 @@
         </w:rPr>
         <w:t>erature</w:t>
       </w:r>
-      <w:bookmarkEnd w:id="47"/>
+      <w:bookmarkEnd w:id="48"/>
     </w:p>
     <w:p>
       <w:pPr>
@@ -30197,7 +30173,7 @@
           <w:szCs w:val="30"/>
         </w:rPr>
       </w:pPr>
-      <w:bookmarkStart w:id="48" w:name="_Toc512258465"/>
+      <w:bookmarkStart w:id="49" w:name="_Toc515891008"/>
       <w:r>
         <w:rPr>
           <w:rFonts w:ascii="Segoe UI" w:eastAsia="Times New Roman" w:hAnsi="Segoe UI" w:cs="Segoe UI"/>
@@ -30209,7 +30185,7 @@
         </w:rPr>
         <w:t>► Add/Remove Voltage</w:t>
       </w:r>
-      <w:bookmarkEnd w:id="48"/>
+      <w:bookmarkEnd w:id="49"/>
     </w:p>
     <w:p>
       <w:pPr>
@@ -30237,7 +30213,17 @@
           <w:sz w:val="24"/>
           <w:szCs w:val="24"/>
         </w:rPr>
-        <w:t xml:space="preserve">This will prompt a dialog window asking the user to enter a voltage (integer or float), which will then be deleted or added accordingly. The voltage will be added/removed from each current table in the document. A user will be prevented from adding a voltage that is already present in the file or removing one that is not. </w:t>
+        <w:t xml:space="preserve">This will prompt a dialog window asking the user to enter a voltage (integer or float), which will then be deleted or added accordingly. The voltage will be added/removed from each current </w:t>
+      </w:r>
+      <w:r>
+        <w:rPr>
+          <w:rFonts w:ascii="Segoe UI" w:hAnsi="Segoe UI" w:cs="Segoe UI"/>
+          <w:color w:val="24292E"/>
+          <w:sz w:val="24"/>
+          <w:szCs w:val="24"/>
+        </w:rPr>
+        <w:lastRenderedPageBreak/>
+        <w:t xml:space="preserve">table in the document. A user will be prevented from adding a voltage that is already present in the file or removing one that is not. </w:t>
       </w:r>
     </w:p>
     <w:p>
@@ -30259,7 +30245,6 @@
           <w:sz w:val="24"/>
           <w:szCs w:val="24"/>
         </w:rPr>
-        <w:lastRenderedPageBreak/>
         <w:drawing>
           <wp:inline distT="0" distB="0" distL="0" distR="0">
             <wp:extent cx="2700068" cy="1026071"/>
@@ -30339,7 +30324,7 @@
           <w:szCs w:val="36"/>
         </w:rPr>
       </w:pPr>
-      <w:bookmarkStart w:id="49" w:name="_Toc512258466"/>
+      <w:bookmarkStart w:id="50" w:name="_Toc515891009"/>
       <w:r>
         <w:rPr>
           <w:rFonts w:ascii="Segoe UI" w:eastAsia="Times New Roman" w:hAnsi="Segoe UI" w:cs="Segoe UI"/>
@@ -30373,13 +30358,14 @@
         </w:rPr>
         <w:t>Limits Files</w:t>
       </w:r>
-      <w:bookmarkEnd w:id="49"/>
+      <w:bookmarkEnd w:id="50"/>
     </w:p>
     <w:p>
       <w:pPr>
         <w:spacing w:after="240" w:line="240" w:lineRule="auto"/>
         <w:rPr>
           <w:rFonts w:ascii="Segoe UI" w:eastAsia="Times New Roman" w:hAnsi="Segoe UI" w:cs="Segoe UI"/>
+          <w:i/>
           <w:color w:val="24292E"/>
           <w:sz w:val="24"/>
           <w:szCs w:val="24"/>
@@ -30388,47 +30374,12 @@
       <w:r>
         <w:rPr>
           <w:rFonts w:ascii="Segoe UI" w:eastAsia="Times New Roman" w:hAnsi="Segoe UI" w:cs="Segoe UI"/>
-          <w:color w:val="24292E"/>
-          <w:sz w:val="24"/>
-          <w:szCs w:val="24"/>
-        </w:rPr>
-        <w:t xml:space="preserve">All current and outage fields in limits </w:t>
-      </w:r>
-      <w:r>
-        <w:rPr>
-          <w:rFonts w:ascii="Segoe UI" w:eastAsia="Times New Roman" w:hAnsi="Segoe UI" w:cs="Segoe UI"/>
-          <w:color w:val="24292E"/>
-          <w:sz w:val="24"/>
-          <w:szCs w:val="24"/>
-        </w:rPr>
-        <w:t>tables</w:t>
-      </w:r>
-      <w:r>
-        <w:rPr>
-          <w:rFonts w:ascii="Segoe UI" w:eastAsia="Times New Roman" w:hAnsi="Segoe UI" w:cs="Segoe UI"/>
-          <w:color w:val="24292E"/>
-          <w:sz w:val="24"/>
-          <w:szCs w:val="24"/>
-        </w:rPr>
-        <w:t xml:space="preserve"> are editable. To change a current or outage voltage simply click in the cell and </w:t>
-      </w:r>
-      <w:r>
-        <w:rPr>
-          <w:rFonts w:ascii="Segoe UI" w:eastAsia="Times New Roman" w:hAnsi="Segoe UI" w:cs="Segoe UI"/>
-          <w:color w:val="24292E"/>
-          <w:sz w:val="24"/>
-          <w:szCs w:val="24"/>
-        </w:rPr>
-        <w:t>type in a new value</w:t>
-      </w:r>
-      <w:r>
-        <w:rPr>
-          <w:rFonts w:ascii="Segoe UI" w:eastAsia="Times New Roman" w:hAnsi="Segoe UI" w:cs="Segoe UI"/>
-          <w:color w:val="24292E"/>
-          <w:sz w:val="24"/>
-          <w:szCs w:val="24"/>
-        </w:rPr>
-        <w:t xml:space="preserve">. </w:t>
+          <w:i/>
+          <w:color w:val="24292E"/>
+          <w:sz w:val="24"/>
+          <w:szCs w:val="24"/>
+        </w:rPr>
+        <w:t xml:space="preserve">Note: Limits files are only editable with Chrome, Firefox, and Edge browsers. Do not attempt to create or edit a limits file with Internet Explorer. </w:t>
       </w:r>
     </w:p>
     <w:p>
@@ -30448,90 +30399,43 @@
           <w:sz w:val="24"/>
           <w:szCs w:val="24"/>
         </w:rPr>
-        <w:t>A</w:t>
-      </w:r>
-      <w:r>
-        <w:rPr>
-          <w:rFonts w:ascii="Segoe UI" w:eastAsia="Times New Roman" w:hAnsi="Segoe UI" w:cs="Segoe UI"/>
-          <w:color w:val="24292E"/>
-          <w:sz w:val="24"/>
-          <w:szCs w:val="24"/>
-        </w:rPr>
-        <w:t>fter making changes click the “U</w:t>
-      </w:r>
-      <w:r>
-        <w:rPr>
-          <w:rFonts w:ascii="Segoe UI" w:eastAsia="Times New Roman" w:hAnsi="Segoe UI" w:cs="Segoe UI"/>
-          <w:color w:val="24292E"/>
-          <w:sz w:val="24"/>
-          <w:szCs w:val="24"/>
-        </w:rPr>
-        <w:t xml:space="preserve">pdate” button at the top of the file. This will update all the values and ids on the page but will not save it. </w:t>
-      </w:r>
-      <w:r>
-        <w:rPr>
-          <w:rFonts w:ascii="Segoe UI" w:eastAsia="Times New Roman" w:hAnsi="Segoe UI" w:cs="Segoe UI"/>
-          <w:color w:val="24292E"/>
-          <w:sz w:val="24"/>
-          <w:szCs w:val="24"/>
-        </w:rPr>
-        <w:t>T</w:t>
-      </w:r>
-      <w:r>
-        <w:rPr>
-          <w:rFonts w:ascii="Segoe UI" w:eastAsia="Times New Roman" w:hAnsi="Segoe UI" w:cs="Segoe UI"/>
-          <w:color w:val="24292E"/>
-          <w:sz w:val="24"/>
-          <w:szCs w:val="24"/>
-        </w:rPr>
-        <w:t>o save the changes, press “</w:t>
-      </w:r>
-      <w:proofErr w:type="spellStart"/>
-      <w:r>
-        <w:rPr>
-          <w:rFonts w:ascii="Segoe UI" w:eastAsia="Times New Roman" w:hAnsi="Segoe UI" w:cs="Segoe UI"/>
-          <w:color w:val="24292E"/>
-          <w:sz w:val="24"/>
-          <w:szCs w:val="24"/>
-        </w:rPr>
-        <w:t>C</w:t>
-      </w:r>
-      <w:r>
-        <w:rPr>
-          <w:rFonts w:ascii="Segoe UI" w:eastAsia="Times New Roman" w:hAnsi="Segoe UI" w:cs="Segoe UI"/>
-          <w:color w:val="24292E"/>
-          <w:sz w:val="24"/>
-          <w:szCs w:val="24"/>
-        </w:rPr>
-        <w:t>trl+</w:t>
-      </w:r>
-      <w:r>
-        <w:rPr>
-          <w:rFonts w:ascii="Segoe UI" w:eastAsia="Times New Roman" w:hAnsi="Segoe UI" w:cs="Segoe UI"/>
-          <w:color w:val="24292E"/>
-          <w:sz w:val="24"/>
-          <w:szCs w:val="24"/>
-        </w:rPr>
-        <w:t>s</w:t>
-      </w:r>
-      <w:proofErr w:type="spellEnd"/>
-      <w:r>
-        <w:rPr>
-          <w:rFonts w:ascii="Segoe UI" w:eastAsia="Times New Roman" w:hAnsi="Segoe UI" w:cs="Segoe UI"/>
-          <w:color w:val="24292E"/>
-          <w:sz w:val="24"/>
-          <w:szCs w:val="24"/>
-        </w:rPr>
-        <w:t>” on the keyboard and select the file format “webpage, complete.”</w:t>
-      </w:r>
-      <w:r>
-        <w:rPr>
-          <w:rFonts w:ascii="Segoe UI" w:eastAsia="Times New Roman" w:hAnsi="Segoe UI" w:cs="Segoe UI"/>
-          <w:color w:val="24292E"/>
-          <w:sz w:val="24"/>
-          <w:szCs w:val="24"/>
-        </w:rPr>
-        <w:t xml:space="preserve"> You may save over the current file or rename it and save as a new file. </w:t>
+        <w:t xml:space="preserve">All current and outage fields in limits </w:t>
+      </w:r>
+      <w:r>
+        <w:rPr>
+          <w:rFonts w:ascii="Segoe UI" w:eastAsia="Times New Roman" w:hAnsi="Segoe UI" w:cs="Segoe UI"/>
+          <w:color w:val="24292E"/>
+          <w:sz w:val="24"/>
+          <w:szCs w:val="24"/>
+        </w:rPr>
+        <w:t>tables</w:t>
+      </w:r>
+      <w:r>
+        <w:rPr>
+          <w:rFonts w:ascii="Segoe UI" w:eastAsia="Times New Roman" w:hAnsi="Segoe UI" w:cs="Segoe UI"/>
+          <w:color w:val="24292E"/>
+          <w:sz w:val="24"/>
+          <w:szCs w:val="24"/>
+        </w:rPr>
+        <w:t xml:space="preserve"> are editable. To change a current or outage voltage simply click in the cell and </w:t>
+      </w:r>
+      <w:r>
+        <w:rPr>
+          <w:rFonts w:ascii="Segoe UI" w:eastAsia="Times New Roman" w:hAnsi="Segoe UI" w:cs="Segoe UI"/>
+          <w:color w:val="24292E"/>
+          <w:sz w:val="24"/>
+          <w:szCs w:val="24"/>
+        </w:rPr>
+        <w:t>type in a new value</w:t>
+      </w:r>
+      <w:r>
+        <w:rPr>
+          <w:rFonts w:ascii="Segoe UI" w:eastAsia="Times New Roman" w:hAnsi="Segoe UI" w:cs="Segoe UI"/>
+          <w:color w:val="24292E"/>
+          <w:sz w:val="24"/>
+          <w:szCs w:val="24"/>
+        </w:rPr>
+        <w:t xml:space="preserve">. </w:t>
       </w:r>
     </w:p>
     <w:p>
@@ -30551,10 +30455,232 @@
           <w:sz w:val="24"/>
           <w:szCs w:val="24"/>
         </w:rPr>
-        <w:t xml:space="preserve">There is a template limits file on the network with a blank framework. </w:t>
-      </w:r>
-      <w:bookmarkStart w:id="50" w:name="_GoBack"/>
-      <w:bookmarkEnd w:id="50"/>
+        <w:t>A</w:t>
+      </w:r>
+      <w:r>
+        <w:rPr>
+          <w:rFonts w:ascii="Segoe UI" w:eastAsia="Times New Roman" w:hAnsi="Segoe UI" w:cs="Segoe UI"/>
+          <w:color w:val="24292E"/>
+          <w:sz w:val="24"/>
+          <w:szCs w:val="24"/>
+        </w:rPr>
+        <w:t>fter making changes click the “U</w:t>
+      </w:r>
+      <w:r>
+        <w:rPr>
+          <w:rFonts w:ascii="Segoe UI" w:eastAsia="Times New Roman" w:hAnsi="Segoe UI" w:cs="Segoe UI"/>
+          <w:color w:val="24292E"/>
+          <w:sz w:val="24"/>
+          <w:szCs w:val="24"/>
+        </w:rPr>
+        <w:t xml:space="preserve">pdate” button at the top of the file. This will update all the values and ids on the page but will not save it. </w:t>
+      </w:r>
+      <w:r>
+        <w:rPr>
+          <w:rFonts w:ascii="Segoe UI" w:eastAsia="Times New Roman" w:hAnsi="Segoe UI" w:cs="Segoe UI"/>
+          <w:color w:val="24292E"/>
+          <w:sz w:val="24"/>
+          <w:szCs w:val="24"/>
+        </w:rPr>
+        <w:t>T</w:t>
+      </w:r>
+      <w:r>
+        <w:rPr>
+          <w:rFonts w:ascii="Segoe UI" w:eastAsia="Times New Roman" w:hAnsi="Segoe UI" w:cs="Segoe UI"/>
+          <w:color w:val="24292E"/>
+          <w:sz w:val="24"/>
+          <w:szCs w:val="24"/>
+        </w:rPr>
+        <w:t>o save the changes, press “</w:t>
+      </w:r>
+      <w:proofErr w:type="spellStart"/>
+      <w:r>
+        <w:rPr>
+          <w:rFonts w:ascii="Segoe UI" w:eastAsia="Times New Roman" w:hAnsi="Segoe UI" w:cs="Segoe UI"/>
+          <w:color w:val="24292E"/>
+          <w:sz w:val="24"/>
+          <w:szCs w:val="24"/>
+        </w:rPr>
+        <w:t>C</w:t>
+      </w:r>
+      <w:r>
+        <w:rPr>
+          <w:rFonts w:ascii="Segoe UI" w:eastAsia="Times New Roman" w:hAnsi="Segoe UI" w:cs="Segoe UI"/>
+          <w:color w:val="24292E"/>
+          <w:sz w:val="24"/>
+          <w:szCs w:val="24"/>
+        </w:rPr>
+        <w:t>trl+</w:t>
+      </w:r>
+      <w:r>
+        <w:rPr>
+          <w:rFonts w:ascii="Segoe UI" w:eastAsia="Times New Roman" w:hAnsi="Segoe UI" w:cs="Segoe UI"/>
+          <w:color w:val="24292E"/>
+          <w:sz w:val="24"/>
+          <w:szCs w:val="24"/>
+        </w:rPr>
+        <w:t>s</w:t>
+      </w:r>
+      <w:proofErr w:type="spellEnd"/>
+      <w:r>
+        <w:rPr>
+          <w:rFonts w:ascii="Segoe UI" w:eastAsia="Times New Roman" w:hAnsi="Segoe UI" w:cs="Segoe UI"/>
+          <w:color w:val="24292E"/>
+          <w:sz w:val="24"/>
+          <w:szCs w:val="24"/>
+        </w:rPr>
+        <w:t>” on the keyboard and select the file format “webpage, complete.”</w:t>
+      </w:r>
+      <w:r>
+        <w:rPr>
+          <w:rFonts w:ascii="Segoe UI" w:eastAsia="Times New Roman" w:hAnsi="Segoe UI" w:cs="Segoe UI"/>
+          <w:color w:val="24292E"/>
+          <w:sz w:val="24"/>
+          <w:szCs w:val="24"/>
+        </w:rPr>
+        <w:t xml:space="preserve"> You may save over the current file or rename it and save as a new file. </w:t>
+      </w:r>
+    </w:p>
+    <w:p>
+      <w:pPr>
+        <w:spacing w:after="240" w:line="240" w:lineRule="auto"/>
+        <w:rPr>
+          <w:rFonts w:ascii="Segoe UI" w:eastAsia="Times New Roman" w:hAnsi="Segoe UI" w:cs="Segoe UI"/>
+          <w:color w:val="24292E"/>
+          <w:sz w:val="24"/>
+          <w:szCs w:val="24"/>
+        </w:rPr>
+      </w:pPr>
+      <w:r>
+        <w:rPr>
+          <w:rFonts w:ascii="Segoe UI" w:eastAsia="Times New Roman" w:hAnsi="Segoe UI" w:cs="Segoe UI"/>
+          <w:color w:val="24292E"/>
+          <w:sz w:val="24"/>
+          <w:szCs w:val="24"/>
+        </w:rPr>
+        <w:t xml:space="preserve">There is a template limits file on the </w:t>
+      </w:r>
+      <w:r>
+        <w:rPr>
+          <w:rFonts w:ascii="Segoe UI" w:eastAsia="Times New Roman" w:hAnsi="Segoe UI" w:cs="Segoe UI"/>
+          <w:color w:val="24292E"/>
+          <w:sz w:val="24"/>
+          <w:szCs w:val="24"/>
+        </w:rPr>
+        <w:t xml:space="preserve">network with a blank framework: </w:t>
+      </w:r>
+      <w:hyperlink r:id="rId20" w:history="1">
+        <w:r>
+          <w:rPr>
+            <w:rStyle w:val="Hyperlink"/>
+            <w:rFonts w:ascii="Segoe UI" w:eastAsia="Times New Roman" w:hAnsi="Segoe UI" w:cs="Segoe UI"/>
+            <w:sz w:val="24"/>
+            <w:szCs w:val="24"/>
+          </w:rPr>
+          <w:t>"L:\LED\Test Engineering\Python Data Analysis\Limits Template"</w:t>
+        </w:r>
+      </w:hyperlink>
+    </w:p>
+    <w:p>
+      <w:pPr>
+        <w:spacing w:after="240" w:line="240" w:lineRule="auto"/>
+        <w:rPr>
+          <w:rFonts w:ascii="Segoe UI" w:eastAsia="Times New Roman" w:hAnsi="Segoe UI" w:cs="Segoe UI"/>
+          <w:color w:val="24292E"/>
+          <w:sz w:val="24"/>
+          <w:szCs w:val="24"/>
+        </w:rPr>
+      </w:pPr>
+      <w:r>
+        <w:rPr>
+          <w:rFonts w:ascii="Segoe UI" w:eastAsia="Times New Roman" w:hAnsi="Segoe UI" w:cs="Segoe UI"/>
+          <w:color w:val="24292E"/>
+          <w:sz w:val="24"/>
+          <w:szCs w:val="24"/>
+        </w:rPr>
+        <w:t xml:space="preserve">This template may be used as a starting point </w:t>
+      </w:r>
+      <w:r>
+        <w:rPr>
+          <w:rFonts w:ascii="Segoe UI" w:eastAsia="Times New Roman" w:hAnsi="Segoe UI" w:cs="Segoe UI"/>
+          <w:color w:val="24292E"/>
+          <w:sz w:val="24"/>
+          <w:szCs w:val="24"/>
+        </w:rPr>
+        <w:t>to create</w:t>
+      </w:r>
+      <w:r>
+        <w:rPr>
+          <w:rFonts w:ascii="Segoe UI" w:eastAsia="Times New Roman" w:hAnsi="Segoe UI" w:cs="Segoe UI"/>
+          <w:color w:val="24292E"/>
+          <w:sz w:val="24"/>
+          <w:szCs w:val="24"/>
+        </w:rPr>
+        <w:t xml:space="preserve"> new limits file</w:t>
+      </w:r>
+      <w:r>
+        <w:rPr>
+          <w:rFonts w:ascii="Segoe UI" w:eastAsia="Times New Roman" w:hAnsi="Segoe UI" w:cs="Segoe UI"/>
+          <w:color w:val="24292E"/>
+          <w:sz w:val="24"/>
+          <w:szCs w:val="24"/>
+        </w:rPr>
+        <w:t>s</w:t>
+      </w:r>
+      <w:r>
+        <w:rPr>
+          <w:rFonts w:ascii="Segoe UI" w:eastAsia="Times New Roman" w:hAnsi="Segoe UI" w:cs="Segoe UI"/>
+          <w:color w:val="24292E"/>
+          <w:sz w:val="24"/>
+          <w:szCs w:val="24"/>
+        </w:rPr>
+        <w:t xml:space="preserve">. </w:t>
+      </w:r>
+      <w:r>
+        <w:rPr>
+          <w:rFonts w:ascii="Segoe UI" w:eastAsia="Times New Roman" w:hAnsi="Segoe UI" w:cs="Segoe UI"/>
+          <w:color w:val="24292E"/>
+          <w:sz w:val="24"/>
+          <w:szCs w:val="24"/>
+        </w:rPr>
+        <w:t>Fill out the project and board information and use the action buttons to add mode, o</w:t>
+      </w:r>
+      <w:r>
+        <w:rPr>
+          <w:rFonts w:ascii="Segoe UI" w:eastAsia="Times New Roman" w:hAnsi="Segoe UI" w:cs="Segoe UI"/>
+          <w:color w:val="24292E"/>
+          <w:sz w:val="24"/>
+          <w:szCs w:val="24"/>
+        </w:rPr>
+        <w:t>utage, temperature, and voltage fields</w:t>
+      </w:r>
+      <w:r>
+        <w:rPr>
+          <w:rFonts w:ascii="Segoe UI" w:eastAsia="Times New Roman" w:hAnsi="Segoe UI" w:cs="Segoe UI"/>
+          <w:color w:val="24292E"/>
+          <w:sz w:val="24"/>
+          <w:szCs w:val="24"/>
+        </w:rPr>
+        <w:t xml:space="preserve"> to the limits file. When finished entering information, click the “Update” button at the top of the page and save </w:t>
+      </w:r>
+      <w:r>
+        <w:rPr>
+          <w:rFonts w:ascii="Segoe UI" w:eastAsia="Times New Roman" w:hAnsi="Segoe UI" w:cs="Segoe UI"/>
+          <w:color w:val="24292E"/>
+          <w:sz w:val="24"/>
+          <w:szCs w:val="24"/>
+        </w:rPr>
+        <w:t>as a new file</w:t>
+      </w:r>
+      <w:r>
+        <w:rPr>
+          <w:rFonts w:ascii="Segoe UI" w:eastAsia="Times New Roman" w:hAnsi="Segoe UI" w:cs="Segoe UI"/>
+          <w:color w:val="24292E"/>
+          <w:sz w:val="24"/>
+          <w:szCs w:val="24"/>
+        </w:rPr>
+        <w:t xml:space="preserve">. </w:t>
+      </w:r>
     </w:p>
     <w:p>
       <w:pPr>
@@ -30590,7 +30716,7 @@
           <w:szCs w:val="56"/>
         </w:rPr>
       </w:pPr>
-      <w:bookmarkStart w:id="51" w:name="_Toc512258467"/>
+      <w:bookmarkStart w:id="51" w:name="_Toc515891010"/>
       <w:r>
         <w:rPr>
           <w:rFonts w:ascii="Segoe UI" w:hAnsi="Segoe UI" w:cs="Segoe UI"/>
@@ -30616,7 +30742,7 @@
           <w:color w:val="24292E"/>
         </w:rPr>
       </w:pPr>
-      <w:bookmarkStart w:id="52" w:name="_Toc512258468"/>
+      <w:bookmarkStart w:id="52" w:name="_Toc515891011"/>
       <w:r>
         <w:rPr>
           <w:rFonts w:ascii="Segoe UI" w:hAnsi="Segoe UI" w:cs="Segoe UI"/>
@@ -30640,6 +30766,13 @@
           <w:rFonts w:ascii="Segoe UI" w:hAnsi="Segoe UI" w:cs="Segoe UI"/>
           <w:color w:val="24292E"/>
         </w:rPr>
+        <w:t xml:space="preserve">For development, </w:t>
+      </w:r>
+      <w:r>
+        <w:rPr>
+          <w:rFonts w:ascii="Segoe UI" w:hAnsi="Segoe UI" w:cs="Segoe UI"/>
+          <w:color w:val="24292E"/>
+        </w:rPr>
         <w:t>Python (</w:t>
       </w:r>
       <w:r>
@@ -30677,7 +30810,7 @@
         </w:rPr>
         <w:t>3.5) must be installed on your computer in order to use this data analysis program: </w:t>
       </w:r>
-      <w:hyperlink r:id="rId20" w:history="1">
+      <w:hyperlink r:id="rId21" w:history="1">
         <w:r>
           <w:rPr>
             <w:rStyle w:val="Hyperlink"/>
@@ -30687,6 +30820,70 @@
           <w:t>https://www.python.org/</w:t>
         </w:r>
       </w:hyperlink>
+      <w:r>
+        <w:rPr>
+          <w:rFonts w:ascii="Segoe UI" w:hAnsi="Segoe UI" w:cs="Segoe UI"/>
+          <w:color w:val="24292E"/>
+        </w:rPr>
+        <w:t xml:space="preserve">.  If you are only interested in running the program then you may use the executable. The latest </w:t>
+      </w:r>
+      <w:proofErr w:type="spellStart"/>
+      <w:r>
+        <w:rPr>
+          <w:rFonts w:ascii="Segoe UI" w:hAnsi="Segoe UI" w:cs="Segoe UI"/>
+          <w:color w:val="24292E"/>
+        </w:rPr>
+        <w:t>Averna</w:t>
+      </w:r>
+      <w:proofErr w:type="spellEnd"/>
+      <w:r>
+        <w:rPr>
+          <w:rFonts w:ascii="Segoe UI" w:hAnsi="Segoe UI" w:cs="Segoe UI"/>
+          <w:color w:val="24292E"/>
+        </w:rPr>
+        <w:t xml:space="preserve"> compatible executable “__main__.exe</w:t>
+      </w:r>
+      <w:proofErr w:type="gramStart"/>
+      <w:r>
+        <w:rPr>
+          <w:rFonts w:ascii="Segoe UI" w:hAnsi="Segoe UI" w:cs="Segoe UI"/>
+          <w:color w:val="24292E"/>
+        </w:rPr>
+        <w:t>“ is</w:t>
+      </w:r>
+      <w:proofErr w:type="gramEnd"/>
+      <w:r>
+        <w:rPr>
+          <w:rFonts w:ascii="Segoe UI" w:hAnsi="Segoe UI" w:cs="Segoe UI"/>
+          <w:color w:val="24292E"/>
+        </w:rPr>
+        <w:t xml:space="preserve"> available on the network here: </w:t>
+      </w:r>
+      <w:hyperlink r:id="rId22" w:history="1">
+        <w:r>
+          <w:rPr>
+            <w:rStyle w:val="Hyperlink"/>
+            <w:rFonts w:ascii="Segoe UI" w:hAnsi="Segoe UI" w:cs="Segoe UI"/>
+          </w:rPr>
+          <w:t>"L:\LED\Test Engineering\Python Data Analysis\</w:t>
+        </w:r>
+        <w:proofErr w:type="spellStart"/>
+        <w:r>
+          <w:rPr>
+            <w:rStyle w:val="Hyperlink"/>
+            <w:rFonts w:ascii="Segoe UI" w:hAnsi="Segoe UI" w:cs="Segoe UI"/>
+          </w:rPr>
+          <w:t>Averna</w:t>
+        </w:r>
+        <w:proofErr w:type="spellEnd"/>
+        <w:r>
+          <w:rPr>
+            <w:rStyle w:val="Hyperlink"/>
+            <w:rFonts w:ascii="Segoe UI" w:hAnsi="Segoe UI" w:cs="Segoe UI"/>
+          </w:rPr>
+          <w:t xml:space="preserve"> DV Analysis - Current Build"</w:t>
+        </w:r>
+      </w:hyperlink>
     </w:p>
     <w:p>
       <w:pPr>
@@ -30699,7 +30896,7 @@
           <w:szCs w:val="30"/>
         </w:rPr>
       </w:pPr>
-      <w:bookmarkStart w:id="53" w:name="_Toc512258469"/>
+      <w:bookmarkStart w:id="53" w:name="_Toc515891012"/>
       <w:r>
         <w:rPr>
           <w:rFonts w:ascii="Segoe UI" w:hAnsi="Segoe UI" w:cs="Segoe UI"/>
@@ -30752,7 +30949,7 @@
         </w:rPr>
         <w:t xml:space="preserve"> repository of the data analysis software program is hosted at </w:t>
       </w:r>
-      <w:hyperlink r:id="rId21" w:history="1">
+      <w:hyperlink r:id="rId23" w:history="1">
         <w:r>
           <w:rPr>
             <w:rStyle w:val="Hyperlink"/>
@@ -30881,7 +31078,7 @@
           <w:szCs w:val="30"/>
         </w:rPr>
       </w:pPr>
-      <w:bookmarkStart w:id="54" w:name="_Toc512258470"/>
+      <w:bookmarkStart w:id="54" w:name="_Toc515891013"/>
       <w:r>
         <w:rPr>
           <w:rFonts w:ascii="Segoe UI" w:hAnsi="Segoe UI" w:cs="Segoe UI"/>
@@ -30909,7 +31106,16 @@
           <w:sz w:val="24"/>
           <w:szCs w:val="24"/>
         </w:rPr>
-        <w:t>To build an executable, navigate to the project root folder in the terminal and run</w:t>
+        <w:t>To build a standalone</w:t>
+      </w:r>
+      <w:r>
+        <w:rPr>
+          <w:rFonts w:ascii="Segoe UI" w:hAnsi="Segoe UI" w:cs="Segoe UI"/>
+          <w:color w:val="24292E"/>
+          <w:sz w:val="24"/>
+          <w:szCs w:val="24"/>
+        </w:rPr>
+        <w:t xml:space="preserve"> executable, navigate to the project root folder in the terminal and run</w:t>
       </w:r>
       <w:r>
         <w:rPr>
@@ -31154,348 +31360,9 @@
           <w:highlight w:val="yellow"/>
         </w:rPr>
       </w:pPr>
-      <w:r>
-        <w:rPr>
-          <w:rFonts w:ascii="Segoe UI" w:hAnsi="Segoe UI" w:cs="Segoe UI"/>
-          <w:color w:val="24292E"/>
-          <w:sz w:val="24"/>
-          <w:szCs w:val="24"/>
-          <w:highlight w:val="yellow"/>
-        </w:rPr>
-        <w:br w:type="page"/>
-      </w:r>
-    </w:p>
-    <w:p>
-      <w:pPr>
-        <w:pStyle w:val="Heading1"/>
-        <w:pBdr>
-          <w:bottom w:val="single" w:sz="6" w:space="4" w:color="EAECEF"/>
-        </w:pBdr>
-        <w:spacing w:after="240"/>
-        <w:rPr>
-          <w:rFonts w:ascii="Segoe UI" w:hAnsi="Segoe UI" w:cs="Segoe UI"/>
-          <w:b/>
-          <w:color w:val="24292E"/>
-          <w:sz w:val="56"/>
-          <w:szCs w:val="56"/>
-        </w:rPr>
-      </w:pPr>
-      <w:bookmarkStart w:id="55" w:name="_Toc512258471"/>
-      <w:r>
-        <w:rPr>
-          <w:rFonts w:ascii="Segoe UI" w:hAnsi="Segoe UI" w:cs="Segoe UI"/>
-          <w:b/>
-          <w:color w:val="24292E"/>
-          <w:sz w:val="56"/>
-          <w:szCs w:val="56"/>
-        </w:rPr>
-        <w:lastRenderedPageBreak/>
-        <w:t>Issues and workarounds</w:t>
-      </w:r>
-      <w:bookmarkEnd w:id="55"/>
-    </w:p>
-    <w:p>
-      <w:pPr>
-        <w:pStyle w:val="ListParagraph"/>
-        <w:numPr>
-          <w:ilvl w:val="0"/>
-          <w:numId w:val="8"/>
-        </w:numPr>
-        <w:rPr>
-          <w:rFonts w:ascii="Segoe UI" w:hAnsi="Segoe UI" w:cs="Segoe UI"/>
-          <w:color w:val="24292E"/>
-          <w:sz w:val="24"/>
-          <w:szCs w:val="24"/>
-        </w:rPr>
-      </w:pPr>
-      <w:r>
-        <w:rPr>
-          <w:rFonts w:ascii="Segoe UI" w:hAnsi="Segoe UI" w:cs="Segoe UI"/>
-          <w:color w:val="24292E"/>
-          <w:sz w:val="24"/>
-          <w:szCs w:val="24"/>
-        </w:rPr>
-        <w:t xml:space="preserve">Limits may be provided to pull module names </w:t>
-      </w:r>
-      <w:r>
-        <w:rPr>
-          <w:rFonts w:ascii="Segoe UI" w:hAnsi="Segoe UI" w:cs="Segoe UI"/>
-          <w:color w:val="24292E"/>
-          <w:sz w:val="24"/>
-          <w:szCs w:val="24"/>
-        </w:rPr>
-        <w:t xml:space="preserve">but </w:t>
-      </w:r>
-      <w:r>
-        <w:rPr>
-          <w:rFonts w:ascii="Segoe UI" w:hAnsi="Segoe UI" w:cs="Segoe UI"/>
-          <w:color w:val="24292E"/>
-          <w:sz w:val="24"/>
-          <w:szCs w:val="24"/>
-        </w:rPr>
-        <w:t>no</w:t>
-      </w:r>
-      <w:r>
-        <w:rPr>
-          <w:rFonts w:ascii="Segoe UI" w:hAnsi="Segoe UI" w:cs="Segoe UI"/>
-          <w:color w:val="24292E"/>
-          <w:sz w:val="24"/>
-          <w:szCs w:val="24"/>
-        </w:rPr>
-        <w:t>t</w:t>
-      </w:r>
-      <w:r>
-        <w:rPr>
-          <w:rFonts w:ascii="Segoe UI" w:hAnsi="Segoe UI" w:cs="Segoe UI"/>
-          <w:color w:val="24292E"/>
-          <w:sz w:val="24"/>
-          <w:szCs w:val="24"/>
-        </w:rPr>
-        <w:t xml:space="preserve"> run analysis if you like </w:t>
-      </w:r>
-      <w:r>
-        <w:rPr>
-          <w:rFonts w:ascii="Segoe UI" w:hAnsi="Segoe UI" w:cs="Segoe UI"/>
-          <w:color w:val="24292E"/>
-          <w:sz w:val="24"/>
-          <w:szCs w:val="24"/>
-        </w:rPr>
-        <w:t>(provide limits but do not check “limit analysis” box)</w:t>
-      </w:r>
-    </w:p>
-    <w:p>
-      <w:pPr>
-        <w:pStyle w:val="ListParagraph"/>
-        <w:numPr>
-          <w:ilvl w:val="0"/>
-          <w:numId w:val="8"/>
-        </w:numPr>
-        <w:rPr>
-          <w:rFonts w:ascii="Segoe UI" w:hAnsi="Segoe UI" w:cs="Segoe UI"/>
-          <w:color w:val="24292E"/>
-          <w:sz w:val="24"/>
-          <w:szCs w:val="24"/>
-        </w:rPr>
-      </w:pPr>
-      <w:r>
-        <w:rPr>
-          <w:rFonts w:ascii="Segoe UI" w:hAnsi="Segoe UI" w:cs="Segoe UI"/>
-          <w:color w:val="24292E"/>
-          <w:sz w:val="24"/>
-          <w:szCs w:val="24"/>
-        </w:rPr>
-        <w:t>Explain multimode</w:t>
-      </w:r>
-      <w:r>
-        <w:rPr>
-          <w:rFonts w:ascii="Segoe UI" w:hAnsi="Segoe UI" w:cs="Segoe UI"/>
-          <w:color w:val="24292E"/>
-          <w:sz w:val="24"/>
-          <w:szCs w:val="24"/>
-        </w:rPr>
-        <w:t>, current sharing</w:t>
-      </w:r>
-      <w:r>
-        <w:rPr>
-          <w:rFonts w:ascii="Segoe UI" w:hAnsi="Segoe UI" w:cs="Segoe UI"/>
-          <w:color w:val="24292E"/>
-          <w:sz w:val="24"/>
-          <w:szCs w:val="24"/>
-        </w:rPr>
-        <w:t xml:space="preserve"> in detail</w:t>
-      </w:r>
-    </w:p>
-    <w:p>
-      <w:pPr>
-        <w:pStyle w:val="ListParagraph"/>
-        <w:numPr>
-          <w:ilvl w:val="0"/>
-          <w:numId w:val="8"/>
-        </w:numPr>
-        <w:rPr>
-          <w:rFonts w:ascii="Segoe UI" w:hAnsi="Segoe UI" w:cs="Segoe UI"/>
-          <w:color w:val="24292E"/>
-          <w:sz w:val="24"/>
-          <w:szCs w:val="24"/>
-        </w:rPr>
-      </w:pPr>
-      <w:r>
-        <w:rPr>
-          <w:rFonts w:ascii="Segoe UI" w:hAnsi="Segoe UI" w:cs="Segoe UI"/>
-          <w:color w:val="24292E"/>
-          <w:sz w:val="24"/>
-          <w:szCs w:val="24"/>
-        </w:rPr>
-        <w:t>Summary tables (statistics and hide button)</w:t>
-      </w:r>
-    </w:p>
-    <w:p>
-      <w:pPr>
-        <w:rPr>
-          <w:rFonts w:ascii="Segoe UI" w:hAnsi="Segoe UI" w:cs="Segoe UI"/>
-          <w:color w:val="24292E"/>
-          <w:sz w:val="24"/>
-          <w:szCs w:val="24"/>
-        </w:rPr>
-      </w:pPr>
-    </w:p>
-    <w:p>
-      <w:pPr>
-        <w:pStyle w:val="Heading1"/>
-        <w:pBdr>
-          <w:bottom w:val="single" w:sz="6" w:space="4" w:color="EAECEF"/>
-        </w:pBdr>
-        <w:spacing w:after="240"/>
-        <w:rPr>
-          <w:rFonts w:ascii="Segoe UI" w:hAnsi="Segoe UI" w:cs="Segoe UI"/>
-          <w:b/>
-          <w:color w:val="24292E"/>
-          <w:sz w:val="56"/>
-          <w:szCs w:val="56"/>
-        </w:rPr>
-      </w:pPr>
-      <w:bookmarkStart w:id="56" w:name="_Toc512258472"/>
-      <w:r>
-        <w:rPr>
-          <w:rFonts w:ascii="Segoe UI" w:hAnsi="Segoe UI" w:cs="Segoe UI"/>
-          <w:b/>
-          <w:color w:val="24292E"/>
-          <w:sz w:val="56"/>
-          <w:szCs w:val="56"/>
-        </w:rPr>
-        <w:t>Miscellaneous</w:t>
-      </w:r>
-      <w:bookmarkEnd w:id="56"/>
-    </w:p>
-    <w:p>
-      <w:pPr>
-        <w:pStyle w:val="ListParagraph"/>
-        <w:numPr>
-          <w:ilvl w:val="0"/>
-          <w:numId w:val="8"/>
-        </w:numPr>
-        <w:rPr>
-          <w:rFonts w:ascii="Segoe UI" w:hAnsi="Segoe UI" w:cs="Segoe UI"/>
-          <w:color w:val="24292E"/>
-          <w:sz w:val="24"/>
-          <w:szCs w:val="24"/>
-        </w:rPr>
-      </w:pPr>
-      <w:r>
-        <w:rPr>
-          <w:rFonts w:ascii="Segoe UI" w:hAnsi="Segoe UI" w:cs="Segoe UI"/>
-          <w:color w:val="24292E"/>
-          <w:sz w:val="24"/>
-          <w:szCs w:val="24"/>
-        </w:rPr>
-        <w:t xml:space="preserve">Limits may be provided to pull module names </w:t>
-      </w:r>
-      <w:r>
-        <w:rPr>
-          <w:rFonts w:ascii="Segoe UI" w:hAnsi="Segoe UI" w:cs="Segoe UI"/>
-          <w:color w:val="24292E"/>
-          <w:sz w:val="24"/>
-          <w:szCs w:val="24"/>
-        </w:rPr>
-        <w:t xml:space="preserve">but </w:t>
-      </w:r>
-      <w:r>
-        <w:rPr>
-          <w:rFonts w:ascii="Segoe UI" w:hAnsi="Segoe UI" w:cs="Segoe UI"/>
-          <w:color w:val="24292E"/>
-          <w:sz w:val="24"/>
-          <w:szCs w:val="24"/>
-        </w:rPr>
-        <w:t>not</w:t>
-      </w:r>
-      <w:r>
-        <w:rPr>
-          <w:rFonts w:ascii="Segoe UI" w:hAnsi="Segoe UI" w:cs="Segoe UI"/>
-          <w:color w:val="24292E"/>
-          <w:sz w:val="24"/>
-          <w:szCs w:val="24"/>
-        </w:rPr>
-        <w:t xml:space="preserve"> run analysis if you like (provide limits but do not check “limit analysis” box)</w:t>
-      </w:r>
-    </w:p>
-    <w:p>
-      <w:pPr>
-        <w:pStyle w:val="ListParagraph"/>
-        <w:numPr>
-          <w:ilvl w:val="0"/>
-          <w:numId w:val="8"/>
-        </w:numPr>
-        <w:rPr>
-          <w:rFonts w:ascii="Segoe UI" w:hAnsi="Segoe UI" w:cs="Segoe UI"/>
-          <w:color w:val="24292E"/>
-          <w:sz w:val="24"/>
-          <w:szCs w:val="24"/>
-        </w:rPr>
-      </w:pPr>
-      <w:r>
-        <w:rPr>
-          <w:rFonts w:ascii="Segoe UI" w:hAnsi="Segoe UI" w:cs="Segoe UI"/>
-          <w:color w:val="24292E"/>
-          <w:sz w:val="24"/>
-          <w:szCs w:val="24"/>
-        </w:rPr>
-        <w:t>Explain multimode</w:t>
-      </w:r>
-      <w:r>
-        <w:rPr>
-          <w:rFonts w:ascii="Segoe UI" w:hAnsi="Segoe UI" w:cs="Segoe UI"/>
-          <w:color w:val="24292E"/>
-          <w:sz w:val="24"/>
-          <w:szCs w:val="24"/>
-        </w:rPr>
-        <w:t>, current sharing</w:t>
-      </w:r>
-      <w:r>
-        <w:rPr>
-          <w:rFonts w:ascii="Segoe UI" w:hAnsi="Segoe UI" w:cs="Segoe UI"/>
-          <w:color w:val="24292E"/>
-          <w:sz w:val="24"/>
-          <w:szCs w:val="24"/>
-        </w:rPr>
-        <w:t xml:space="preserve"> in detail</w:t>
-      </w:r>
-    </w:p>
-    <w:p>
-      <w:pPr>
-        <w:pStyle w:val="ListParagraph"/>
-        <w:numPr>
-          <w:ilvl w:val="0"/>
-          <w:numId w:val="8"/>
-        </w:numPr>
-        <w:rPr>
-          <w:rFonts w:ascii="Segoe UI" w:hAnsi="Segoe UI" w:cs="Segoe UI"/>
-          <w:color w:val="24292E"/>
-          <w:sz w:val="24"/>
-          <w:szCs w:val="24"/>
-        </w:rPr>
-      </w:pPr>
-      <w:r>
-        <w:rPr>
-          <w:rFonts w:ascii="Segoe UI" w:hAnsi="Segoe UI" w:cs="Segoe UI"/>
-          <w:color w:val="24292E"/>
-          <w:sz w:val="24"/>
-          <w:szCs w:val="24"/>
-        </w:rPr>
-        <w:t>Summary tables (statistics and hide button)</w:t>
-      </w:r>
-    </w:p>
-    <w:p>
-      <w:pPr>
-        <w:rPr>
-          <w:rFonts w:ascii="Segoe UI" w:hAnsi="Segoe UI" w:cs="Segoe UI"/>
-          <w:color w:val="24292E"/>
-          <w:sz w:val="24"/>
-          <w:szCs w:val="24"/>
-        </w:rPr>
-      </w:pPr>
     </w:p>
     <w:sectPr>
-      <w:footerReference w:type="default" r:id="rId22"/>
+      <w:footerReference w:type="default" r:id="rId24"/>
       <w:pgSz w:w="12240" w:h="15840"/>
       <w:pgMar w:top="720" w:right="720" w:bottom="720" w:left="720" w:header="720" w:footer="720" w:gutter="0"/>
       <w:pgNumType w:start="0"/>
@@ -31582,7 +31449,7 @@
         <w:noProof/>
         <w:color w:val="808080" w:themeColor="background1" w:themeShade="80"/>
       </w:rPr>
-      <w:t>19</w:t>
+      <w:t>18</w:t>
     </w:r>
     <w:r>
       <w:rPr>
@@ -33902,7 +33769,7 @@
 </file>
 
 <file path=customXml/itemProps2.xml><?xml version="1.0" encoding="utf-8"?>
-<ds:datastoreItem xmlns:ds="http://schemas.openxmlformats.org/officeDocument/2006/customXml" ds:itemID="{083FEA9B-E95A-45A2-B4BA-A68E8476DA50}">
+<ds:datastoreItem xmlns:ds="http://schemas.openxmlformats.org/officeDocument/2006/customXml" ds:itemID="{AAFBDF40-08C1-4BDE-8F5F-EC612DA992CB}">
   <ds:schemaRefs>
     <ds:schemaRef ds:uri="http://schemas.openxmlformats.org/officeDocument/2006/bibliography"/>
   </ds:schemaRefs>

</xml_diff>

<commit_message>
add test name and temperature to report tables
</commit_message>
<xml_diff>
--- a/DV analysis documentation how to.docx
+++ b/DV analysis documentation how to.docx
@@ -10,6 +10,7 @@
           <w:docPartUnique/>
         </w:docPartObj>
       </w:sdtPr>
+      <w:sdtEndPr/>
       <w:sdtContent>
         <w:p/>
         <w:p>
@@ -91,6 +92,7 @@
                                     <w:dataBinding w:prefixMappings="xmlns:ns0='http://purl.org/dc/elements/1.1/' xmlns:ns1='http://schemas.openxmlformats.org/package/2006/metadata/core-properties' " w:xpath="/ns1:coreProperties[1]/ns0:title[1]" w:storeItemID="{6C3C8BC8-F283-45AE-878A-BAB7291924A1}"/>
                                     <w:text/>
                                   </w:sdtPr>
+                                  <w:sdtEndPr/>
                                   <w:sdtContent>
                                     <w:r>
                                       <w:rPr>
@@ -117,6 +119,7 @@
                                   <w:dataBinding w:prefixMappings="xmlns:ns0='http://purl.org/dc/elements/1.1/' xmlns:ns1='http://schemas.openxmlformats.org/package/2006/metadata/core-properties' " w:xpath="/ns1:coreProperties[1]/ns0:subject[1]" w:storeItemID="{6C3C8BC8-F283-45AE-878A-BAB7291924A1}"/>
                                   <w:text/>
                                 </w:sdtPr>
+                                <w:sdtEndPr/>
                                 <w:sdtContent>
                                   <w:p>
                                     <w:pPr>
@@ -157,6 +160,7 @@
                                   <w:dataBinding w:prefixMappings="xmlns:ns0='http://purl.org/dc/elements/1.1/' xmlns:ns1='http://schemas.openxmlformats.org/package/2006/metadata/core-properties' " w:xpath="/ns1:coreProperties[1]/ns0:creator[1]" w:storeItemID="{6C3C8BC8-F283-45AE-878A-BAB7291924A1}"/>
                                   <w:text/>
                                 </w:sdtPr>
+                                <w:sdtEndPr/>
                                 <w:sdtContent>
                                   <w:p>
                                     <w:pPr>
@@ -3460,27 +3464,32 @@
         <w:rPr>
           <w:rFonts w:ascii="Segoe UI" w:hAnsi="Segoe UI" w:cs="Segoe UI"/>
           <w:color w:val="24292E"/>
-          <w:highlight w:val="yellow"/>
-        </w:rPr>
-        <w:t xml:space="preserve">Reference to </w:t>
-      </w:r>
-      <w:proofErr w:type="spellStart"/>
-      <w:r>
-        <w:rPr>
-          <w:rFonts w:ascii="Segoe UI" w:hAnsi="Segoe UI" w:cs="Segoe UI"/>
-          <w:color w:val="24292E"/>
-          <w:highlight w:val="yellow"/>
-        </w:rPr>
-        <w:t>Labview</w:t>
-      </w:r>
-      <w:proofErr w:type="spellEnd"/>
-      <w:r>
-        <w:rPr>
-          <w:rFonts w:ascii="Segoe UI" w:hAnsi="Segoe UI" w:cs="Segoe UI"/>
-          <w:color w:val="24292E"/>
-          <w:highlight w:val="yellow"/>
-        </w:rPr>
-        <w:t xml:space="preserve"> documentation for more detail…</w:t>
+        </w:rPr>
+        <w:t xml:space="preserve">Reference </w:t>
+      </w:r>
+      <w:bookmarkStart w:id="1" w:name="_GoBack"/>
+      <w:bookmarkEnd w:id="1"/>
+      <w:r>
+        <w:rPr>
+          <w:rFonts w:ascii="Segoe UI" w:hAnsi="Segoe UI" w:cs="Segoe UI"/>
+          <w:color w:val="24292E"/>
+        </w:rPr>
+        <w:t xml:space="preserve">the </w:t>
+      </w:r>
+      <w:r>
+        <w:rPr>
+          <w:rFonts w:ascii="Segoe UI" w:hAnsi="Segoe UI" w:cs="Segoe UI"/>
+          <w:i/>
+          <w:color w:val="24292E"/>
+        </w:rPr>
+        <w:t>Test Station Validation Software Guide</w:t>
+      </w:r>
+      <w:r>
+        <w:rPr>
+          <w:rFonts w:ascii="Segoe UI" w:hAnsi="Segoe UI" w:cs="Segoe UI"/>
+          <w:color w:val="24292E"/>
+        </w:rPr>
+        <w:t xml:space="preserve"> on the network for more detail. </w:t>
       </w:r>
     </w:p>
     <w:p>
@@ -3495,7 +3504,7 @@
           <w:color w:val="24292E"/>
         </w:rPr>
       </w:pPr>
-      <w:bookmarkStart w:id="1" w:name="_Toc515890974"/>
+      <w:bookmarkStart w:id="2" w:name="_Toc515890974"/>
       <w:r>
         <w:rPr>
           <w:rFonts w:ascii="Segoe UI" w:hAnsi="Segoe UI" w:cs="Segoe UI"/>
@@ -3510,7 +3519,7 @@
         </w:rPr>
         <w:t>s</w:t>
       </w:r>
-      <w:bookmarkEnd w:id="1"/>
+      <w:bookmarkEnd w:id="2"/>
     </w:p>
     <w:p>
       <w:pPr>
@@ -3812,7 +3821,7 @@
           <w:szCs w:val="36"/>
         </w:rPr>
       </w:pPr>
-      <w:bookmarkStart w:id="2" w:name="_Toc515890975"/>
+      <w:bookmarkStart w:id="3" w:name="_Toc515890975"/>
       <w:r>
         <w:rPr>
           <w:rFonts w:ascii="Segoe UI" w:eastAsia="Times New Roman" w:hAnsi="Segoe UI" w:cs="Segoe UI"/>
@@ -3824,7 +3833,7 @@
         </w:rPr>
         <w:t>Current Limits</w:t>
       </w:r>
-      <w:bookmarkEnd w:id="2"/>
+      <w:bookmarkEnd w:id="3"/>
     </w:p>
     <w:p>
       <w:pPr>
@@ -3991,7 +4000,7 @@
           <w:szCs w:val="36"/>
         </w:rPr>
       </w:pPr>
-      <w:bookmarkStart w:id="3" w:name="_Toc515890976"/>
+      <w:bookmarkStart w:id="4" w:name="_Toc515890976"/>
       <w:r>
         <w:rPr>
           <w:rFonts w:ascii="Segoe UI" w:eastAsia="Times New Roman" w:hAnsi="Segoe UI" w:cs="Segoe UI"/>
@@ -4003,7 +4012,7 @@
         </w:rPr>
         <w:t>Analysis</w:t>
       </w:r>
-      <w:bookmarkEnd w:id="3"/>
+      <w:bookmarkEnd w:id="4"/>
     </w:p>
     <w:p>
       <w:pPr>
@@ -4172,7 +4181,7 @@
           <w:szCs w:val="30"/>
         </w:rPr>
       </w:pPr>
-      <w:bookmarkStart w:id="4" w:name="_Toc515890977"/>
+      <w:bookmarkStart w:id="5" w:name="_Toc515890977"/>
       <w:r>
         <w:rPr>
           <w:rFonts w:ascii="Segoe UI" w:eastAsia="Times New Roman" w:hAnsi="Segoe UI" w:cs="Segoe UI"/>
@@ -4184,7 +4193,7 @@
         </w:rPr>
         <w:t>1) Temporal Plotting</w:t>
       </w:r>
-      <w:bookmarkEnd w:id="4"/>
+      <w:bookmarkEnd w:id="5"/>
     </w:p>
     <w:p>
       <w:pPr>
@@ -4543,19 +4552,32 @@
       <w:pPr>
         <w:pStyle w:val="Caption"/>
       </w:pPr>
-      <w:bookmarkStart w:id="5" w:name="_Ref501530892"/>
+      <w:bookmarkStart w:id="6" w:name="_Ref501530892"/>
       <w:r>
         <w:t xml:space="preserve">Figure </w:t>
       </w:r>
-      <w:fldSimple w:instr=" SEQ Figure \* ARABIC ">
-        <w:r>
-          <w:rPr>
-            <w:noProof/>
-          </w:rPr>
-          <w:t>1</w:t>
-        </w:r>
-      </w:fldSimple>
-      <w:bookmarkEnd w:id="5"/>
+      <w:r>
+        <w:fldChar w:fldCharType="begin"/>
+      </w:r>
+      <w:r>
+        <w:instrText xml:space="preserve"> SEQ Figure \* ARABIC </w:instrText>
+      </w:r>
+      <w:r>
+        <w:fldChar w:fldCharType="separate"/>
+      </w:r>
+      <w:r>
+        <w:rPr>
+          <w:noProof/>
+        </w:rPr>
+        <w:t>1</w:t>
+      </w:r>
+      <w:r>
+        <w:rPr>
+          <w:noProof/>
+        </w:rPr>
+        <w:fldChar w:fldCharType="end"/>
+      </w:r>
+      <w:bookmarkEnd w:id="6"/>
       <w:r>
         <w:t>. Example of a temporal plot created by program</w:t>
       </w:r>
@@ -4572,7 +4594,7 @@
           <w:szCs w:val="30"/>
         </w:rPr>
       </w:pPr>
-      <w:bookmarkStart w:id="6" w:name="_Toc515890978"/>
+      <w:bookmarkStart w:id="7" w:name="_Toc515890978"/>
       <w:r>
         <w:rPr>
           <w:rFonts w:ascii="Segoe UI" w:hAnsi="Segoe UI" w:cs="Segoe UI"/>
@@ -4583,7 +4605,7 @@
         <w:lastRenderedPageBreak/>
         <w:t>2) Current Histograms</w:t>
       </w:r>
-      <w:bookmarkEnd w:id="6"/>
+      <w:bookmarkEnd w:id="7"/>
     </w:p>
     <w:p>
       <w:pPr>
@@ -4893,19 +4915,32 @@
           <w:color w:val="24292E"/>
         </w:rPr>
       </w:pPr>
-      <w:bookmarkStart w:id="7" w:name="_Ref501531745"/>
+      <w:bookmarkStart w:id="8" w:name="_Ref501531745"/>
       <w:r>
         <w:t xml:space="preserve">Figure </w:t>
       </w:r>
-      <w:fldSimple w:instr=" SEQ Figure \* ARABIC ">
-        <w:r>
-          <w:rPr>
-            <w:noProof/>
-          </w:rPr>
-          <w:t>2</w:t>
-        </w:r>
-      </w:fldSimple>
-      <w:bookmarkEnd w:id="7"/>
+      <w:r>
+        <w:fldChar w:fldCharType="begin"/>
+      </w:r>
+      <w:r>
+        <w:instrText xml:space="preserve"> SEQ Figure \* ARABIC </w:instrText>
+      </w:r>
+      <w:r>
+        <w:fldChar w:fldCharType="separate"/>
+      </w:r>
+      <w:r>
+        <w:rPr>
+          <w:noProof/>
+        </w:rPr>
+        <w:t>2</w:t>
+      </w:r>
+      <w:r>
+        <w:rPr>
+          <w:noProof/>
+        </w:rPr>
+        <w:fldChar w:fldCharType="end"/>
+      </w:r>
+      <w:bookmarkEnd w:id="8"/>
       <w:r>
         <w:t xml:space="preserve">. </w:t>
       </w:r>
@@ -4991,19 +5026,32 @@
           <w:color w:val="24292E"/>
         </w:rPr>
       </w:pPr>
-      <w:bookmarkStart w:id="8" w:name="_Ref501531758"/>
+      <w:bookmarkStart w:id="9" w:name="_Ref501531758"/>
       <w:r>
         <w:t xml:space="preserve">Figure </w:t>
       </w:r>
-      <w:fldSimple w:instr=" SEQ Figure \* ARABIC ">
-        <w:r>
-          <w:rPr>
-            <w:noProof/>
-          </w:rPr>
-          <w:t>3</w:t>
-        </w:r>
-      </w:fldSimple>
-      <w:bookmarkEnd w:id="8"/>
+      <w:r>
+        <w:fldChar w:fldCharType="begin"/>
+      </w:r>
+      <w:r>
+        <w:instrText xml:space="preserve"> SEQ Figure \* ARABIC </w:instrText>
+      </w:r>
+      <w:r>
+        <w:fldChar w:fldCharType="separate"/>
+      </w:r>
+      <w:r>
+        <w:rPr>
+          <w:noProof/>
+        </w:rPr>
+        <w:t>3</w:t>
+      </w:r>
+      <w:r>
+        <w:rPr>
+          <w:noProof/>
+        </w:rPr>
+        <w:fldChar w:fldCharType="end"/>
+      </w:r>
+      <w:bookmarkEnd w:id="9"/>
       <w:r>
         <w:t xml:space="preserve">. </w:t>
       </w:r>
@@ -5022,7 +5070,7 @@
           <w:szCs w:val="30"/>
         </w:rPr>
       </w:pPr>
-      <w:bookmarkStart w:id="9" w:name="_Toc515890979"/>
+      <w:bookmarkStart w:id="10" w:name="_Toc515890979"/>
       <w:r>
         <w:rPr>
           <w:rFonts w:ascii="Segoe UI" w:hAnsi="Segoe UI" w:cs="Segoe UI"/>
@@ -5033,7 +5081,7 @@
         <w:lastRenderedPageBreak/>
         <w:t>3) Summary Tables</w:t>
       </w:r>
-      <w:bookmarkEnd w:id="9"/>
+      <w:bookmarkEnd w:id="10"/>
     </w:p>
     <w:p>
       <w:pPr>
@@ -5872,19 +5920,32 @@
       <w:pPr>
         <w:pStyle w:val="Caption"/>
       </w:pPr>
-      <w:bookmarkStart w:id="10" w:name="_Ref504043646"/>
+      <w:bookmarkStart w:id="11" w:name="_Ref504043646"/>
       <w:r>
         <w:t xml:space="preserve">Table </w:t>
       </w:r>
-      <w:fldSimple w:instr=" SEQ Table \* ARABIC ">
-        <w:r>
-          <w:rPr>
-            <w:noProof/>
-          </w:rPr>
-          <w:t>1</w:t>
-        </w:r>
-      </w:fldSimple>
-      <w:bookmarkEnd w:id="10"/>
+      <w:r>
+        <w:fldChar w:fldCharType="begin"/>
+      </w:r>
+      <w:r>
+        <w:instrText xml:space="preserve"> SEQ Table \* ARABIC </w:instrText>
+      </w:r>
+      <w:r>
+        <w:fldChar w:fldCharType="separate"/>
+      </w:r>
+      <w:r>
+        <w:rPr>
+          <w:noProof/>
+        </w:rPr>
+        <w:t>1</w:t>
+      </w:r>
+      <w:r>
+        <w:rPr>
+          <w:noProof/>
+        </w:rPr>
+        <w:fldChar w:fldCharType="end"/>
+      </w:r>
+      <w:bookmarkEnd w:id="11"/>
       <w:r>
         <w:t xml:space="preserve">. </w:t>
       </w:r>
@@ -22085,19 +22146,32 @@
       <w:pPr>
         <w:pStyle w:val="Caption"/>
       </w:pPr>
-      <w:bookmarkStart w:id="11" w:name="_Ref501534604"/>
+      <w:bookmarkStart w:id="12" w:name="_Ref501534604"/>
       <w:r>
         <w:t xml:space="preserve">Table </w:t>
       </w:r>
-      <w:fldSimple w:instr=" SEQ Table \* ARABIC ">
-        <w:r>
-          <w:rPr>
-            <w:noProof/>
-          </w:rPr>
-          <w:t>2</w:t>
-        </w:r>
-      </w:fldSimple>
-      <w:bookmarkEnd w:id="11"/>
+      <w:r>
+        <w:fldChar w:fldCharType="begin"/>
+      </w:r>
+      <w:r>
+        <w:instrText xml:space="preserve"> SEQ Table \* ARABIC </w:instrText>
+      </w:r>
+      <w:r>
+        <w:fldChar w:fldCharType="separate"/>
+      </w:r>
+      <w:r>
+        <w:rPr>
+          <w:noProof/>
+        </w:rPr>
+        <w:t>2</w:t>
+      </w:r>
+      <w:r>
+        <w:rPr>
+          <w:noProof/>
+        </w:rPr>
+        <w:fldChar w:fldCharType="end"/>
+      </w:r>
+      <w:bookmarkEnd w:id="12"/>
       <w:r>
         <w:t xml:space="preserve">. </w:t>
       </w:r>
@@ -22966,21 +23040,19 @@
           <w:color w:val="24292E"/>
           <w:sz w:val="30"/>
           <w:szCs w:val="30"/>
-          <w:highlight w:val="yellow"/>
         </w:rPr>
       </w:pPr>
-      <w:bookmarkStart w:id="12" w:name="_Toc515890980"/>
+      <w:bookmarkStart w:id="13" w:name="_Toc515890980"/>
       <w:r>
         <w:rPr>
           <w:rFonts w:ascii="Segoe UI" w:hAnsi="Segoe UI" w:cs="Segoe UI"/>
           <w:color w:val="24292E"/>
           <w:sz w:val="30"/>
           <w:szCs w:val="30"/>
-          <w:highlight w:val="yellow"/>
         </w:rPr>
         <w:t>4) Out of Spec Data</w:t>
       </w:r>
-      <w:bookmarkEnd w:id="12"/>
+      <w:bookmarkEnd w:id="13"/>
     </w:p>
     <w:p>
       <w:pPr>
@@ -22995,7 +23067,6 @@
         <w:rPr>
           <w:rFonts w:ascii="Segoe UI" w:hAnsi="Segoe UI" w:cs="Segoe UI"/>
           <w:color w:val="24292E"/>
-          <w:highlight w:val="yellow"/>
         </w:rPr>
         <w:t>A</w:t>
       </w:r>
@@ -23003,7 +23074,6 @@
         <w:rPr>
           <w:rFonts w:ascii="Segoe UI" w:hAnsi="Segoe UI" w:cs="Segoe UI"/>
           <w:color w:val="24292E"/>
-          <w:highlight w:val="yellow"/>
         </w:rPr>
         <w:t xml:space="preserve"> txt file containing only </w:t>
       </w:r>
@@ -23011,7 +23081,6 @@
         <w:rPr>
           <w:rFonts w:ascii="Segoe UI" w:hAnsi="Segoe UI" w:cs="Segoe UI"/>
           <w:color w:val="24292E"/>
-          <w:highlight w:val="yellow"/>
         </w:rPr>
         <w:t>data scans that included</w:t>
       </w:r>
@@ -23019,7 +23088,6 @@
         <w:rPr>
           <w:rFonts w:ascii="Segoe UI" w:hAnsi="Segoe UI" w:cs="Segoe UI"/>
           <w:color w:val="24292E"/>
-          <w:highlight w:val="yellow"/>
         </w:rPr>
         <w:t xml:space="preserve"> out of spec data. This is useful if the user would like to take a close</w:t>
       </w:r>
@@ -23027,7 +23095,6 @@
         <w:rPr>
           <w:rFonts w:ascii="Segoe UI" w:hAnsi="Segoe UI" w:cs="Segoe UI"/>
           <w:color w:val="24292E"/>
-          <w:highlight w:val="yellow"/>
         </w:rPr>
         <w:t>r</w:t>
       </w:r>
@@ -23035,7 +23102,6 @@
         <w:rPr>
           <w:rFonts w:ascii="Segoe UI" w:hAnsi="Segoe UI" w:cs="Segoe UI"/>
           <w:color w:val="24292E"/>
-          <w:highlight w:val="yellow"/>
         </w:rPr>
         <w:t xml:space="preserve"> look at </w:t>
       </w:r>
@@ -23043,7 +23109,6 @@
         <w:rPr>
           <w:rFonts w:ascii="Segoe UI" w:hAnsi="Segoe UI" w:cs="Segoe UI"/>
           <w:color w:val="24292E"/>
-          <w:highlight w:val="yellow"/>
         </w:rPr>
         <w:t xml:space="preserve">the raw data to troubleshoot </w:t>
       </w:r>
@@ -23051,7 +23116,6 @@
         <w:rPr>
           <w:rFonts w:ascii="Segoe UI" w:hAnsi="Segoe UI" w:cs="Segoe UI"/>
           <w:color w:val="24292E"/>
-          <w:highlight w:val="yellow"/>
         </w:rPr>
         <w:t>a specific failure that occurred during testing.</w:t>
       </w:r>
@@ -23081,7 +23145,7 @@
           <w:szCs w:val="56"/>
         </w:rPr>
       </w:pPr>
-      <w:bookmarkStart w:id="13" w:name="_Toc515890981"/>
+      <w:bookmarkStart w:id="14" w:name="_Toc515890981"/>
       <w:r>
         <w:rPr>
           <w:rFonts w:ascii="Segoe UI" w:hAnsi="Segoe UI" w:cs="Segoe UI"/>
@@ -23093,7 +23157,7 @@
         <w:lastRenderedPageBreak/>
         <w:t>How to Use</w:t>
       </w:r>
-      <w:bookmarkEnd w:id="13"/>
+      <w:bookmarkEnd w:id="14"/>
     </w:p>
     <w:p>
       <w:pPr>
@@ -23351,19 +23415,32 @@
       <w:pPr>
         <w:pStyle w:val="Caption"/>
       </w:pPr>
-      <w:bookmarkStart w:id="14" w:name="_Ref501357625"/>
+      <w:bookmarkStart w:id="15" w:name="_Ref501357625"/>
       <w:r>
         <w:t xml:space="preserve">Figure </w:t>
       </w:r>
-      <w:fldSimple w:instr=" SEQ Figure \* ARABIC ">
-        <w:r>
-          <w:rPr>
-            <w:noProof/>
-          </w:rPr>
-          <w:t>4</w:t>
-        </w:r>
-      </w:fldSimple>
-      <w:bookmarkEnd w:id="14"/>
+      <w:r>
+        <w:fldChar w:fldCharType="begin"/>
+      </w:r>
+      <w:r>
+        <w:instrText xml:space="preserve"> SEQ Figure \* ARABIC </w:instrText>
+      </w:r>
+      <w:r>
+        <w:fldChar w:fldCharType="separate"/>
+      </w:r>
+      <w:r>
+        <w:rPr>
+          <w:noProof/>
+        </w:rPr>
+        <w:t>4</w:t>
+      </w:r>
+      <w:r>
+        <w:rPr>
+          <w:noProof/>
+        </w:rPr>
+        <w:fldChar w:fldCharType="end"/>
+      </w:r>
+      <w:bookmarkEnd w:id="15"/>
       <w:r>
         <w:t>. DV Test Analysis Program GUI</w:t>
       </w:r>
@@ -23390,7 +23467,7 @@
           <w:szCs w:val="36"/>
         </w:rPr>
       </w:pPr>
-      <w:bookmarkStart w:id="15" w:name="_Toc515890982"/>
+      <w:bookmarkStart w:id="16" w:name="_Toc515890982"/>
       <w:r>
         <w:rPr>
           <w:rFonts w:ascii="Segoe UI" w:eastAsia="Times New Roman" w:hAnsi="Segoe UI" w:cs="Segoe UI"/>
@@ -23424,7 +23501,7 @@
         </w:rPr>
         <w:t>Parameters</w:t>
       </w:r>
-      <w:bookmarkEnd w:id="15"/>
+      <w:bookmarkEnd w:id="16"/>
     </w:p>
     <w:p>
       <w:pPr>
@@ -23439,7 +23516,7 @@
           <w:szCs w:val="30"/>
         </w:rPr>
       </w:pPr>
-      <w:bookmarkStart w:id="16" w:name="_Toc515890983"/>
+      <w:bookmarkStart w:id="17" w:name="_Toc515890983"/>
       <w:r>
         <w:rPr>
           <w:rFonts w:ascii="Segoe UI" w:eastAsia="Times New Roman" w:hAnsi="Segoe UI" w:cs="Segoe UI"/>
@@ -23462,7 +23539,7 @@
         </w:rPr>
         <w:t>Data Folder</w:t>
       </w:r>
-      <w:bookmarkEnd w:id="16"/>
+      <w:bookmarkEnd w:id="17"/>
     </w:p>
     <w:p>
       <w:pPr>
@@ -23559,7 +23636,7 @@
           <w:szCs w:val="30"/>
         </w:rPr>
       </w:pPr>
-      <w:bookmarkStart w:id="17" w:name="_Toc515890984"/>
+      <w:bookmarkStart w:id="18" w:name="_Toc515890984"/>
       <w:r>
         <w:rPr>
           <w:rFonts w:ascii="Segoe UI" w:eastAsia="Times New Roman" w:hAnsi="Segoe UI" w:cs="Segoe UI"/>
@@ -23582,7 +23659,7 @@
         </w:rPr>
         <w:t>Limits File</w:t>
       </w:r>
-      <w:bookmarkEnd w:id="17"/>
+      <w:bookmarkEnd w:id="18"/>
     </w:p>
     <w:p>
       <w:pPr>
@@ -23805,7 +23882,7 @@
           <w:szCs w:val="30"/>
         </w:rPr>
       </w:pPr>
-      <w:bookmarkStart w:id="18" w:name="_Toc515890985"/>
+      <w:bookmarkStart w:id="19" w:name="_Toc515890985"/>
       <w:r>
         <w:rPr>
           <w:rFonts w:ascii="Segoe UI" w:eastAsia="Times New Roman" w:hAnsi="Segoe UI" w:cs="Segoe UI"/>
@@ -23828,7 +23905,7 @@
         </w:rPr>
         <w:t>Temperatures</w:t>
       </w:r>
-      <w:bookmarkEnd w:id="18"/>
+      <w:bookmarkEnd w:id="19"/>
     </w:p>
     <w:p>
       <w:pPr>
@@ -23898,7 +23975,7 @@
           <w:szCs w:val="30"/>
         </w:rPr>
       </w:pPr>
-      <w:bookmarkStart w:id="19" w:name="_Toc515890986"/>
+      <w:bookmarkStart w:id="20" w:name="_Toc515890986"/>
       <w:r>
         <w:rPr>
           <w:rFonts w:ascii="Segoe UI" w:eastAsia="Times New Roman" w:hAnsi="Segoe UI" w:cs="Segoe UI"/>
@@ -23921,7 +23998,7 @@
         </w:rPr>
         <w:t>Boards</w:t>
       </w:r>
-      <w:bookmarkEnd w:id="19"/>
+      <w:bookmarkEnd w:id="20"/>
     </w:p>
     <w:p>
       <w:pPr>
@@ -24054,7 +24131,7 @@
           <w:szCs w:val="30"/>
         </w:rPr>
       </w:pPr>
-      <w:bookmarkStart w:id="20" w:name="_Toc515890987"/>
+      <w:bookmarkStart w:id="21" w:name="_Toc515890987"/>
       <w:r>
         <w:rPr>
           <w:rFonts w:ascii="Segoe UI" w:eastAsia="Times New Roman" w:hAnsi="Segoe UI" w:cs="Segoe UI"/>
@@ -24077,7 +24154,7 @@
         </w:rPr>
         <w:t>Analysis</w:t>
       </w:r>
-      <w:bookmarkEnd w:id="20"/>
+      <w:bookmarkEnd w:id="21"/>
     </w:p>
     <w:p>
       <w:pPr>
@@ -24582,7 +24659,7 @@
           <w:szCs w:val="30"/>
         </w:rPr>
       </w:pPr>
-      <w:bookmarkStart w:id="21" w:name="_Toc515890988"/>
+      <w:bookmarkStart w:id="22" w:name="_Toc515890988"/>
       <w:r>
         <w:rPr>
           <w:rFonts w:ascii="Segoe UI" w:eastAsia="Times New Roman" w:hAnsi="Segoe UI" w:cs="Segoe UI"/>
@@ -24605,7 +24682,7 @@
         </w:rPr>
         <w:t>Conditions</w:t>
       </w:r>
-      <w:bookmarkEnd w:id="21"/>
+      <w:bookmarkEnd w:id="22"/>
     </w:p>
     <w:p>
       <w:pPr>
@@ -25159,7 +25236,7 @@
           <w:szCs w:val="30"/>
         </w:rPr>
       </w:pPr>
-      <w:bookmarkStart w:id="22" w:name="_Toc515890989"/>
+      <w:bookmarkStart w:id="23" w:name="_Toc515890989"/>
       <w:r>
         <w:rPr>
           <w:rFonts w:ascii="Segoe UI" w:eastAsia="Times New Roman" w:hAnsi="Segoe UI" w:cs="Segoe UI"/>
@@ -25182,7 +25259,7 @@
         </w:rPr>
         <w:t>Tolerances</w:t>
       </w:r>
-      <w:bookmarkEnd w:id="22"/>
+      <w:bookmarkEnd w:id="23"/>
     </w:p>
     <w:p>
       <w:pPr>
@@ -25652,7 +25729,7 @@
           <w:szCs w:val="30"/>
         </w:rPr>
       </w:pPr>
-      <w:bookmarkStart w:id="23" w:name="_Toc515890990"/>
+      <w:bookmarkStart w:id="24" w:name="_Toc515890990"/>
       <w:r>
         <w:rPr>
           <w:rFonts w:ascii="Segoe UI" w:eastAsia="Times New Roman" w:hAnsi="Segoe UI" w:cs="Segoe UI"/>
@@ -25675,7 +25752,7 @@
         </w:rPr>
         <w:t>Test Name</w:t>
       </w:r>
-      <w:bookmarkEnd w:id="23"/>
+      <w:bookmarkEnd w:id="24"/>
     </w:p>
     <w:p>
       <w:pPr>
@@ -25777,8 +25854,8 @@
           <w:szCs w:val="36"/>
         </w:rPr>
       </w:pPr>
-      <w:bookmarkStart w:id="24" w:name="mulitmodeExplained"/>
-      <w:bookmarkStart w:id="25" w:name="_Toc515890991"/>
+      <w:bookmarkStart w:id="25" w:name="mulitmodeExplained"/>
+      <w:bookmarkStart w:id="26" w:name="_Toc515890991"/>
       <w:r>
         <w:rPr>
           <w:rFonts w:ascii="Segoe UI" w:eastAsia="Times New Roman" w:hAnsi="Segoe UI" w:cs="Segoe UI"/>
@@ -25790,8 +25867,8 @@
         </w:rPr>
         <w:t>Multimode Explained</w:t>
       </w:r>
-      <w:bookmarkEnd w:id="24"/>
       <w:bookmarkEnd w:id="25"/>
+      <w:bookmarkEnd w:id="26"/>
     </w:p>
     <w:p>
       <w:pPr>
@@ -26135,19 +26212,32 @@
       <w:pPr>
         <w:pStyle w:val="Caption"/>
       </w:pPr>
-      <w:bookmarkStart w:id="26" w:name="_Ref512251416"/>
+      <w:bookmarkStart w:id="27" w:name="_Ref512251416"/>
       <w:r>
         <w:t xml:space="preserve">Table </w:t>
       </w:r>
-      <w:fldSimple w:instr=" SEQ Table \* ARABIC ">
-        <w:r>
-          <w:rPr>
-            <w:noProof/>
-          </w:rPr>
-          <w:t>3</w:t>
-        </w:r>
-      </w:fldSimple>
-      <w:bookmarkEnd w:id="26"/>
+      <w:r>
+        <w:fldChar w:fldCharType="begin"/>
+      </w:r>
+      <w:r>
+        <w:instrText xml:space="preserve"> SEQ Table \* ARABIC </w:instrText>
+      </w:r>
+      <w:r>
+        <w:fldChar w:fldCharType="separate"/>
+      </w:r>
+      <w:r>
+        <w:rPr>
+          <w:noProof/>
+        </w:rPr>
+        <w:t>3</w:t>
+      </w:r>
+      <w:r>
+        <w:rPr>
+          <w:noProof/>
+        </w:rPr>
+        <w:fldChar w:fldCharType="end"/>
+      </w:r>
+      <w:bookmarkEnd w:id="27"/>
       <w:r>
         <w:t>. Example functional cycle</w:t>
       </w:r>
@@ -26651,7 +26741,7 @@
           <w:szCs w:val="36"/>
         </w:rPr>
       </w:pPr>
-      <w:bookmarkStart w:id="27" w:name="_Toc515890992"/>
+      <w:bookmarkStart w:id="28" w:name="_Toc515890992"/>
       <w:r>
         <w:rPr>
           <w:rFonts w:ascii="Segoe UI" w:eastAsia="Times New Roman" w:hAnsi="Segoe UI" w:cs="Segoe UI"/>
@@ -26663,7 +26753,7 @@
         </w:rPr>
         <w:t>Analyze</w:t>
       </w:r>
-      <w:bookmarkEnd w:id="27"/>
+      <w:bookmarkEnd w:id="28"/>
     </w:p>
     <w:p>
       <w:pPr>
@@ -26752,7 +26842,7 @@
           <w:szCs w:val="36"/>
         </w:rPr>
       </w:pPr>
-      <w:bookmarkStart w:id="28" w:name="_Toc515890993"/>
+      <w:bookmarkStart w:id="29" w:name="_Toc515890993"/>
       <w:r>
         <w:rPr>
           <w:rFonts w:ascii="Segoe UI" w:eastAsia="Times New Roman" w:hAnsi="Segoe UI" w:cs="Segoe UI"/>
@@ -26764,7 +26854,7 @@
         </w:rPr>
         <w:t>Errors</w:t>
       </w:r>
-      <w:bookmarkEnd w:id="28"/>
+      <w:bookmarkEnd w:id="29"/>
     </w:p>
     <w:p>
       <w:pPr>
@@ -27011,19 +27101,32 @@
       <w:pPr>
         <w:pStyle w:val="Caption"/>
       </w:pPr>
-      <w:bookmarkStart w:id="29" w:name="_Ref501546750"/>
+      <w:bookmarkStart w:id="30" w:name="_Ref501546750"/>
       <w:r>
         <w:t xml:space="preserve">Figure </w:t>
       </w:r>
-      <w:fldSimple w:instr=" SEQ Figure \* ARABIC ">
-        <w:r>
-          <w:rPr>
-            <w:noProof/>
-          </w:rPr>
-          <w:t>5</w:t>
-        </w:r>
-      </w:fldSimple>
-      <w:bookmarkEnd w:id="29"/>
+      <w:r>
+        <w:fldChar w:fldCharType="begin"/>
+      </w:r>
+      <w:r>
+        <w:instrText xml:space="preserve"> SEQ Figure \* ARABIC </w:instrText>
+      </w:r>
+      <w:r>
+        <w:fldChar w:fldCharType="separate"/>
+      </w:r>
+      <w:r>
+        <w:rPr>
+          <w:noProof/>
+        </w:rPr>
+        <w:t>5</w:t>
+      </w:r>
+      <w:r>
+        <w:rPr>
+          <w:noProof/>
+        </w:rPr>
+        <w:fldChar w:fldCharType="end"/>
+      </w:r>
+      <w:bookmarkEnd w:id="30"/>
       <w:r>
         <w:t xml:space="preserve">. </w:t>
       </w:r>
@@ -27052,7 +27155,7 @@
           <w:szCs w:val="36"/>
         </w:rPr>
       </w:pPr>
-      <w:bookmarkStart w:id="30" w:name="_Toc515890994"/>
+      <w:bookmarkStart w:id="31" w:name="_Toc515890994"/>
       <w:r>
         <w:rPr>
           <w:rFonts w:ascii="Segoe UI" w:eastAsia="Times New Roman" w:hAnsi="Segoe UI" w:cs="Segoe UI"/>
@@ -27065,7 +27168,7 @@
         <w:lastRenderedPageBreak/>
         <w:t>Real Time Mode</w:t>
       </w:r>
-      <w:bookmarkEnd w:id="30"/>
+      <w:bookmarkEnd w:id="31"/>
     </w:p>
     <w:p>
       <w:pPr>
@@ -27646,19 +27749,32 @@
           <w:szCs w:val="24"/>
         </w:rPr>
       </w:pPr>
-      <w:bookmarkStart w:id="31" w:name="_Ref501548469"/>
+      <w:bookmarkStart w:id="32" w:name="_Ref501548469"/>
       <w:r>
         <w:t xml:space="preserve">Figure </w:t>
       </w:r>
-      <w:fldSimple w:instr=" SEQ Figure \* ARABIC ">
-        <w:r>
-          <w:rPr>
-            <w:noProof/>
-          </w:rPr>
-          <w:t>6</w:t>
-        </w:r>
-      </w:fldSimple>
-      <w:bookmarkEnd w:id="31"/>
+      <w:r>
+        <w:fldChar w:fldCharType="begin"/>
+      </w:r>
+      <w:r>
+        <w:instrText xml:space="preserve"> SEQ Figure \* ARABIC </w:instrText>
+      </w:r>
+      <w:r>
+        <w:fldChar w:fldCharType="separate"/>
+      </w:r>
+      <w:r>
+        <w:rPr>
+          <w:noProof/>
+        </w:rPr>
+        <w:t>6</w:t>
+      </w:r>
+      <w:r>
+        <w:rPr>
+          <w:noProof/>
+        </w:rPr>
+        <w:fldChar w:fldCharType="end"/>
+      </w:r>
+      <w:bookmarkEnd w:id="32"/>
       <w:r>
         <w:t xml:space="preserve">. </w:t>
       </w:r>
@@ -27698,10 +27814,10 @@
           <w:szCs w:val="56"/>
         </w:rPr>
       </w:pPr>
-      <w:bookmarkStart w:id="32" w:name="_Limits_Files_in"/>
-      <w:bookmarkStart w:id="33" w:name="_Ref512247929"/>
-      <w:bookmarkStart w:id="34" w:name="_Toc515890995"/>
-      <w:bookmarkEnd w:id="32"/>
+      <w:bookmarkStart w:id="33" w:name="_Limits_Files_in"/>
+      <w:bookmarkStart w:id="34" w:name="_Ref512247929"/>
+      <w:bookmarkStart w:id="35" w:name="_Toc515890995"/>
+      <w:bookmarkEnd w:id="33"/>
       <w:r>
         <w:rPr>
           <w:rFonts w:ascii="Segoe UI" w:hAnsi="Segoe UI" w:cs="Segoe UI"/>
@@ -27723,8 +27839,8 @@
         </w:rPr>
         <w:t xml:space="preserve"> in Detail</w:t>
       </w:r>
-      <w:bookmarkEnd w:id="33"/>
       <w:bookmarkEnd w:id="34"/>
+      <w:bookmarkEnd w:id="35"/>
     </w:p>
     <w:p>
       <w:pPr>
@@ -28072,7 +28188,7 @@
           <w:szCs w:val="36"/>
         </w:rPr>
       </w:pPr>
-      <w:bookmarkStart w:id="35" w:name="_Toc515890996"/>
+      <w:bookmarkStart w:id="36" w:name="_Toc515890996"/>
       <w:r>
         <w:rPr>
           <w:rFonts w:ascii="Segoe UI" w:eastAsia="Times New Roman" w:hAnsi="Segoe UI" w:cs="Segoe UI"/>
@@ -28095,7 +28211,7 @@
         </w:rPr>
         <w:t>Module Information</w:t>
       </w:r>
-      <w:bookmarkEnd w:id="35"/>
+      <w:bookmarkEnd w:id="36"/>
     </w:p>
     <w:p>
       <w:pPr>
@@ -28256,7 +28372,7 @@
           <w:szCs w:val="30"/>
         </w:rPr>
       </w:pPr>
-      <w:bookmarkStart w:id="36" w:name="_Toc515890997"/>
+      <w:bookmarkStart w:id="37" w:name="_Toc515890997"/>
       <w:r>
         <w:rPr>
           <w:rFonts w:ascii="Segoe UI" w:eastAsia="Times New Roman" w:hAnsi="Segoe UI" w:cs="Segoe UI"/>
@@ -28268,7 +28384,7 @@
         </w:rPr>
         <w:t>► Module Names</w:t>
       </w:r>
-      <w:bookmarkEnd w:id="36"/>
+      <w:bookmarkEnd w:id="37"/>
     </w:p>
     <w:p>
       <w:pPr>
@@ -28323,7 +28439,7 @@
           <w:szCs w:val="30"/>
         </w:rPr>
       </w:pPr>
-      <w:bookmarkStart w:id="37" w:name="_Toc515890998"/>
+      <w:bookmarkStart w:id="38" w:name="_Toc515890998"/>
       <w:r>
         <w:rPr>
           <w:rFonts w:ascii="Segoe UI" w:eastAsia="Times New Roman" w:hAnsi="Segoe UI" w:cs="Segoe UI"/>
@@ -28335,7 +28451,7 @@
         </w:rPr>
         <w:t>► LED Bins</w:t>
       </w:r>
-      <w:bookmarkEnd w:id="37"/>
+      <w:bookmarkEnd w:id="38"/>
     </w:p>
     <w:p>
       <w:pPr>
@@ -28406,7 +28522,7 @@
           <w:szCs w:val="30"/>
         </w:rPr>
       </w:pPr>
-      <w:bookmarkStart w:id="38" w:name="_Toc515890999"/>
+      <w:bookmarkStart w:id="39" w:name="_Toc515890999"/>
       <w:r>
         <w:rPr>
           <w:rFonts w:ascii="Segoe UI" w:eastAsia="Times New Roman" w:hAnsi="Segoe UI" w:cs="Segoe UI"/>
@@ -28418,7 +28534,7 @@
         </w:rPr>
         <w:t>► Outage Link</w:t>
       </w:r>
-      <w:bookmarkEnd w:id="38"/>
+      <w:bookmarkEnd w:id="39"/>
     </w:p>
     <w:p>
       <w:pPr>
@@ -28538,19 +28654,35 @@
           <w:szCs w:val="24"/>
         </w:rPr>
       </w:pPr>
-      <w:bookmarkStart w:id="39" w:name="_Ref504055656"/>
+      <w:bookmarkStart w:id="40" w:name="_Ref504055656"/>
       <w:r>
         <w:t xml:space="preserve">Figure </w:t>
       </w:r>
-      <w:fldSimple w:instr=" SEQ Figure \* ARABIC ">
-        <w:r>
-          <w:rPr>
-            <w:noProof/>
-          </w:rPr>
-          <w:t>7</w:t>
-        </w:r>
-      </w:fldSimple>
-      <w:bookmarkEnd w:id="39"/>
+      <w:r>
+        <w:fldChar w:fldCharType="begin"/>
+      </w:r>
+      <w:r>
+        <w:instrText xml:space="preserve"> S</w:instrText>
+      </w:r>
+      <w:r>
+        <w:instrText xml:space="preserve">EQ Figure \* ARABIC </w:instrText>
+      </w:r>
+      <w:r>
+        <w:fldChar w:fldCharType="separate"/>
+      </w:r>
+      <w:r>
+        <w:rPr>
+          <w:noProof/>
+        </w:rPr>
+        <w:t>7</w:t>
+      </w:r>
+      <w:r>
+        <w:rPr>
+          <w:noProof/>
+        </w:rPr>
+        <w:fldChar w:fldCharType="end"/>
+      </w:r>
+      <w:bookmarkEnd w:id="40"/>
       <w:r>
         <w:t>. Example of a limits file</w:t>
       </w:r>
@@ -28571,7 +28703,7 @@
           <w:szCs w:val="36"/>
         </w:rPr>
       </w:pPr>
-      <w:bookmarkStart w:id="40" w:name="_Toc515891000"/>
+      <w:bookmarkStart w:id="41" w:name="_Toc515891000"/>
       <w:r>
         <w:rPr>
           <w:rFonts w:ascii="Segoe UI" w:eastAsia="Times New Roman" w:hAnsi="Segoe UI" w:cs="Segoe UI"/>
@@ -28584,7 +28716,7 @@
         <w:lastRenderedPageBreak/>
         <w:t>Limits for Each Mode</w:t>
       </w:r>
-      <w:bookmarkEnd w:id="40"/>
+      <w:bookmarkEnd w:id="41"/>
     </w:p>
     <w:p>
       <w:pPr>
@@ -28691,7 +28823,7 @@
           <w:szCs w:val="30"/>
         </w:rPr>
       </w:pPr>
-      <w:bookmarkStart w:id="41" w:name="_Toc515891001"/>
+      <w:bookmarkStart w:id="42" w:name="_Toc515891001"/>
       <w:r>
         <w:rPr>
           <w:rFonts w:ascii="Segoe UI" w:eastAsia="Times New Roman" w:hAnsi="Segoe UI" w:cs="Segoe UI"/>
@@ -28703,7 +28835,7 @@
         </w:rPr>
         <w:t>► Multimode and Current Sharing</w:t>
       </w:r>
-      <w:bookmarkEnd w:id="41"/>
+      <w:bookmarkEnd w:id="42"/>
     </w:p>
     <w:p>
       <w:pPr>
@@ -28877,7 +29009,7 @@
           <w:szCs w:val="30"/>
         </w:rPr>
       </w:pPr>
-      <w:bookmarkStart w:id="42" w:name="_Toc515891002"/>
+      <w:bookmarkStart w:id="43" w:name="_Toc515891002"/>
       <w:r>
         <w:rPr>
           <w:rFonts w:ascii="Segoe UI" w:eastAsia="Times New Roman" w:hAnsi="Segoe UI" w:cs="Segoe UI"/>
@@ -28922,7 +29054,7 @@
         </w:rPr>
         <w:t>s</w:t>
       </w:r>
-      <w:bookmarkEnd w:id="42"/>
+      <w:bookmarkEnd w:id="43"/>
     </w:p>
     <w:p>
       <w:pPr>
@@ -29316,7 +29448,7 @@
           <w:szCs w:val="36"/>
         </w:rPr>
       </w:pPr>
-      <w:bookmarkStart w:id="43" w:name="_Toc515891003"/>
+      <w:bookmarkStart w:id="44" w:name="_Toc515891003"/>
       <w:r>
         <w:rPr>
           <w:rFonts w:ascii="Segoe UI" w:eastAsia="Times New Roman" w:hAnsi="Segoe UI" w:cs="Segoe UI"/>
@@ -29350,7 +29482,7 @@
         </w:rPr>
         <w:t xml:space="preserve"> Limits Files</w:t>
       </w:r>
-      <w:bookmarkEnd w:id="43"/>
+      <w:bookmarkEnd w:id="44"/>
     </w:p>
     <w:p>
       <w:pPr>
@@ -29414,7 +29546,7 @@
           <w:szCs w:val="30"/>
         </w:rPr>
       </w:pPr>
-      <w:bookmarkStart w:id="44" w:name="_Toc515891004"/>
+      <w:bookmarkStart w:id="45" w:name="_Toc515891004"/>
       <w:r>
         <w:rPr>
           <w:rFonts w:ascii="Segoe UI" w:eastAsia="Times New Roman" w:hAnsi="Segoe UI" w:cs="Segoe UI"/>
@@ -29437,7 +29569,7 @@
         </w:rPr>
         <w:t>Add/Remove Board</w:t>
       </w:r>
-      <w:bookmarkEnd w:id="44"/>
+      <w:bookmarkEnd w:id="45"/>
     </w:p>
     <w:p>
       <w:pPr>
@@ -29610,7 +29742,7 @@
           <w:szCs w:val="30"/>
         </w:rPr>
       </w:pPr>
-      <w:bookmarkStart w:id="45" w:name="_Toc515891005"/>
+      <w:bookmarkStart w:id="46" w:name="_Toc515891005"/>
       <w:r>
         <w:rPr>
           <w:rFonts w:ascii="Segoe UI" w:eastAsia="Times New Roman" w:hAnsi="Segoe UI" w:cs="Segoe UI"/>
@@ -29622,7 +29754,7 @@
         </w:rPr>
         <w:t>► Add/Remove Mode</w:t>
       </w:r>
-      <w:bookmarkEnd w:id="45"/>
+      <w:bookmarkEnd w:id="46"/>
     </w:p>
     <w:p>
       <w:pPr>
@@ -29733,8 +29865,6 @@
         </w:rPr>
         <w:t xml:space="preserve"> format. </w:t>
       </w:r>
-      <w:bookmarkStart w:id="46" w:name="_GoBack"/>
-      <w:bookmarkEnd w:id="46"/>
     </w:p>
     <w:p>
       <w:pPr>
@@ -33769,7 +33899,7 @@
 </file>
 
 <file path=customXml/itemProps2.xml><?xml version="1.0" encoding="utf-8"?>
-<ds:datastoreItem xmlns:ds="http://schemas.openxmlformats.org/officeDocument/2006/customXml" ds:itemID="{AAFBDF40-08C1-4BDE-8F5F-EC612DA992CB}">
+<ds:datastoreItem xmlns:ds="http://schemas.openxmlformats.org/officeDocument/2006/customXml" ds:itemID="{0B7CFE45-0B90-404E-9EF5-8E38E5017453}">
   <ds:schemaRefs>
     <ds:schemaRef ds:uri="http://schemas.openxmlformats.org/officeDocument/2006/bibliography"/>
   </ds:schemaRefs>

</xml_diff>

<commit_message>
update DV analysis documentation
</commit_message>
<xml_diff>
--- a/DV analysis documentation how to.docx
+++ b/DV analysis documentation how to.docx
@@ -239,6 +239,7 @@
                               <w:dataBinding w:prefixMappings="xmlns:ns0='http://purl.org/dc/elements/1.1/' xmlns:ns1='http://schemas.openxmlformats.org/package/2006/metadata/core-properties' " w:xpath="/ns1:coreProperties[1]/ns0:title[1]" w:storeItemID="{6C3C8BC8-F283-45AE-878A-BAB7291924A1}"/>
                               <w:text/>
                             </w:sdtPr>
+                            <w:sdtEndPr/>
                             <w:sdtContent>
                               <w:r>
                                 <w:rPr>
@@ -265,6 +266,7 @@
                             <w:dataBinding w:prefixMappings="xmlns:ns0='http://purl.org/dc/elements/1.1/' xmlns:ns1='http://schemas.openxmlformats.org/package/2006/metadata/core-properties' " w:xpath="/ns1:coreProperties[1]/ns0:subject[1]" w:storeItemID="{6C3C8BC8-F283-45AE-878A-BAB7291924A1}"/>
                             <w:text/>
                           </w:sdtPr>
+                          <w:sdtEndPr/>
                           <w:sdtContent>
                             <w:p>
                               <w:pPr>
@@ -305,6 +307,7 @@
                             <w:dataBinding w:prefixMappings="xmlns:ns0='http://purl.org/dc/elements/1.1/' xmlns:ns1='http://schemas.openxmlformats.org/package/2006/metadata/core-properties' " w:xpath="/ns1:coreProperties[1]/ns0:creator[1]" w:storeItemID="{6C3C8BC8-F283-45AE-878A-BAB7291924A1}"/>
                             <w:text/>
                           </w:sdtPr>
+                          <w:sdtEndPr/>
                           <w:sdtContent>
                             <w:p>
                               <w:pPr>
@@ -378,16 +381,13 @@
         <w:p>
           <w:pPr>
             <w:pStyle w:val="TOC1"/>
-            <w:tabs>
-              <w:tab w:val="right" w:leader="dot" w:pos="10790"/>
-            </w:tabs>
             <w:rPr>
-              <w:rFonts w:eastAsiaTheme="minorEastAsia"/>
-              <w:noProof/>
+              <w:rFonts w:asciiTheme="minorHAnsi" w:eastAsiaTheme="minorEastAsia" w:hAnsiTheme="minorHAnsi" w:cstheme="minorBidi"/>
             </w:rPr>
           </w:pPr>
           <w:r>
             <w:rPr>
+              <w:noProof w:val="0"/>
               <w:sz w:val="16"/>
               <w:szCs w:val="16"/>
             </w:rPr>
@@ -402,64 +402,56 @@
           </w:r>
           <w:r>
             <w:rPr>
+              <w:noProof w:val="0"/>
               <w:sz w:val="16"/>
               <w:szCs w:val="16"/>
             </w:rPr>
             <w:fldChar w:fldCharType="separate"/>
           </w:r>
-          <w:hyperlink w:anchor="_Toc515890973" w:history="1">
+          <w:hyperlink w:anchor="_Toc516573923" w:history="1">
             <w:r>
               <w:rPr>
                 <w:rStyle w:val="Hyperlink"/>
-                <w:rFonts w:ascii="Segoe UI" w:hAnsi="Segoe UI" w:cs="Segoe UI"/>
-                <w:noProof/>
               </w:rPr>
               <w:t>Overview</w:t>
             </w:r>
             <w:r>
               <w:rPr>
-                <w:noProof/>
                 <w:webHidden/>
               </w:rPr>
               <w:tab/>
             </w:r>
             <w:r>
               <w:rPr>
-                <w:noProof/>
                 <w:webHidden/>
               </w:rPr>
               <w:fldChar w:fldCharType="begin"/>
             </w:r>
             <w:r>
               <w:rPr>
-                <w:noProof/>
                 <w:webHidden/>
               </w:rPr>
-              <w:instrText xml:space="preserve"> PAGEREF _Toc515890973 \h </w:instrText>
-            </w:r>
-            <w:r>
-              <w:rPr>
-                <w:noProof/>
+              <w:instrText xml:space="preserve"> PAGEREF _Toc516573923 \h </w:instrText>
+            </w:r>
+            <w:r>
+              <w:rPr>
                 <w:webHidden/>
               </w:rPr>
             </w:r>
             <w:r>
               <w:rPr>
-                <w:noProof/>
                 <w:webHidden/>
               </w:rPr>
               <w:fldChar w:fldCharType="separate"/>
             </w:r>
             <w:r>
               <w:rPr>
-                <w:noProof/>
                 <w:webHidden/>
               </w:rPr>
               <w:t>3</w:t>
             </w:r>
             <w:r>
               <w:rPr>
-                <w:noProof/>
                 <w:webHidden/>
               </w:rPr>
               <w:fldChar w:fldCharType="end"/>
@@ -477,7 +469,7 @@
               <w:noProof/>
             </w:rPr>
           </w:pPr>
-          <w:hyperlink w:anchor="_Toc515890974" w:history="1">
+          <w:hyperlink w:anchor="_Toc516573924" w:history="1">
             <w:r>
               <w:rPr>
                 <w:rStyle w:val="Hyperlink"/>
@@ -505,7 +497,7 @@
                 <w:noProof/>
                 <w:webHidden/>
               </w:rPr>
-              <w:instrText xml:space="preserve"> PAGEREF _Toc515890974 \h </w:instrText>
+              <w:instrText xml:space="preserve"> PAGEREF _Toc516573924 \h </w:instrText>
             </w:r>
             <w:r>
               <w:rPr>
@@ -547,7 +539,7 @@
               <w:noProof/>
             </w:rPr>
           </w:pPr>
-          <w:hyperlink w:anchor="_Toc515890975" w:history="1">
+          <w:hyperlink w:anchor="_Toc516573925" w:history="1">
             <w:r>
               <w:rPr>
                 <w:rStyle w:val="Hyperlink"/>
@@ -576,7 +568,7 @@
                 <w:noProof/>
                 <w:webHidden/>
               </w:rPr>
-              <w:instrText xml:space="preserve"> PAGEREF _Toc515890975 \h </w:instrText>
+              <w:instrText xml:space="preserve"> PAGEREF _Toc516573925 \h </w:instrText>
             </w:r>
             <w:r>
               <w:rPr>
@@ -618,7 +610,7 @@
               <w:noProof/>
             </w:rPr>
           </w:pPr>
-          <w:hyperlink w:anchor="_Toc515890976" w:history="1">
+          <w:hyperlink w:anchor="_Toc516573926" w:history="1">
             <w:r>
               <w:rPr>
                 <w:rStyle w:val="Hyperlink"/>
@@ -647,7 +639,7 @@
                 <w:noProof/>
                 <w:webHidden/>
               </w:rPr>
-              <w:instrText xml:space="preserve"> PAGEREF _Toc515890976 \h </w:instrText>
+              <w:instrText xml:space="preserve"> PAGEREF _Toc516573926 \h </w:instrText>
             </w:r>
             <w:r>
               <w:rPr>
@@ -689,7 +681,7 @@
               <w:noProof/>
             </w:rPr>
           </w:pPr>
-          <w:hyperlink w:anchor="_Toc515890977" w:history="1">
+          <w:hyperlink w:anchor="_Toc516573927" w:history="1">
             <w:r>
               <w:rPr>
                 <w:rStyle w:val="Hyperlink"/>
@@ -718,7 +710,7 @@
                 <w:noProof/>
                 <w:webHidden/>
               </w:rPr>
-              <w:instrText xml:space="preserve"> PAGEREF _Toc515890977 \h </w:instrText>
+              <w:instrText xml:space="preserve"> PAGEREF _Toc516573927 \h </w:instrText>
             </w:r>
             <w:r>
               <w:rPr>
@@ -760,7 +752,7 @@
               <w:noProof/>
             </w:rPr>
           </w:pPr>
-          <w:hyperlink w:anchor="_Toc515890978" w:history="1">
+          <w:hyperlink w:anchor="_Toc516573928" w:history="1">
             <w:r>
               <w:rPr>
                 <w:rStyle w:val="Hyperlink"/>
@@ -788,7 +780,7 @@
                 <w:noProof/>
                 <w:webHidden/>
               </w:rPr>
-              <w:instrText xml:space="preserve"> PAGEREF _Toc515890978 \h </w:instrText>
+              <w:instrText xml:space="preserve"> PAGEREF _Toc516573928 \h </w:instrText>
             </w:r>
             <w:r>
               <w:rPr>
@@ -830,7 +822,7 @@
               <w:noProof/>
             </w:rPr>
           </w:pPr>
-          <w:hyperlink w:anchor="_Toc515890979" w:history="1">
+          <w:hyperlink w:anchor="_Toc516573929" w:history="1">
             <w:r>
               <w:rPr>
                 <w:rStyle w:val="Hyperlink"/>
@@ -858,7 +850,7 @@
                 <w:noProof/>
                 <w:webHidden/>
               </w:rPr>
-              <w:instrText xml:space="preserve"> PAGEREF _Toc515890979 \h </w:instrText>
+              <w:instrText xml:space="preserve"> PAGEREF _Toc516573929 \h </w:instrText>
             </w:r>
             <w:r>
               <w:rPr>
@@ -900,13 +892,12 @@
               <w:noProof/>
             </w:rPr>
           </w:pPr>
-          <w:hyperlink w:anchor="_Toc515890980" w:history="1">
+          <w:hyperlink w:anchor="_Toc516573930" w:history="1">
             <w:r>
               <w:rPr>
                 <w:rStyle w:val="Hyperlink"/>
                 <w:rFonts w:ascii="Segoe UI" w:hAnsi="Segoe UI" w:cs="Segoe UI"/>
                 <w:noProof/>
-                <w:highlight w:val="yellow"/>
               </w:rPr>
               <w:t>4) Out of Spec Data</w:t>
             </w:r>
@@ -929,7 +920,7 @@
                 <w:noProof/>
                 <w:webHidden/>
               </w:rPr>
-              <w:instrText xml:space="preserve"> PAGEREF _Toc515890980 \h </w:instrText>
+              <w:instrText xml:space="preserve"> PAGEREF _Toc516573930 \h </w:instrText>
             </w:r>
             <w:r>
               <w:rPr>
@@ -949,7 +940,7 @@
                 <w:noProof/>
                 <w:webHidden/>
               </w:rPr>
-              <w:t>7</w:t>
+              <w:t>8</w:t>
             </w:r>
             <w:r>
               <w:rPr>
@@ -963,67 +954,54 @@
         <w:p>
           <w:pPr>
             <w:pStyle w:val="TOC1"/>
-            <w:tabs>
-              <w:tab w:val="right" w:leader="dot" w:pos="10790"/>
-            </w:tabs>
             <w:rPr>
-              <w:rFonts w:eastAsiaTheme="minorEastAsia"/>
-              <w:noProof/>
+              <w:rFonts w:asciiTheme="minorHAnsi" w:eastAsiaTheme="minorEastAsia" w:hAnsiTheme="minorHAnsi" w:cstheme="minorBidi"/>
             </w:rPr>
           </w:pPr>
-          <w:hyperlink w:anchor="_Toc515890981" w:history="1">
+          <w:hyperlink w:anchor="_Toc516573931" w:history="1">
             <w:r>
               <w:rPr>
                 <w:rStyle w:val="Hyperlink"/>
-                <w:rFonts w:ascii="Segoe UI" w:hAnsi="Segoe UI" w:cs="Segoe UI"/>
-                <w:noProof/>
               </w:rPr>
               <w:t>How to Use</w:t>
             </w:r>
             <w:r>
               <w:rPr>
-                <w:noProof/>
                 <w:webHidden/>
               </w:rPr>
               <w:tab/>
             </w:r>
             <w:r>
               <w:rPr>
-                <w:noProof/>
                 <w:webHidden/>
               </w:rPr>
               <w:fldChar w:fldCharType="begin"/>
             </w:r>
             <w:r>
               <w:rPr>
-                <w:noProof/>
                 <w:webHidden/>
               </w:rPr>
-              <w:instrText xml:space="preserve"> PAGEREF _Toc515890981 \h </w:instrText>
-            </w:r>
-            <w:r>
-              <w:rPr>
-                <w:noProof/>
+              <w:instrText xml:space="preserve"> PAGEREF _Toc516573931 \h </w:instrText>
+            </w:r>
+            <w:r>
+              <w:rPr>
                 <w:webHidden/>
               </w:rPr>
             </w:r>
             <w:r>
               <w:rPr>
-                <w:noProof/>
                 <w:webHidden/>
               </w:rPr>
               <w:fldChar w:fldCharType="separate"/>
             </w:r>
             <w:r>
               <w:rPr>
-                <w:noProof/>
                 <w:webHidden/>
               </w:rPr>
-              <w:t>8</w:t>
-            </w:r>
-            <w:r>
-              <w:rPr>
-                <w:noProof/>
+              <w:t>9</w:t>
+            </w:r>
+            <w:r>
+              <w:rPr>
                 <w:webHidden/>
               </w:rPr>
               <w:fldChar w:fldCharType="end"/>
@@ -1041,7 +1019,7 @@
               <w:noProof/>
             </w:rPr>
           </w:pPr>
-          <w:hyperlink w:anchor="_Toc515890982" w:history="1">
+          <w:hyperlink w:anchor="_Toc516573932" w:history="1">
             <w:r>
               <w:rPr>
                 <w:rStyle w:val="Hyperlink"/>
@@ -1070,7 +1048,7 @@
                 <w:noProof/>
                 <w:webHidden/>
               </w:rPr>
-              <w:instrText xml:space="preserve"> PAGEREF _Toc515890982 \h </w:instrText>
+              <w:instrText xml:space="preserve"> PAGEREF _Toc516573932 \h </w:instrText>
             </w:r>
             <w:r>
               <w:rPr>
@@ -1090,7 +1068,7 @@
                 <w:noProof/>
                 <w:webHidden/>
               </w:rPr>
-              <w:t>8</w:t>
+              <w:t>9</w:t>
             </w:r>
             <w:r>
               <w:rPr>
@@ -1112,7 +1090,7 @@
               <w:noProof/>
             </w:rPr>
           </w:pPr>
-          <w:hyperlink w:anchor="_Toc515890983" w:history="1">
+          <w:hyperlink w:anchor="_Toc516573933" w:history="1">
             <w:r>
               <w:rPr>
                 <w:rStyle w:val="Hyperlink"/>
@@ -1141,7 +1119,7 @@
                 <w:noProof/>
                 <w:webHidden/>
               </w:rPr>
-              <w:instrText xml:space="preserve"> PAGEREF _Toc515890983 \h </w:instrText>
+              <w:instrText xml:space="preserve"> PAGEREF _Toc516573933 \h </w:instrText>
             </w:r>
             <w:r>
               <w:rPr>
@@ -1161,7 +1139,7 @@
                 <w:noProof/>
                 <w:webHidden/>
               </w:rPr>
-              <w:t>8</w:t>
+              <w:t>9</w:t>
             </w:r>
             <w:r>
               <w:rPr>
@@ -1183,7 +1161,7 @@
               <w:noProof/>
             </w:rPr>
           </w:pPr>
-          <w:hyperlink w:anchor="_Toc515890984" w:history="1">
+          <w:hyperlink w:anchor="_Toc516573934" w:history="1">
             <w:r>
               <w:rPr>
                 <w:rStyle w:val="Hyperlink"/>
@@ -1212,7 +1190,7 @@
                 <w:noProof/>
                 <w:webHidden/>
               </w:rPr>
-              <w:instrText xml:space="preserve"> PAGEREF _Toc515890984 \h </w:instrText>
+              <w:instrText xml:space="preserve"> PAGEREF _Toc516573934 \h </w:instrText>
             </w:r>
             <w:r>
               <w:rPr>
@@ -1232,7 +1210,7 @@
                 <w:noProof/>
                 <w:webHidden/>
               </w:rPr>
-              <w:t>8</w:t>
+              <w:t>9</w:t>
             </w:r>
             <w:r>
               <w:rPr>
@@ -1254,7 +1232,7 @@
               <w:noProof/>
             </w:rPr>
           </w:pPr>
-          <w:hyperlink w:anchor="_Toc515890985" w:history="1">
+          <w:hyperlink w:anchor="_Toc516573935" w:history="1">
             <w:r>
               <w:rPr>
                 <w:rStyle w:val="Hyperlink"/>
@@ -1283,7 +1261,7 @@
                 <w:noProof/>
                 <w:webHidden/>
               </w:rPr>
-              <w:instrText xml:space="preserve"> PAGEREF _Toc515890985 \h </w:instrText>
+              <w:instrText xml:space="preserve"> PAGEREF _Toc516573935 \h </w:instrText>
             </w:r>
             <w:r>
               <w:rPr>
@@ -1303,7 +1281,7 @@
                 <w:noProof/>
                 <w:webHidden/>
               </w:rPr>
-              <w:t>9</w:t>
+              <w:t>10</w:t>
             </w:r>
             <w:r>
               <w:rPr>
@@ -1325,7 +1303,7 @@
               <w:noProof/>
             </w:rPr>
           </w:pPr>
-          <w:hyperlink w:anchor="_Toc515890986" w:history="1">
+          <w:hyperlink w:anchor="_Toc516573936" w:history="1">
             <w:r>
               <w:rPr>
                 <w:rStyle w:val="Hyperlink"/>
@@ -1354,7 +1332,7 @@
                 <w:noProof/>
                 <w:webHidden/>
               </w:rPr>
-              <w:instrText xml:space="preserve"> PAGEREF _Toc515890986 \h </w:instrText>
+              <w:instrText xml:space="preserve"> PAGEREF _Toc516573936 \h </w:instrText>
             </w:r>
             <w:r>
               <w:rPr>
@@ -1374,7 +1352,7 @@
                 <w:noProof/>
                 <w:webHidden/>
               </w:rPr>
-              <w:t>9</w:t>
+              <w:t>10</w:t>
             </w:r>
             <w:r>
               <w:rPr>
@@ -1396,7 +1374,7 @@
               <w:noProof/>
             </w:rPr>
           </w:pPr>
-          <w:hyperlink w:anchor="_Toc515890987" w:history="1">
+          <w:hyperlink w:anchor="_Toc516573937" w:history="1">
             <w:r>
               <w:rPr>
                 <w:rStyle w:val="Hyperlink"/>
@@ -1425,7 +1403,7 @@
                 <w:noProof/>
                 <w:webHidden/>
               </w:rPr>
-              <w:instrText xml:space="preserve"> PAGEREF _Toc515890987 \h </w:instrText>
+              <w:instrText xml:space="preserve"> PAGEREF _Toc516573937 \h </w:instrText>
             </w:r>
             <w:r>
               <w:rPr>
@@ -1445,7 +1423,7 @@
                 <w:noProof/>
                 <w:webHidden/>
               </w:rPr>
-              <w:t>9</w:t>
+              <w:t>10</w:t>
             </w:r>
             <w:r>
               <w:rPr>
@@ -1467,7 +1445,7 @@
               <w:noProof/>
             </w:rPr>
           </w:pPr>
-          <w:hyperlink w:anchor="_Toc515890988" w:history="1">
+          <w:hyperlink w:anchor="_Toc516573938" w:history="1">
             <w:r>
               <w:rPr>
                 <w:rStyle w:val="Hyperlink"/>
@@ -1496,7 +1474,7 @@
                 <w:noProof/>
                 <w:webHidden/>
               </w:rPr>
-              <w:instrText xml:space="preserve"> PAGEREF _Toc515890988 \h </w:instrText>
+              <w:instrText xml:space="preserve"> PAGEREF _Toc516573938 \h </w:instrText>
             </w:r>
             <w:r>
               <w:rPr>
@@ -1516,7 +1494,7 @@
                 <w:noProof/>
                 <w:webHidden/>
               </w:rPr>
-              <w:t>9</w:t>
+              <w:t>10</w:t>
             </w:r>
             <w:r>
               <w:rPr>
@@ -1538,7 +1516,7 @@
               <w:noProof/>
             </w:rPr>
           </w:pPr>
-          <w:hyperlink w:anchor="_Toc515890989" w:history="1">
+          <w:hyperlink w:anchor="_Toc516573939" w:history="1">
             <w:r>
               <w:rPr>
                 <w:rStyle w:val="Hyperlink"/>
@@ -1567,7 +1545,7 @@
                 <w:noProof/>
                 <w:webHidden/>
               </w:rPr>
-              <w:instrText xml:space="preserve"> PAGEREF _Toc515890989 \h </w:instrText>
+              <w:instrText xml:space="preserve"> PAGEREF _Toc516573939 \h </w:instrText>
             </w:r>
             <w:r>
               <w:rPr>
@@ -1587,7 +1565,7 @@
                 <w:noProof/>
                 <w:webHidden/>
               </w:rPr>
-              <w:t>9</w:t>
+              <w:t>10</w:t>
             </w:r>
             <w:r>
               <w:rPr>
@@ -1609,7 +1587,7 @@
               <w:noProof/>
             </w:rPr>
           </w:pPr>
-          <w:hyperlink w:anchor="_Toc515890990" w:history="1">
+          <w:hyperlink w:anchor="_Toc516573940" w:history="1">
             <w:r>
               <w:rPr>
                 <w:rStyle w:val="Hyperlink"/>
@@ -1638,7 +1616,7 @@
                 <w:noProof/>
                 <w:webHidden/>
               </w:rPr>
-              <w:instrText xml:space="preserve"> PAGEREF _Toc515890990 \h </w:instrText>
+              <w:instrText xml:space="preserve"> PAGEREF _Toc516573940 \h </w:instrText>
             </w:r>
             <w:r>
               <w:rPr>
@@ -1658,7 +1636,7 @@
                 <w:noProof/>
                 <w:webHidden/>
               </w:rPr>
-              <w:t>10</w:t>
+              <w:t>11</w:t>
             </w:r>
             <w:r>
               <w:rPr>
@@ -1680,7 +1658,7 @@
               <w:noProof/>
             </w:rPr>
           </w:pPr>
-          <w:hyperlink w:anchor="_Toc515890991" w:history="1">
+          <w:hyperlink w:anchor="_Toc516573941" w:history="1">
             <w:r>
               <w:rPr>
                 <w:rStyle w:val="Hyperlink"/>
@@ -1709,7 +1687,7 @@
                 <w:noProof/>
                 <w:webHidden/>
               </w:rPr>
-              <w:instrText xml:space="preserve"> PAGEREF _Toc515890991 \h </w:instrText>
+              <w:instrText xml:space="preserve"> PAGEREF _Toc516573941 \h </w:instrText>
             </w:r>
             <w:r>
               <w:rPr>
@@ -1729,7 +1707,7 @@
                 <w:noProof/>
                 <w:webHidden/>
               </w:rPr>
-              <w:t>10</w:t>
+              <w:t>11</w:t>
             </w:r>
             <w:r>
               <w:rPr>
@@ -1751,7 +1729,7 @@
               <w:noProof/>
             </w:rPr>
           </w:pPr>
-          <w:hyperlink w:anchor="_Toc515890992" w:history="1">
+          <w:hyperlink w:anchor="_Toc516573942" w:history="1">
             <w:r>
               <w:rPr>
                 <w:rStyle w:val="Hyperlink"/>
@@ -1780,7 +1758,7 @@
                 <w:noProof/>
                 <w:webHidden/>
               </w:rPr>
-              <w:instrText xml:space="preserve"> PAGEREF _Toc515890992 \h </w:instrText>
+              <w:instrText xml:space="preserve"> PAGEREF _Toc516573942 \h </w:instrText>
             </w:r>
             <w:r>
               <w:rPr>
@@ -1800,7 +1778,7 @@
                 <w:noProof/>
                 <w:webHidden/>
               </w:rPr>
-              <w:t>11</w:t>
+              <w:t>12</w:t>
             </w:r>
             <w:r>
               <w:rPr>
@@ -1822,7 +1800,7 @@
               <w:noProof/>
             </w:rPr>
           </w:pPr>
-          <w:hyperlink w:anchor="_Toc515890993" w:history="1">
+          <w:hyperlink w:anchor="_Toc516573943" w:history="1">
             <w:r>
               <w:rPr>
                 <w:rStyle w:val="Hyperlink"/>
@@ -1851,7 +1829,7 @@
                 <w:noProof/>
                 <w:webHidden/>
               </w:rPr>
-              <w:instrText xml:space="preserve"> PAGEREF _Toc515890993 \h </w:instrText>
+              <w:instrText xml:space="preserve"> PAGEREF _Toc516573943 \h </w:instrText>
             </w:r>
             <w:r>
               <w:rPr>
@@ -1871,7 +1849,7 @@
                 <w:noProof/>
                 <w:webHidden/>
               </w:rPr>
-              <w:t>11</w:t>
+              <w:t>12</w:t>
             </w:r>
             <w:r>
               <w:rPr>
@@ -1893,7 +1871,7 @@
               <w:noProof/>
             </w:rPr>
           </w:pPr>
-          <w:hyperlink w:anchor="_Toc515890994" w:history="1">
+          <w:hyperlink w:anchor="_Toc516573944" w:history="1">
             <w:r>
               <w:rPr>
                 <w:rStyle w:val="Hyperlink"/>
@@ -1922,7 +1900,7 @@
                 <w:noProof/>
                 <w:webHidden/>
               </w:rPr>
-              <w:instrText xml:space="preserve"> PAGEREF _Toc515890994 \h </w:instrText>
+              <w:instrText xml:space="preserve"> PAGEREF _Toc516573944 \h </w:instrText>
             </w:r>
             <w:r>
               <w:rPr>
@@ -1942,7 +1920,7 @@
                 <w:noProof/>
                 <w:webHidden/>
               </w:rPr>
-              <w:t>12</w:t>
+              <w:t>13</w:t>
             </w:r>
             <w:r>
               <w:rPr>
@@ -1956,67 +1934,54 @@
         <w:p>
           <w:pPr>
             <w:pStyle w:val="TOC1"/>
-            <w:tabs>
-              <w:tab w:val="right" w:leader="dot" w:pos="10790"/>
-            </w:tabs>
             <w:rPr>
-              <w:rFonts w:eastAsiaTheme="minorEastAsia"/>
-              <w:noProof/>
+              <w:rFonts w:asciiTheme="minorHAnsi" w:eastAsiaTheme="minorEastAsia" w:hAnsiTheme="minorHAnsi" w:cstheme="minorBidi"/>
             </w:rPr>
           </w:pPr>
-          <w:hyperlink w:anchor="_Toc515890995" w:history="1">
+          <w:hyperlink w:anchor="_Toc516573945" w:history="1">
             <w:r>
               <w:rPr>
                 <w:rStyle w:val="Hyperlink"/>
-                <w:rFonts w:ascii="Segoe UI" w:hAnsi="Segoe UI" w:cs="Segoe UI"/>
-                <w:noProof/>
               </w:rPr>
               <w:t>Limits Files in Detail</w:t>
             </w:r>
             <w:r>
               <w:rPr>
-                <w:noProof/>
                 <w:webHidden/>
               </w:rPr>
               <w:tab/>
             </w:r>
             <w:r>
               <w:rPr>
-                <w:noProof/>
                 <w:webHidden/>
               </w:rPr>
               <w:fldChar w:fldCharType="begin"/>
             </w:r>
             <w:r>
               <w:rPr>
-                <w:noProof/>
                 <w:webHidden/>
               </w:rPr>
-              <w:instrText xml:space="preserve"> PAGEREF _Toc515890995 \h </w:instrText>
-            </w:r>
-            <w:r>
-              <w:rPr>
-                <w:noProof/>
+              <w:instrText xml:space="preserve"> PAGEREF _Toc516573945 \h </w:instrText>
+            </w:r>
+            <w:r>
+              <w:rPr>
                 <w:webHidden/>
               </w:rPr>
             </w:r>
             <w:r>
               <w:rPr>
-                <w:noProof/>
                 <w:webHidden/>
               </w:rPr>
               <w:fldChar w:fldCharType="separate"/>
             </w:r>
             <w:r>
               <w:rPr>
-                <w:noProof/>
                 <w:webHidden/>
               </w:rPr>
-              <w:t>13</w:t>
-            </w:r>
-            <w:r>
-              <w:rPr>
-                <w:noProof/>
+              <w:t>14</w:t>
+            </w:r>
+            <w:r>
+              <w:rPr>
                 <w:webHidden/>
               </w:rPr>
               <w:fldChar w:fldCharType="end"/>
@@ -2034,7 +1999,7 @@
               <w:noProof/>
             </w:rPr>
           </w:pPr>
-          <w:hyperlink w:anchor="_Toc515890996" w:history="1">
+          <w:hyperlink w:anchor="_Toc516573946" w:history="1">
             <w:r>
               <w:rPr>
                 <w:rStyle w:val="Hyperlink"/>
@@ -2063,7 +2028,7 @@
                 <w:noProof/>
                 <w:webHidden/>
               </w:rPr>
-              <w:instrText xml:space="preserve"> PAGEREF _Toc515890996 \h </w:instrText>
+              <w:instrText xml:space="preserve"> PAGEREF _Toc516573946 \h </w:instrText>
             </w:r>
             <w:r>
               <w:rPr>
@@ -2083,7 +2048,7 @@
                 <w:noProof/>
                 <w:webHidden/>
               </w:rPr>
-              <w:t>13</w:t>
+              <w:t>14</w:t>
             </w:r>
             <w:r>
               <w:rPr>
@@ -2105,7 +2070,7 @@
               <w:noProof/>
             </w:rPr>
           </w:pPr>
-          <w:hyperlink w:anchor="_Toc515890997" w:history="1">
+          <w:hyperlink w:anchor="_Toc516573947" w:history="1">
             <w:r>
               <w:rPr>
                 <w:rStyle w:val="Hyperlink"/>
@@ -2134,7 +2099,7 @@
                 <w:noProof/>
                 <w:webHidden/>
               </w:rPr>
-              <w:instrText xml:space="preserve"> PAGEREF _Toc515890997 \h </w:instrText>
+              <w:instrText xml:space="preserve"> PAGEREF _Toc516573947 \h </w:instrText>
             </w:r>
             <w:r>
               <w:rPr>
@@ -2154,7 +2119,7 @@
                 <w:noProof/>
                 <w:webHidden/>
               </w:rPr>
-              <w:t>13</w:t>
+              <w:t>14</w:t>
             </w:r>
             <w:r>
               <w:rPr>
@@ -2176,7 +2141,7 @@
               <w:noProof/>
             </w:rPr>
           </w:pPr>
-          <w:hyperlink w:anchor="_Toc515890998" w:history="1">
+          <w:hyperlink w:anchor="_Toc516573948" w:history="1">
             <w:r>
               <w:rPr>
                 <w:rStyle w:val="Hyperlink"/>
@@ -2205,7 +2170,7 @@
                 <w:noProof/>
                 <w:webHidden/>
               </w:rPr>
-              <w:instrText xml:space="preserve"> PAGEREF _Toc515890998 \h </w:instrText>
+              <w:instrText xml:space="preserve"> PAGEREF _Toc516573948 \h </w:instrText>
             </w:r>
             <w:r>
               <w:rPr>
@@ -2225,7 +2190,7 @@
                 <w:noProof/>
                 <w:webHidden/>
               </w:rPr>
-              <w:t>13</w:t>
+              <w:t>14</w:t>
             </w:r>
             <w:r>
               <w:rPr>
@@ -2247,7 +2212,7 @@
               <w:noProof/>
             </w:rPr>
           </w:pPr>
-          <w:hyperlink w:anchor="_Toc515890999" w:history="1">
+          <w:hyperlink w:anchor="_Toc516573949" w:history="1">
             <w:r>
               <w:rPr>
                 <w:rStyle w:val="Hyperlink"/>
@@ -2276,7 +2241,7 @@
                 <w:noProof/>
                 <w:webHidden/>
               </w:rPr>
-              <w:instrText xml:space="preserve"> PAGEREF _Toc515890999 \h </w:instrText>
+              <w:instrText xml:space="preserve"> PAGEREF _Toc516573949 \h </w:instrText>
             </w:r>
             <w:r>
               <w:rPr>
@@ -2296,7 +2261,7 @@
                 <w:noProof/>
                 <w:webHidden/>
               </w:rPr>
-              <w:t>13</w:t>
+              <w:t>14</w:t>
             </w:r>
             <w:r>
               <w:rPr>
@@ -2318,7 +2283,7 @@
               <w:noProof/>
             </w:rPr>
           </w:pPr>
-          <w:hyperlink w:anchor="_Toc515891000" w:history="1">
+          <w:hyperlink w:anchor="_Toc516573950" w:history="1">
             <w:r>
               <w:rPr>
                 <w:rStyle w:val="Hyperlink"/>
@@ -2347,7 +2312,7 @@
                 <w:noProof/>
                 <w:webHidden/>
               </w:rPr>
-              <w:instrText xml:space="preserve"> PAGEREF _Toc515891000 \h </w:instrText>
+              <w:instrText xml:space="preserve"> PAGEREF _Toc516573950 \h </w:instrText>
             </w:r>
             <w:r>
               <w:rPr>
@@ -2367,7 +2332,7 @@
                 <w:noProof/>
                 <w:webHidden/>
               </w:rPr>
-              <w:t>15</w:t>
+              <w:t>16</w:t>
             </w:r>
             <w:r>
               <w:rPr>
@@ -2389,7 +2354,7 @@
               <w:noProof/>
             </w:rPr>
           </w:pPr>
-          <w:hyperlink w:anchor="_Toc515891001" w:history="1">
+          <w:hyperlink w:anchor="_Toc516573951" w:history="1">
             <w:r>
               <w:rPr>
                 <w:rStyle w:val="Hyperlink"/>
@@ -2418,7 +2383,7 @@
                 <w:noProof/>
                 <w:webHidden/>
               </w:rPr>
-              <w:instrText xml:space="preserve"> PAGEREF _Toc515891001 \h </w:instrText>
+              <w:instrText xml:space="preserve"> PAGEREF _Toc516573951 \h </w:instrText>
             </w:r>
             <w:r>
               <w:rPr>
@@ -2438,7 +2403,7 @@
                 <w:noProof/>
                 <w:webHidden/>
               </w:rPr>
-              <w:t>15</w:t>
+              <w:t>16</w:t>
             </w:r>
             <w:r>
               <w:rPr>
@@ -2460,7 +2425,7 @@
               <w:noProof/>
             </w:rPr>
           </w:pPr>
-          <w:hyperlink w:anchor="_Toc515891002" w:history="1">
+          <w:hyperlink w:anchor="_Toc516573952" w:history="1">
             <w:r>
               <w:rPr>
                 <w:rStyle w:val="Hyperlink"/>
@@ -2489,7 +2454,7 @@
                 <w:noProof/>
                 <w:webHidden/>
               </w:rPr>
-              <w:instrText xml:space="preserve"> PAGEREF _Toc515891002 \h </w:instrText>
+              <w:instrText xml:space="preserve"> PAGEREF _Toc516573952 \h </w:instrText>
             </w:r>
             <w:r>
               <w:rPr>
@@ -2509,7 +2474,7 @@
                 <w:noProof/>
                 <w:webHidden/>
               </w:rPr>
-              <w:t>15</w:t>
+              <w:t>16</w:t>
             </w:r>
             <w:r>
               <w:rPr>
@@ -2531,7 +2496,7 @@
               <w:noProof/>
             </w:rPr>
           </w:pPr>
-          <w:hyperlink w:anchor="_Toc515891003" w:history="1">
+          <w:hyperlink w:anchor="_Toc516573953" w:history="1">
             <w:r>
               <w:rPr>
                 <w:rStyle w:val="Hyperlink"/>
@@ -2560,7 +2525,7 @@
                 <w:noProof/>
                 <w:webHidden/>
               </w:rPr>
-              <w:instrText xml:space="preserve"> PAGEREF _Toc515891003 \h </w:instrText>
+              <w:instrText xml:space="preserve"> PAGEREF _Toc516573953 \h </w:instrText>
             </w:r>
             <w:r>
               <w:rPr>
@@ -2580,7 +2545,7 @@
                 <w:noProof/>
                 <w:webHidden/>
               </w:rPr>
-              <w:t>15</w:t>
+              <w:t>16</w:t>
             </w:r>
             <w:r>
               <w:rPr>
@@ -2602,7 +2567,7 @@
               <w:noProof/>
             </w:rPr>
           </w:pPr>
-          <w:hyperlink w:anchor="_Toc515891004" w:history="1">
+          <w:hyperlink w:anchor="_Toc516573954" w:history="1">
             <w:r>
               <w:rPr>
                 <w:rStyle w:val="Hyperlink"/>
@@ -2631,7 +2596,7 @@
                 <w:noProof/>
                 <w:webHidden/>
               </w:rPr>
-              <w:instrText xml:space="preserve"> PAGEREF _Toc515891004 \h </w:instrText>
+              <w:instrText xml:space="preserve"> PAGEREF _Toc516573954 \h </w:instrText>
             </w:r>
             <w:r>
               <w:rPr>
@@ -2651,7 +2616,7 @@
                 <w:noProof/>
                 <w:webHidden/>
               </w:rPr>
-              <w:t>15</w:t>
+              <w:t>16</w:t>
             </w:r>
             <w:r>
               <w:rPr>
@@ -2673,7 +2638,7 @@
               <w:noProof/>
             </w:rPr>
           </w:pPr>
-          <w:hyperlink w:anchor="_Toc515891005" w:history="1">
+          <w:hyperlink w:anchor="_Toc516573955" w:history="1">
             <w:r>
               <w:rPr>
                 <w:rStyle w:val="Hyperlink"/>
@@ -2702,7 +2667,7 @@
                 <w:noProof/>
                 <w:webHidden/>
               </w:rPr>
-              <w:instrText xml:space="preserve"> PAGEREF _Toc515891005 \h </w:instrText>
+              <w:instrText xml:space="preserve"> PAGEREF _Toc516573955 \h </w:instrText>
             </w:r>
             <w:r>
               <w:rPr>
@@ -2722,7 +2687,7 @@
                 <w:noProof/>
                 <w:webHidden/>
               </w:rPr>
-              <w:t>16</w:t>
+              <w:t>17</w:t>
             </w:r>
             <w:r>
               <w:rPr>
@@ -2744,7 +2709,7 @@
               <w:noProof/>
             </w:rPr>
           </w:pPr>
-          <w:hyperlink w:anchor="_Toc515891006" w:history="1">
+          <w:hyperlink w:anchor="_Toc516573956" w:history="1">
             <w:r>
               <w:rPr>
                 <w:rStyle w:val="Hyperlink"/>
@@ -2773,7 +2738,7 @@
                 <w:noProof/>
                 <w:webHidden/>
               </w:rPr>
-              <w:instrText xml:space="preserve"> PAGEREF _Toc515891006 \h </w:instrText>
+              <w:instrText xml:space="preserve"> PAGEREF _Toc516573956 \h </w:instrText>
             </w:r>
             <w:r>
               <w:rPr>
@@ -2793,7 +2758,7 @@
                 <w:noProof/>
                 <w:webHidden/>
               </w:rPr>
-              <w:t>16</w:t>
+              <w:t>17</w:t>
             </w:r>
             <w:r>
               <w:rPr>
@@ -2815,7 +2780,7 @@
               <w:noProof/>
             </w:rPr>
           </w:pPr>
-          <w:hyperlink w:anchor="_Toc515891007" w:history="1">
+          <w:hyperlink w:anchor="_Toc516573957" w:history="1">
             <w:r>
               <w:rPr>
                 <w:rStyle w:val="Hyperlink"/>
@@ -2844,7 +2809,7 @@
                 <w:noProof/>
                 <w:webHidden/>
               </w:rPr>
-              <w:instrText xml:space="preserve"> PAGEREF _Toc515891007 \h </w:instrText>
+              <w:instrText xml:space="preserve"> PAGEREF _Toc516573957 \h </w:instrText>
             </w:r>
             <w:r>
               <w:rPr>
@@ -2864,7 +2829,7 @@
                 <w:noProof/>
                 <w:webHidden/>
               </w:rPr>
-              <w:t>16</w:t>
+              <w:t>17</w:t>
             </w:r>
             <w:r>
               <w:rPr>
@@ -2886,7 +2851,7 @@
               <w:noProof/>
             </w:rPr>
           </w:pPr>
-          <w:hyperlink w:anchor="_Toc515891008" w:history="1">
+          <w:hyperlink w:anchor="_Toc516573958" w:history="1">
             <w:r>
               <w:rPr>
                 <w:rStyle w:val="Hyperlink"/>
@@ -2915,7 +2880,7 @@
                 <w:noProof/>
                 <w:webHidden/>
               </w:rPr>
-              <w:instrText xml:space="preserve"> PAGEREF _Toc515891008 \h </w:instrText>
+              <w:instrText xml:space="preserve"> PAGEREF _Toc516573958 \h </w:instrText>
             </w:r>
             <w:r>
               <w:rPr>
@@ -2935,7 +2900,7 @@
                 <w:noProof/>
                 <w:webHidden/>
               </w:rPr>
-              <w:t>16</w:t>
+              <w:t>17</w:t>
             </w:r>
             <w:r>
               <w:rPr>
@@ -2957,7 +2922,7 @@
               <w:noProof/>
             </w:rPr>
           </w:pPr>
-          <w:hyperlink w:anchor="_Toc515891009" w:history="1">
+          <w:hyperlink w:anchor="_Toc516573959" w:history="1">
             <w:r>
               <w:rPr>
                 <w:rStyle w:val="Hyperlink"/>
@@ -2986,7 +2951,7 @@
                 <w:noProof/>
                 <w:webHidden/>
               </w:rPr>
-              <w:instrText xml:space="preserve"> PAGEREF _Toc515891009 \h </w:instrText>
+              <w:instrText xml:space="preserve"> PAGEREF _Toc516573959 \h </w:instrText>
             </w:r>
             <w:r>
               <w:rPr>
@@ -3006,7 +2971,7 @@
                 <w:noProof/>
                 <w:webHidden/>
               </w:rPr>
-              <w:t>17</w:t>
+              <w:t>18</w:t>
             </w:r>
             <w:r>
               <w:rPr>
@@ -3020,67 +2985,54 @@
         <w:p>
           <w:pPr>
             <w:pStyle w:val="TOC1"/>
-            <w:tabs>
-              <w:tab w:val="right" w:leader="dot" w:pos="10790"/>
-            </w:tabs>
             <w:rPr>
-              <w:rFonts w:eastAsiaTheme="minorEastAsia"/>
-              <w:noProof/>
+              <w:rFonts w:asciiTheme="minorHAnsi" w:eastAsiaTheme="minorEastAsia" w:hAnsiTheme="minorHAnsi" w:cstheme="minorBidi"/>
             </w:rPr>
           </w:pPr>
-          <w:hyperlink w:anchor="_Toc515891010" w:history="1">
+          <w:hyperlink w:anchor="_Toc516573960" w:history="1">
             <w:r>
               <w:rPr>
                 <w:rStyle w:val="Hyperlink"/>
-                <w:rFonts w:ascii="Segoe UI" w:hAnsi="Segoe UI" w:cs="Segoe UI"/>
-                <w:noProof/>
               </w:rPr>
               <w:t>Installing the software</w:t>
             </w:r>
             <w:r>
               <w:rPr>
-                <w:noProof/>
                 <w:webHidden/>
               </w:rPr>
               <w:tab/>
             </w:r>
             <w:r>
               <w:rPr>
-                <w:noProof/>
                 <w:webHidden/>
               </w:rPr>
               <w:fldChar w:fldCharType="begin"/>
             </w:r>
             <w:r>
               <w:rPr>
-                <w:noProof/>
                 <w:webHidden/>
               </w:rPr>
-              <w:instrText xml:space="preserve"> PAGEREF _Toc515891010 \h </w:instrText>
-            </w:r>
-            <w:r>
-              <w:rPr>
-                <w:noProof/>
+              <w:instrText xml:space="preserve"> PAGEREF _Toc516573960 \h </w:instrText>
+            </w:r>
+            <w:r>
+              <w:rPr>
                 <w:webHidden/>
               </w:rPr>
             </w:r>
             <w:r>
               <w:rPr>
-                <w:noProof/>
                 <w:webHidden/>
               </w:rPr>
               <w:fldChar w:fldCharType="separate"/>
             </w:r>
             <w:r>
               <w:rPr>
-                <w:noProof/>
                 <w:webHidden/>
               </w:rPr>
-              <w:t>18</w:t>
-            </w:r>
-            <w:r>
-              <w:rPr>
-                <w:noProof/>
+              <w:t>19</w:t>
+            </w:r>
+            <w:r>
+              <w:rPr>
                 <w:webHidden/>
               </w:rPr>
               <w:fldChar w:fldCharType="end"/>
@@ -3098,7 +3050,7 @@
               <w:noProof/>
             </w:rPr>
           </w:pPr>
-          <w:hyperlink w:anchor="_Toc515891011" w:history="1">
+          <w:hyperlink w:anchor="_Toc516573961" w:history="1">
             <w:r>
               <w:rPr>
                 <w:rStyle w:val="Hyperlink"/>
@@ -3126,7 +3078,7 @@
                 <w:noProof/>
                 <w:webHidden/>
               </w:rPr>
-              <w:instrText xml:space="preserve"> PAGEREF _Toc515891011 \h </w:instrText>
+              <w:instrText xml:space="preserve"> PAGEREF _Toc516573961 \h </w:instrText>
             </w:r>
             <w:r>
               <w:rPr>
@@ -3146,7 +3098,7 @@
                 <w:noProof/>
                 <w:webHidden/>
               </w:rPr>
-              <w:t>18</w:t>
+              <w:t>19</w:t>
             </w:r>
             <w:r>
               <w:rPr>
@@ -3168,7 +3120,7 @@
               <w:noProof/>
             </w:rPr>
           </w:pPr>
-          <w:hyperlink w:anchor="_Toc515891012" w:history="1">
+          <w:hyperlink w:anchor="_Toc516573962" w:history="1">
             <w:r>
               <w:rPr>
                 <w:rStyle w:val="Hyperlink"/>
@@ -3196,7 +3148,7 @@
                 <w:noProof/>
                 <w:webHidden/>
               </w:rPr>
-              <w:instrText xml:space="preserve"> PAGEREF _Toc515891012 \h </w:instrText>
+              <w:instrText xml:space="preserve"> PAGEREF _Toc516573962 \h </w:instrText>
             </w:r>
             <w:r>
               <w:rPr>
@@ -3216,7 +3168,7 @@
                 <w:noProof/>
                 <w:webHidden/>
               </w:rPr>
-              <w:t>18</w:t>
+              <w:t>19</w:t>
             </w:r>
             <w:r>
               <w:rPr>
@@ -3238,7 +3190,7 @@
               <w:noProof/>
             </w:rPr>
           </w:pPr>
-          <w:hyperlink w:anchor="_Toc515891013" w:history="1">
+          <w:hyperlink w:anchor="_Toc516573963" w:history="1">
             <w:r>
               <w:rPr>
                 <w:rStyle w:val="Hyperlink"/>
@@ -3266,7 +3218,7 @@
                 <w:noProof/>
                 <w:webHidden/>
               </w:rPr>
-              <w:instrText xml:space="preserve"> PAGEREF _Toc515891013 \h </w:instrText>
+              <w:instrText xml:space="preserve"> PAGEREF _Toc516573963 \h </w:instrText>
             </w:r>
             <w:r>
               <w:rPr>
@@ -3286,7 +3238,7 @@
                 <w:noProof/>
                 <w:webHidden/>
               </w:rPr>
-              <w:t>18</w:t>
+              <w:t>19</w:t>
             </w:r>
             <w:r>
               <w:rPr>
@@ -3346,7 +3298,7 @@
           <w:szCs w:val="56"/>
         </w:rPr>
       </w:pPr>
-      <w:bookmarkStart w:id="0" w:name="_Toc515890973"/>
+      <w:bookmarkStart w:id="0" w:name="_Toc516573923"/>
       <w:r>
         <w:rPr>
           <w:rFonts w:ascii="Segoe UI" w:hAnsi="Segoe UI" w:cs="Segoe UI"/>
@@ -3374,81 +3326,106 @@
           <w:rFonts w:ascii="Segoe UI" w:hAnsi="Segoe UI" w:cs="Segoe UI"/>
           <w:color w:val="24292E"/>
         </w:rPr>
-        <w:t xml:space="preserve">This program analyzes raw environmental test data for automotive lighting systems. The tests expose lighting systems to various temperature profiles while the systems are powered. Each test system is comprised of many modules (e.g. - Turn, DRL, Park, Outage, etc.) and can be </w:t>
-      </w:r>
-      <w:r>
-        <w:rPr>
-          <w:rFonts w:ascii="Segoe UI" w:hAnsi="Segoe UI" w:cs="Segoe UI"/>
-          <w:color w:val="24292E"/>
-        </w:rPr>
-        <w:t>run</w:t>
-      </w:r>
-      <w:r>
-        <w:rPr>
-          <w:rFonts w:ascii="Segoe UI" w:hAnsi="Segoe UI" w:cs="Segoe UI"/>
-          <w:color w:val="24292E"/>
-        </w:rPr>
-        <w:t xml:space="preserve"> in different modes (e.g. </w:t>
-      </w:r>
-      <w:r>
-        <w:rPr>
-          <w:rFonts w:ascii="Segoe UI" w:hAnsi="Segoe UI" w:cs="Segoe UI"/>
-          <w:color w:val="24292E"/>
-        </w:rPr>
-        <w:t>–</w:t>
-      </w:r>
-      <w:r>
-        <w:rPr>
-          <w:rFonts w:ascii="Segoe UI" w:hAnsi="Segoe UI" w:cs="Segoe UI"/>
-          <w:color w:val="24292E"/>
-        </w:rPr>
-        <w:t xml:space="preserve"> </w:t>
-      </w:r>
-      <w:r>
-        <w:rPr>
-          <w:rFonts w:ascii="Segoe UI" w:hAnsi="Segoe UI" w:cs="Segoe UI"/>
-          <w:color w:val="24292E"/>
-        </w:rPr>
-        <w:t xml:space="preserve">Park only, Turn only, </w:t>
-      </w:r>
-      <w:proofErr w:type="spellStart"/>
-      <w:r>
-        <w:rPr>
-          <w:rFonts w:ascii="Segoe UI" w:hAnsi="Segoe UI" w:cs="Segoe UI"/>
-          <w:color w:val="24292E"/>
-        </w:rPr>
-        <w:t>Park+Turn</w:t>
-      </w:r>
-      <w:proofErr w:type="spellEnd"/>
-      <w:r>
-        <w:rPr>
-          <w:rFonts w:ascii="Segoe UI" w:hAnsi="Segoe UI" w:cs="Segoe UI"/>
-          <w:color w:val="24292E"/>
-        </w:rPr>
-        <w:t xml:space="preserve">, </w:t>
-      </w:r>
-      <w:proofErr w:type="spellStart"/>
-      <w:r>
-        <w:rPr>
-          <w:rFonts w:ascii="Segoe UI" w:hAnsi="Segoe UI" w:cs="Segoe UI"/>
-          <w:color w:val="24292E"/>
-        </w:rPr>
-        <w:t>DRL+Park</w:t>
-      </w:r>
-      <w:proofErr w:type="spellEnd"/>
-      <w:r>
-        <w:rPr>
-          <w:rFonts w:ascii="Segoe UI" w:hAnsi="Segoe UI" w:cs="Segoe UI"/>
-          <w:color w:val="24292E"/>
-        </w:rPr>
-        <w:t>, etc.). These various modes are excited at different voltages throughout testing. The primary function of this project is to analyze the distributions of current for each temperature/mode/voltage condition.</w:t>
-      </w:r>
-      <w:r>
-        <w:rPr>
-          <w:rFonts w:ascii="Segoe UI" w:hAnsi="Segoe UI" w:cs="Segoe UI"/>
-          <w:color w:val="24292E"/>
-        </w:rPr>
-        <w:t xml:space="preserve"> </w:t>
+        <w:t xml:space="preserve">This program analyzes raw environmental test data for automotive lighting systems. </w:t>
+      </w:r>
+      <w:r>
+        <w:rPr>
+          <w:rFonts w:ascii="Segoe UI" w:hAnsi="Segoe UI" w:cs="Segoe UI"/>
+          <w:color w:val="24292E"/>
+        </w:rPr>
+        <w:t xml:space="preserve">The code may be viewed and downloaded at </w:t>
+      </w:r>
+      <w:hyperlink r:id="rId9" w:history="1">
+        <w:r>
+          <w:rPr>
+            <w:rStyle w:val="Hyperlink"/>
+            <w:rFonts w:ascii="Segoe UI" w:hAnsi="Segoe UI" w:cs="Segoe UI"/>
+          </w:rPr>
+          <w:t>https://github.com/OsramAutomotive/test-analysis</w:t>
+        </w:r>
+      </w:hyperlink>
+      <w:r>
+        <w:rPr>
+          <w:rFonts w:ascii="Segoe UI" w:hAnsi="Segoe UI" w:cs="Segoe UI"/>
+          <w:color w:val="24292E"/>
+        </w:rPr>
+        <w:t>.</w:t>
+      </w:r>
+      <w:r>
+        <w:rPr>
+          <w:rFonts w:ascii="Segoe UI" w:hAnsi="Segoe UI" w:cs="Segoe UI"/>
+          <w:color w:val="24292E"/>
+        </w:rPr>
+        <w:t xml:space="preserve"> See </w:t>
+      </w:r>
+      <w:r>
+        <w:rPr>
+          <w:rFonts w:ascii="Segoe UI" w:hAnsi="Segoe UI" w:cs="Segoe UI"/>
+          <w:color w:val="24292E"/>
+        </w:rPr>
+        <w:t xml:space="preserve">the section </w:t>
+      </w:r>
+      <w:r>
+        <w:rPr>
+          <w:rFonts w:ascii="Segoe UI" w:hAnsi="Segoe UI" w:cs="Segoe UI"/>
+          <w:color w:val="24292E"/>
+        </w:rPr>
+        <w:t>“</w:t>
+      </w:r>
+      <w:r>
+        <w:rPr>
+          <w:rFonts w:ascii="Segoe UI" w:hAnsi="Segoe UI" w:cs="Segoe UI"/>
+          <w:color w:val="24292E"/>
+        </w:rPr>
+        <w:fldChar w:fldCharType="begin"/>
+      </w:r>
+      <w:r>
+        <w:rPr>
+          <w:rFonts w:ascii="Segoe UI" w:hAnsi="Segoe UI" w:cs="Segoe UI"/>
+          <w:color w:val="24292E"/>
+        </w:rPr>
+        <w:instrText xml:space="preserve"> REF _Ref516573641 \h </w:instrText>
+      </w:r>
+      <w:r>
+        <w:rPr>
+          <w:rFonts w:ascii="Segoe UI" w:hAnsi="Segoe UI" w:cs="Segoe UI"/>
+          <w:color w:val="24292E"/>
+        </w:rPr>
+      </w:r>
+      <w:r>
+        <w:rPr>
+          <w:rFonts w:ascii="Segoe UI" w:hAnsi="Segoe UI" w:cs="Segoe UI"/>
+          <w:color w:val="24292E"/>
+        </w:rPr>
+        <w:instrText xml:space="preserve"> \* MERGEFORMAT </w:instrText>
+      </w:r>
+      <w:r>
+        <w:rPr>
+          <w:rFonts w:ascii="Segoe UI" w:hAnsi="Segoe UI" w:cs="Segoe UI"/>
+          <w:color w:val="24292E"/>
+        </w:rPr>
+        <w:fldChar w:fldCharType="separate"/>
+      </w:r>
+      <w:r>
+        <w:rPr>
+          <w:rFonts w:ascii="Segoe UI" w:hAnsi="Segoe UI" w:cs="Segoe UI"/>
+          <w:color w:val="24292E"/>
+        </w:rPr>
+        <w:t>Installing the software</w:t>
+      </w:r>
+      <w:r>
+        <w:rPr>
+          <w:rFonts w:ascii="Segoe UI" w:hAnsi="Segoe UI" w:cs="Segoe UI"/>
+          <w:color w:val="24292E"/>
+        </w:rPr>
+        <w:fldChar w:fldCharType="end"/>
+      </w:r>
+      <w:r>
+        <w:rPr>
+          <w:rFonts w:ascii="Segoe UI" w:hAnsi="Segoe UI" w:cs="Segoe UI"/>
+          <w:color w:val="24292E"/>
+        </w:rPr>
+        <w:t xml:space="preserve">” for instructions on how to get up and running. </w:t>
       </w:r>
     </w:p>
     <w:p>
@@ -3465,10 +3442,129 @@
           <w:rFonts w:ascii="Segoe UI" w:hAnsi="Segoe UI" w:cs="Segoe UI"/>
           <w:color w:val="24292E"/>
         </w:rPr>
-        <w:t xml:space="preserve">Reference </w:t>
+        <w:t>Our environmental testing</w:t>
+      </w:r>
+      <w:r>
+        <w:rPr>
+          <w:rFonts w:ascii="Segoe UI" w:hAnsi="Segoe UI" w:cs="Segoe UI"/>
+          <w:color w:val="24292E"/>
+        </w:rPr>
+        <w:t xml:space="preserve"> expose</w:t>
+      </w:r>
+      <w:r>
+        <w:rPr>
+          <w:rFonts w:ascii="Segoe UI" w:hAnsi="Segoe UI" w:cs="Segoe UI"/>
+          <w:color w:val="24292E"/>
+        </w:rPr>
+        <w:t>s</w:t>
+      </w:r>
+      <w:r>
+        <w:rPr>
+          <w:rFonts w:ascii="Segoe UI" w:hAnsi="Segoe UI" w:cs="Segoe UI"/>
+          <w:color w:val="24292E"/>
+        </w:rPr>
+        <w:t xml:space="preserve"> lighting systems to various temperature profiles while the systems are powered. Each test system is comprised of many modules (e.g. - Turn, DRL, Park, Outage, etc.) and can be </w:t>
+      </w:r>
+      <w:r>
+        <w:rPr>
+          <w:rFonts w:ascii="Segoe UI" w:hAnsi="Segoe UI" w:cs="Segoe UI"/>
+          <w:color w:val="24292E"/>
+        </w:rPr>
+        <w:t>run</w:t>
+      </w:r>
+      <w:r>
+        <w:rPr>
+          <w:rFonts w:ascii="Segoe UI" w:hAnsi="Segoe UI" w:cs="Segoe UI"/>
+          <w:color w:val="24292E"/>
+        </w:rPr>
+        <w:t xml:space="preserve"> in different modes (e.g. </w:t>
+      </w:r>
+      <w:r>
+        <w:rPr>
+          <w:rFonts w:ascii="Segoe UI" w:hAnsi="Segoe UI" w:cs="Segoe UI"/>
+          <w:color w:val="24292E"/>
+        </w:rPr>
+        <w:t>–</w:t>
+      </w:r>
+      <w:r>
+        <w:rPr>
+          <w:rFonts w:ascii="Segoe UI" w:hAnsi="Segoe UI" w:cs="Segoe UI"/>
+          <w:color w:val="24292E"/>
+        </w:rPr>
+        <w:t xml:space="preserve"> </w:t>
+      </w:r>
+      <w:r>
+        <w:rPr>
+          <w:rFonts w:ascii="Segoe UI" w:hAnsi="Segoe UI" w:cs="Segoe UI"/>
+          <w:color w:val="24292E"/>
+        </w:rPr>
+        <w:t xml:space="preserve">Park only, Turn only, </w:t>
+      </w:r>
+      <w:proofErr w:type="spellStart"/>
+      <w:r>
+        <w:rPr>
+          <w:rFonts w:ascii="Segoe UI" w:hAnsi="Segoe UI" w:cs="Segoe UI"/>
+          <w:color w:val="24292E"/>
+        </w:rPr>
+        <w:t>Park+Turn</w:t>
+      </w:r>
+      <w:proofErr w:type="spellEnd"/>
+      <w:r>
+        <w:rPr>
+          <w:rFonts w:ascii="Segoe UI" w:hAnsi="Segoe UI" w:cs="Segoe UI"/>
+          <w:color w:val="24292E"/>
+        </w:rPr>
+        <w:t xml:space="preserve">, </w:t>
+      </w:r>
+      <w:proofErr w:type="spellStart"/>
+      <w:r>
+        <w:rPr>
+          <w:rFonts w:ascii="Segoe UI" w:hAnsi="Segoe UI" w:cs="Segoe UI"/>
+          <w:color w:val="24292E"/>
+        </w:rPr>
+        <w:t>DRL+Park</w:t>
+      </w:r>
+      <w:proofErr w:type="spellEnd"/>
+      <w:r>
+        <w:rPr>
+          <w:rFonts w:ascii="Segoe UI" w:hAnsi="Segoe UI" w:cs="Segoe UI"/>
+          <w:color w:val="24292E"/>
+        </w:rPr>
+        <w:t>, etc.). These various modes are excited at different voltages throughout testing. The primary function of this project is to analyze the distributions of current for each temperature/m</w:t>
       </w:r>
       <w:bookmarkStart w:id="1" w:name="_GoBack"/>
       <w:bookmarkEnd w:id="1"/>
+      <w:r>
+        <w:rPr>
+          <w:rFonts w:ascii="Segoe UI" w:hAnsi="Segoe UI" w:cs="Segoe UI"/>
+          <w:color w:val="24292E"/>
+        </w:rPr>
+        <w:t>ode/voltage condition.</w:t>
+      </w:r>
+      <w:r>
+        <w:rPr>
+          <w:rFonts w:ascii="Segoe UI" w:hAnsi="Segoe UI" w:cs="Segoe UI"/>
+          <w:color w:val="24292E"/>
+        </w:rPr>
+        <w:t xml:space="preserve"> </w:t>
+      </w:r>
+    </w:p>
+    <w:p>
+      <w:pPr>
+        <w:pStyle w:val="NormalWeb"/>
+        <w:spacing w:before="0" w:beforeAutospacing="0" w:after="240" w:afterAutospacing="0"/>
+        <w:rPr>
+          <w:rFonts w:ascii="Segoe UI" w:hAnsi="Segoe UI" w:cs="Segoe UI"/>
+          <w:color w:val="24292E"/>
+        </w:rPr>
+      </w:pPr>
+      <w:r>
+        <w:rPr>
+          <w:rFonts w:ascii="Segoe UI" w:hAnsi="Segoe UI" w:cs="Segoe UI"/>
+          <w:color w:val="24292E"/>
+        </w:rPr>
+        <w:t xml:space="preserve">Reference </w:t>
+      </w:r>
       <w:r>
         <w:rPr>
           <w:rFonts w:ascii="Segoe UI" w:hAnsi="Segoe UI" w:cs="Segoe UI"/>
@@ -3504,7 +3600,7 @@
           <w:color w:val="24292E"/>
         </w:rPr>
       </w:pPr>
-      <w:bookmarkStart w:id="2" w:name="_Toc515890974"/>
+      <w:bookmarkStart w:id="2" w:name="_Toc516573924"/>
       <w:r>
         <w:rPr>
           <w:rFonts w:ascii="Segoe UI" w:hAnsi="Segoe UI" w:cs="Segoe UI"/>
@@ -3821,7 +3917,7 @@
           <w:szCs w:val="36"/>
         </w:rPr>
       </w:pPr>
-      <w:bookmarkStart w:id="3" w:name="_Toc515890975"/>
+      <w:bookmarkStart w:id="3" w:name="_Toc516573925"/>
       <w:r>
         <w:rPr>
           <w:rFonts w:ascii="Segoe UI" w:eastAsia="Times New Roman" w:hAnsi="Segoe UI" w:cs="Segoe UI"/>
@@ -3917,6 +4013,7 @@
           <w:sz w:val="24"/>
           <w:szCs w:val="24"/>
         </w:rPr>
+        <w:lastRenderedPageBreak/>
         <w:t>Not all LEDs are created equal. Some LEDs are more efficient than others (</w:t>
       </w:r>
       <w:r>
@@ -3962,17 +4059,7 @@
           <w:sz w:val="24"/>
           <w:szCs w:val="24"/>
         </w:rPr>
-        <w:t xml:space="preserve">light output) and so LEDs are allocated into different bins. LED binning is accounted </w:t>
-      </w:r>
-      <w:r>
-        <w:rPr>
-          <w:rFonts w:ascii="Segoe UI" w:eastAsia="Times New Roman" w:hAnsi="Segoe UI" w:cs="Segoe UI"/>
-          <w:color w:val="24292E"/>
-          <w:sz w:val="24"/>
-          <w:szCs w:val="24"/>
-        </w:rPr>
-        <w:lastRenderedPageBreak/>
-        <w:t>for in the limits files so that different current limits can be used for samples of the same module type but different LED bin.</w:t>
+        <w:t>light output) and so LEDs are allocated into different bins. LED binning is accounted for in the limits files so that different current limits can be used for samples of the same module type but different LED bin.</w:t>
       </w:r>
       <w:r>
         <w:rPr>
@@ -4000,7 +4087,7 @@
           <w:szCs w:val="36"/>
         </w:rPr>
       </w:pPr>
-      <w:bookmarkStart w:id="4" w:name="_Toc515890976"/>
+      <w:bookmarkStart w:id="4" w:name="_Toc516573926"/>
       <w:r>
         <w:rPr>
           <w:rFonts w:ascii="Segoe UI" w:eastAsia="Times New Roman" w:hAnsi="Segoe UI" w:cs="Segoe UI"/>
@@ -4181,7 +4268,7 @@
           <w:szCs w:val="30"/>
         </w:rPr>
       </w:pPr>
-      <w:bookmarkStart w:id="5" w:name="_Toc515890977"/>
+      <w:bookmarkStart w:id="5" w:name="_Toc516573927"/>
       <w:r>
         <w:rPr>
           <w:rFonts w:ascii="Segoe UI" w:eastAsia="Times New Roman" w:hAnsi="Segoe UI" w:cs="Segoe UI"/>
@@ -4512,7 +4599,7 @@
                     </pic:cNvPicPr>
                   </pic:nvPicPr>
                   <pic:blipFill>
-                    <a:blip r:embed="rId9" cstate="print">
+                    <a:blip r:embed="rId10" cstate="print">
                       <a:extLst>
                         <a:ext uri="{28A0092B-C50C-407E-A947-70E740481C1C}">
                           <a14:useLocalDpi xmlns:a14="http://schemas.microsoft.com/office/drawing/2010/main" val="0"/>
@@ -4556,33 +4643,19 @@
       <w:r>
         <w:t xml:space="preserve">Figure </w:t>
       </w:r>
-      <w:r>
-        <w:fldChar w:fldCharType="begin"/>
-      </w:r>
-      <w:r>
-        <w:instrText xml:space="preserve"> SEQ Figure \* ARABIC </w:instrText>
-      </w:r>
-      <w:r>
-        <w:fldChar w:fldCharType="separate"/>
-      </w:r>
-      <w:r>
-        <w:rPr>
-          <w:noProof/>
-        </w:rPr>
-        <w:t>1</w:t>
-      </w:r>
-      <w:r>
-        <w:rPr>
-          <w:noProof/>
-        </w:rPr>
-        <w:fldChar w:fldCharType="end"/>
-      </w:r>
+      <w:fldSimple w:instr=" SEQ Figure \* ARABIC ">
+        <w:r>
+          <w:rPr>
+            <w:noProof/>
+          </w:rPr>
+          <w:t>1</w:t>
+        </w:r>
+      </w:fldSimple>
       <w:bookmarkEnd w:id="6"/>
       <w:r>
         <w:t>. Example of a temporal plot created by program</w:t>
       </w:r>
     </w:p>
-    <w:p/>
     <w:p>
       <w:pPr>
         <w:pStyle w:val="Heading3"/>
@@ -4594,7 +4667,7 @@
           <w:szCs w:val="30"/>
         </w:rPr>
       </w:pPr>
-      <w:bookmarkStart w:id="7" w:name="_Toc515890978"/>
+      <w:bookmarkStart w:id="7" w:name="_Toc516573928"/>
       <w:r>
         <w:rPr>
           <w:rFonts w:ascii="Segoe UI" w:hAnsi="Segoe UI" w:cs="Segoe UI"/>
@@ -4871,7 +4944,7 @@
                     </pic:cNvPicPr>
                   </pic:nvPicPr>
                   <pic:blipFill>
-                    <a:blip r:embed="rId10" cstate="print">
+                    <a:blip r:embed="rId11" cstate="print">
                       <a:extLst>
                         <a:ext uri="{28A0092B-C50C-407E-A947-70E740481C1C}">
                           <a14:useLocalDpi xmlns:a14="http://schemas.microsoft.com/office/drawing/2010/main" val="0"/>
@@ -4919,27 +4992,14 @@
       <w:r>
         <w:t xml:space="preserve">Figure </w:t>
       </w:r>
-      <w:r>
-        <w:fldChar w:fldCharType="begin"/>
-      </w:r>
-      <w:r>
-        <w:instrText xml:space="preserve"> SEQ Figure \* ARABIC </w:instrText>
-      </w:r>
-      <w:r>
-        <w:fldChar w:fldCharType="separate"/>
-      </w:r>
-      <w:r>
-        <w:rPr>
-          <w:noProof/>
-        </w:rPr>
-        <w:t>2</w:t>
-      </w:r>
-      <w:r>
-        <w:rPr>
-          <w:noProof/>
-        </w:rPr>
-        <w:fldChar w:fldCharType="end"/>
-      </w:r>
+      <w:fldSimple w:instr=" SEQ Figure \* ARABIC ">
+        <w:r>
+          <w:rPr>
+            <w:noProof/>
+          </w:rPr>
+          <w:t>2</w:t>
+        </w:r>
+      </w:fldSimple>
       <w:bookmarkEnd w:id="8"/>
       <w:r>
         <w:t xml:space="preserve">. </w:t>
@@ -4982,7 +5042,7 @@
                     </pic:cNvPicPr>
                   </pic:nvPicPr>
                   <pic:blipFill>
-                    <a:blip r:embed="rId11" cstate="print">
+                    <a:blip r:embed="rId12" cstate="print">
                       <a:extLst>
                         <a:ext uri="{28A0092B-C50C-407E-A947-70E740481C1C}">
                           <a14:useLocalDpi xmlns:a14="http://schemas.microsoft.com/office/drawing/2010/main" val="0"/>
@@ -5030,27 +5090,14 @@
       <w:r>
         <w:t xml:space="preserve">Figure </w:t>
       </w:r>
-      <w:r>
-        <w:fldChar w:fldCharType="begin"/>
-      </w:r>
-      <w:r>
-        <w:instrText xml:space="preserve"> SEQ Figure \* ARABIC </w:instrText>
-      </w:r>
-      <w:r>
-        <w:fldChar w:fldCharType="separate"/>
-      </w:r>
-      <w:r>
-        <w:rPr>
-          <w:noProof/>
-        </w:rPr>
-        <w:t>3</w:t>
-      </w:r>
-      <w:r>
-        <w:rPr>
-          <w:noProof/>
-        </w:rPr>
-        <w:fldChar w:fldCharType="end"/>
-      </w:r>
+      <w:fldSimple w:instr=" SEQ Figure \* ARABIC ">
+        <w:r>
+          <w:rPr>
+            <w:noProof/>
+          </w:rPr>
+          <w:t>3</w:t>
+        </w:r>
+      </w:fldSimple>
       <w:bookmarkEnd w:id="9"/>
       <w:r>
         <w:t xml:space="preserve">. </w:t>
@@ -5070,7 +5117,7 @@
           <w:szCs w:val="30"/>
         </w:rPr>
       </w:pPr>
-      <w:bookmarkStart w:id="10" w:name="_Toc515890979"/>
+      <w:bookmarkStart w:id="10" w:name="_Toc516573929"/>
       <w:r>
         <w:rPr>
           <w:rFonts w:ascii="Segoe UI" w:hAnsi="Segoe UI" w:cs="Segoe UI"/>
@@ -5421,6 +5468,16 @@
         </w:rPr>
         <w:t xml:space="preserve"> files that describe the layout and styling for displaying these xml files in a browser. Do not delete these templates. </w:t>
       </w:r>
+    </w:p>
+    <w:p>
+      <w:pPr>
+        <w:pStyle w:val="NormalWeb"/>
+        <w:spacing w:before="0" w:beforeAutospacing="0" w:after="320" w:afterAutospacing="0"/>
+        <w:rPr>
+          <w:rFonts w:ascii="Segoe UI" w:hAnsi="Segoe UI" w:cs="Segoe UI"/>
+          <w:color w:val="24292E"/>
+        </w:rPr>
+      </w:pPr>
     </w:p>
     <w:tbl>
       <w:tblPr>
@@ -5924,27 +5981,14 @@
       <w:r>
         <w:t xml:space="preserve">Table </w:t>
       </w:r>
-      <w:r>
-        <w:fldChar w:fldCharType="begin"/>
-      </w:r>
-      <w:r>
-        <w:instrText xml:space="preserve"> SEQ Table \* ARABIC </w:instrText>
-      </w:r>
-      <w:r>
-        <w:fldChar w:fldCharType="separate"/>
-      </w:r>
-      <w:r>
-        <w:rPr>
-          <w:noProof/>
-        </w:rPr>
-        <w:t>1</w:t>
-      </w:r>
-      <w:r>
-        <w:rPr>
-          <w:noProof/>
-        </w:rPr>
-        <w:fldChar w:fldCharType="end"/>
-      </w:r>
+      <w:fldSimple w:instr=" SEQ Table \* ARABIC ">
+        <w:r>
+          <w:rPr>
+            <w:noProof/>
+          </w:rPr>
+          <w:t>1</w:t>
+        </w:r>
+      </w:fldSimple>
       <w:bookmarkEnd w:id="11"/>
       <w:r>
         <w:t xml:space="preserve">. </w:t>
@@ -5960,6 +6004,11 @@
       </w:r>
       <w:r>
         <w:t xml:space="preserve"> summary table</w:t>
+      </w:r>
+    </w:p>
+    <w:p>
+      <w:r>
+        <w:br w:type="page"/>
       </w:r>
     </w:p>
     <w:tbl>
@@ -6041,6 +6090,7 @@
                 <w:sz w:val="14"/>
                 <w:szCs w:val="14"/>
               </w:rPr>
+              <w:lastRenderedPageBreak/>
               <w:t xml:space="preserve">Example Table:  </w:t>
             </w:r>
             <w:r>
@@ -19287,7 +19337,6 @@
                 <w:sz w:val="14"/>
                 <w:szCs w:val="14"/>
               </w:rPr>
-              <w:lastRenderedPageBreak/>
               <w:t>St dev:</w:t>
             </w:r>
           </w:p>
@@ -22150,27 +22199,14 @@
       <w:r>
         <w:t xml:space="preserve">Table </w:t>
       </w:r>
-      <w:r>
-        <w:fldChar w:fldCharType="begin"/>
-      </w:r>
-      <w:r>
-        <w:instrText xml:space="preserve"> SEQ Table \* ARABIC </w:instrText>
-      </w:r>
-      <w:r>
-        <w:fldChar w:fldCharType="separate"/>
-      </w:r>
-      <w:r>
-        <w:rPr>
-          <w:noProof/>
-        </w:rPr>
-        <w:t>2</w:t>
-      </w:r>
-      <w:r>
-        <w:rPr>
-          <w:noProof/>
-        </w:rPr>
-        <w:fldChar w:fldCharType="end"/>
-      </w:r>
+      <w:fldSimple w:instr=" SEQ Table \* ARABIC ">
+        <w:r>
+          <w:rPr>
+            <w:noProof/>
+          </w:rPr>
+          <w:t>2</w:t>
+        </w:r>
+      </w:fldSimple>
       <w:bookmarkEnd w:id="12"/>
       <w:r>
         <w:t xml:space="preserve">. </w:t>
@@ -22932,6 +22968,7 @@
           <w:sz w:val="24"/>
           <w:szCs w:val="24"/>
         </w:rPr>
+        <w:lastRenderedPageBreak/>
         <w:t>These tables may be displayed on a web browse</w:t>
       </w:r>
       <w:r>
@@ -23042,7 +23079,7 @@
           <w:szCs w:val="30"/>
         </w:rPr>
       </w:pPr>
-      <w:bookmarkStart w:id="13" w:name="_Toc515890980"/>
+      <w:bookmarkStart w:id="13" w:name="_Toc516573930"/>
       <w:r>
         <w:rPr>
           <w:rFonts w:ascii="Segoe UI" w:hAnsi="Segoe UI" w:cs="Segoe UI"/>
@@ -23145,7 +23182,7 @@
           <w:szCs w:val="56"/>
         </w:rPr>
       </w:pPr>
-      <w:bookmarkStart w:id="14" w:name="_Toc515890981"/>
+      <w:bookmarkStart w:id="14" w:name="_Toc516573931"/>
       <w:r>
         <w:rPr>
           <w:rFonts w:ascii="Segoe UI" w:hAnsi="Segoe UI" w:cs="Segoe UI"/>
@@ -23379,7 +23416,7 @@
                     </pic:cNvPicPr>
                   </pic:nvPicPr>
                   <pic:blipFill>
-                    <a:blip r:embed="rId12">
+                    <a:blip r:embed="rId13">
                       <a:extLst>
                         <a:ext uri="{28A0092B-C50C-407E-A947-70E740481C1C}">
                           <a14:useLocalDpi xmlns:a14="http://schemas.microsoft.com/office/drawing/2010/main" val="0"/>
@@ -23419,27 +23456,14 @@
       <w:r>
         <w:t xml:space="preserve">Figure </w:t>
       </w:r>
-      <w:r>
-        <w:fldChar w:fldCharType="begin"/>
-      </w:r>
-      <w:r>
-        <w:instrText xml:space="preserve"> SEQ Figure \* ARABIC </w:instrText>
-      </w:r>
-      <w:r>
-        <w:fldChar w:fldCharType="separate"/>
-      </w:r>
-      <w:r>
-        <w:rPr>
-          <w:noProof/>
-        </w:rPr>
-        <w:t>4</w:t>
-      </w:r>
-      <w:r>
-        <w:rPr>
-          <w:noProof/>
-        </w:rPr>
-        <w:fldChar w:fldCharType="end"/>
-      </w:r>
+      <w:fldSimple w:instr=" SEQ Figure \* ARABIC ">
+        <w:r>
+          <w:rPr>
+            <w:noProof/>
+          </w:rPr>
+          <w:t>4</w:t>
+        </w:r>
+      </w:fldSimple>
       <w:bookmarkEnd w:id="15"/>
       <w:r>
         <w:t>. DV Test Analysis Program GUI</w:t>
@@ -23467,7 +23491,7 @@
           <w:szCs w:val="36"/>
         </w:rPr>
       </w:pPr>
-      <w:bookmarkStart w:id="16" w:name="_Toc515890982"/>
+      <w:bookmarkStart w:id="16" w:name="_Toc516573932"/>
       <w:r>
         <w:rPr>
           <w:rFonts w:ascii="Segoe UI" w:eastAsia="Times New Roman" w:hAnsi="Segoe UI" w:cs="Segoe UI"/>
@@ -23516,7 +23540,7 @@
           <w:szCs w:val="30"/>
         </w:rPr>
       </w:pPr>
-      <w:bookmarkStart w:id="17" w:name="_Toc515890983"/>
+      <w:bookmarkStart w:id="17" w:name="_Toc516573933"/>
       <w:r>
         <w:rPr>
           <w:rFonts w:ascii="Segoe UI" w:eastAsia="Times New Roman" w:hAnsi="Segoe UI" w:cs="Segoe UI"/>
@@ -23636,7 +23660,7 @@
           <w:szCs w:val="30"/>
         </w:rPr>
       </w:pPr>
-      <w:bookmarkStart w:id="18" w:name="_Toc515890984"/>
+      <w:bookmarkStart w:id="18" w:name="_Toc516573934"/>
       <w:r>
         <w:rPr>
           <w:rFonts w:ascii="Segoe UI" w:eastAsia="Times New Roman" w:hAnsi="Segoe UI" w:cs="Segoe UI"/>
@@ -23882,7 +23906,7 @@
           <w:szCs w:val="30"/>
         </w:rPr>
       </w:pPr>
-      <w:bookmarkStart w:id="19" w:name="_Toc515890985"/>
+      <w:bookmarkStart w:id="19" w:name="_Toc516573935"/>
       <w:r>
         <w:rPr>
           <w:rFonts w:ascii="Segoe UI" w:eastAsia="Times New Roman" w:hAnsi="Segoe UI" w:cs="Segoe UI"/>
@@ -23975,7 +23999,7 @@
           <w:szCs w:val="30"/>
         </w:rPr>
       </w:pPr>
-      <w:bookmarkStart w:id="20" w:name="_Toc515890986"/>
+      <w:bookmarkStart w:id="20" w:name="_Toc516573936"/>
       <w:r>
         <w:rPr>
           <w:rFonts w:ascii="Segoe UI" w:eastAsia="Times New Roman" w:hAnsi="Segoe UI" w:cs="Segoe UI"/>
@@ -24131,7 +24155,7 @@
           <w:szCs w:val="30"/>
         </w:rPr>
       </w:pPr>
-      <w:bookmarkStart w:id="21" w:name="_Toc515890987"/>
+      <w:bookmarkStart w:id="21" w:name="_Toc516573937"/>
       <w:r>
         <w:rPr>
           <w:rFonts w:ascii="Segoe UI" w:eastAsia="Times New Roman" w:hAnsi="Segoe UI" w:cs="Segoe UI"/>
@@ -24659,7 +24683,7 @@
           <w:szCs w:val="30"/>
         </w:rPr>
       </w:pPr>
-      <w:bookmarkStart w:id="22" w:name="_Toc515890988"/>
+      <w:bookmarkStart w:id="22" w:name="_Toc516573938"/>
       <w:r>
         <w:rPr>
           <w:rFonts w:ascii="Segoe UI" w:eastAsia="Times New Roman" w:hAnsi="Segoe UI" w:cs="Segoe UI"/>
@@ -25236,7 +25260,7 @@
           <w:szCs w:val="30"/>
         </w:rPr>
       </w:pPr>
-      <w:bookmarkStart w:id="23" w:name="_Toc515890989"/>
+      <w:bookmarkStart w:id="23" w:name="_Toc516573939"/>
       <w:r>
         <w:rPr>
           <w:rFonts w:ascii="Segoe UI" w:eastAsia="Times New Roman" w:hAnsi="Segoe UI" w:cs="Segoe UI"/>
@@ -25729,7 +25753,7 @@
           <w:szCs w:val="30"/>
         </w:rPr>
       </w:pPr>
-      <w:bookmarkStart w:id="24" w:name="_Toc515890990"/>
+      <w:bookmarkStart w:id="24" w:name="_Toc516573940"/>
       <w:r>
         <w:rPr>
           <w:rFonts w:ascii="Segoe UI" w:eastAsia="Times New Roman" w:hAnsi="Segoe UI" w:cs="Segoe UI"/>
@@ -25855,7 +25879,7 @@
         </w:rPr>
       </w:pPr>
       <w:bookmarkStart w:id="25" w:name="mulitmodeExplained"/>
-      <w:bookmarkStart w:id="26" w:name="_Toc515890991"/>
+      <w:bookmarkStart w:id="26" w:name="_Toc516573941"/>
       <w:r>
         <w:rPr>
           <w:rFonts w:ascii="Segoe UI" w:eastAsia="Times New Roman" w:hAnsi="Segoe UI" w:cs="Segoe UI"/>
@@ -26176,7 +26200,7 @@
                     </pic:cNvPicPr>
                   </pic:nvPicPr>
                   <pic:blipFill>
-                    <a:blip r:embed="rId13">
+                    <a:blip r:embed="rId14">
                       <a:extLst>
                         <a:ext uri="{28A0092B-C50C-407E-A947-70E740481C1C}">
                           <a14:useLocalDpi xmlns:a14="http://schemas.microsoft.com/office/drawing/2010/main" val="0"/>
@@ -26216,27 +26240,14 @@
       <w:r>
         <w:t xml:space="preserve">Table </w:t>
       </w:r>
-      <w:r>
-        <w:fldChar w:fldCharType="begin"/>
-      </w:r>
-      <w:r>
-        <w:instrText xml:space="preserve"> SEQ Table \* ARABIC </w:instrText>
-      </w:r>
-      <w:r>
-        <w:fldChar w:fldCharType="separate"/>
-      </w:r>
-      <w:r>
-        <w:rPr>
-          <w:noProof/>
-        </w:rPr>
-        <w:t>3</w:t>
-      </w:r>
-      <w:r>
-        <w:rPr>
-          <w:noProof/>
-        </w:rPr>
-        <w:fldChar w:fldCharType="end"/>
-      </w:r>
+      <w:fldSimple w:instr=" SEQ Table \* ARABIC ">
+        <w:r>
+          <w:rPr>
+            <w:noProof/>
+          </w:rPr>
+          <w:t>3</w:t>
+        </w:r>
+      </w:fldSimple>
       <w:bookmarkEnd w:id="27"/>
       <w:r>
         <w:t>. Example functional cycle</w:t>
@@ -26741,7 +26752,7 @@
           <w:szCs w:val="36"/>
         </w:rPr>
       </w:pPr>
-      <w:bookmarkStart w:id="28" w:name="_Toc515890992"/>
+      <w:bookmarkStart w:id="28" w:name="_Toc516573942"/>
       <w:r>
         <w:rPr>
           <w:rFonts w:ascii="Segoe UI" w:eastAsia="Times New Roman" w:hAnsi="Segoe UI" w:cs="Segoe UI"/>
@@ -26842,7 +26853,7 @@
           <w:szCs w:val="36"/>
         </w:rPr>
       </w:pPr>
-      <w:bookmarkStart w:id="29" w:name="_Toc515890993"/>
+      <w:bookmarkStart w:id="29" w:name="_Toc516573943"/>
       <w:r>
         <w:rPr>
           <w:rFonts w:ascii="Segoe UI" w:eastAsia="Times New Roman" w:hAnsi="Segoe UI" w:cs="Segoe UI"/>
@@ -27065,7 +27076,7 @@
                     </pic:cNvPicPr>
                   </pic:nvPicPr>
                   <pic:blipFill>
-                    <a:blip r:embed="rId14">
+                    <a:blip r:embed="rId15">
                       <a:extLst>
                         <a:ext uri="{28A0092B-C50C-407E-A947-70E740481C1C}">
                           <a14:useLocalDpi xmlns:a14="http://schemas.microsoft.com/office/drawing/2010/main" val="0"/>
@@ -27105,27 +27116,14 @@
       <w:r>
         <w:t xml:space="preserve">Figure </w:t>
       </w:r>
-      <w:r>
-        <w:fldChar w:fldCharType="begin"/>
-      </w:r>
-      <w:r>
-        <w:instrText xml:space="preserve"> SEQ Figure \* ARABIC </w:instrText>
-      </w:r>
-      <w:r>
-        <w:fldChar w:fldCharType="separate"/>
-      </w:r>
-      <w:r>
-        <w:rPr>
-          <w:noProof/>
-        </w:rPr>
-        <w:t>5</w:t>
-      </w:r>
-      <w:r>
-        <w:rPr>
-          <w:noProof/>
-        </w:rPr>
-        <w:fldChar w:fldCharType="end"/>
-      </w:r>
+      <w:fldSimple w:instr=" SEQ Figure \* ARABIC ">
+        <w:r>
+          <w:rPr>
+            <w:noProof/>
+          </w:rPr>
+          <w:t>5</w:t>
+        </w:r>
+      </w:fldSimple>
       <w:bookmarkEnd w:id="30"/>
       <w:r>
         <w:t xml:space="preserve">. </w:t>
@@ -27155,7 +27153,7 @@
           <w:szCs w:val="36"/>
         </w:rPr>
       </w:pPr>
-      <w:bookmarkStart w:id="31" w:name="_Toc515890994"/>
+      <w:bookmarkStart w:id="31" w:name="_Toc516573944"/>
       <w:r>
         <w:rPr>
           <w:rFonts w:ascii="Segoe UI" w:eastAsia="Times New Roman" w:hAnsi="Segoe UI" w:cs="Segoe UI"/>
@@ -27708,7 +27706,7 @@
                     </pic:cNvPicPr>
                   </pic:nvPicPr>
                   <pic:blipFill>
-                    <a:blip r:embed="rId15">
+                    <a:blip r:embed="rId16">
                       <a:extLst>
                         <a:ext uri="{28A0092B-C50C-407E-A947-70E740481C1C}">
                           <a14:useLocalDpi xmlns:a14="http://schemas.microsoft.com/office/drawing/2010/main" val="0"/>
@@ -27753,27 +27751,14 @@
       <w:r>
         <w:t xml:space="preserve">Figure </w:t>
       </w:r>
-      <w:r>
-        <w:fldChar w:fldCharType="begin"/>
-      </w:r>
-      <w:r>
-        <w:instrText xml:space="preserve"> SEQ Figure \* ARABIC </w:instrText>
-      </w:r>
-      <w:r>
-        <w:fldChar w:fldCharType="separate"/>
-      </w:r>
-      <w:r>
-        <w:rPr>
-          <w:noProof/>
-        </w:rPr>
-        <w:t>6</w:t>
-      </w:r>
-      <w:r>
-        <w:rPr>
-          <w:noProof/>
-        </w:rPr>
-        <w:fldChar w:fldCharType="end"/>
-      </w:r>
+      <w:fldSimple w:instr=" SEQ Figure \* ARABIC ">
+        <w:r>
+          <w:rPr>
+            <w:noProof/>
+          </w:rPr>
+          <w:t>6</w:t>
+        </w:r>
+      </w:fldSimple>
       <w:bookmarkEnd w:id="32"/>
       <w:r>
         <w:t xml:space="preserve">. </w:t>
@@ -27816,7 +27801,7 @@
       </w:pPr>
       <w:bookmarkStart w:id="33" w:name="_Limits_Files_in"/>
       <w:bookmarkStart w:id="34" w:name="_Ref512247929"/>
-      <w:bookmarkStart w:id="35" w:name="_Toc515890995"/>
+      <w:bookmarkStart w:id="35" w:name="_Toc516573945"/>
       <w:bookmarkEnd w:id="33"/>
       <w:r>
         <w:rPr>
@@ -28188,7 +28173,7 @@
           <w:szCs w:val="36"/>
         </w:rPr>
       </w:pPr>
-      <w:bookmarkStart w:id="36" w:name="_Toc515890996"/>
+      <w:bookmarkStart w:id="36" w:name="_Toc516573946"/>
       <w:r>
         <w:rPr>
           <w:rFonts w:ascii="Segoe UI" w:eastAsia="Times New Roman" w:hAnsi="Segoe UI" w:cs="Segoe UI"/>
@@ -28372,7 +28357,7 @@
           <w:szCs w:val="30"/>
         </w:rPr>
       </w:pPr>
-      <w:bookmarkStart w:id="37" w:name="_Toc515890997"/>
+      <w:bookmarkStart w:id="37" w:name="_Toc516573947"/>
       <w:r>
         <w:rPr>
           <w:rFonts w:ascii="Segoe UI" w:eastAsia="Times New Roman" w:hAnsi="Segoe UI" w:cs="Segoe UI"/>
@@ -28439,7 +28424,7 @@
           <w:szCs w:val="30"/>
         </w:rPr>
       </w:pPr>
-      <w:bookmarkStart w:id="38" w:name="_Toc515890998"/>
+      <w:bookmarkStart w:id="38" w:name="_Toc516573948"/>
       <w:r>
         <w:rPr>
           <w:rFonts w:ascii="Segoe UI" w:eastAsia="Times New Roman" w:hAnsi="Segoe UI" w:cs="Segoe UI"/>
@@ -28522,7 +28507,7 @@
           <w:szCs w:val="30"/>
         </w:rPr>
       </w:pPr>
-      <w:bookmarkStart w:id="39" w:name="_Toc515890999"/>
+      <w:bookmarkStart w:id="39" w:name="_Toc516573949"/>
       <w:r>
         <w:rPr>
           <w:rFonts w:ascii="Segoe UI" w:eastAsia="Times New Roman" w:hAnsi="Segoe UI" w:cs="Segoe UI"/>
@@ -28610,7 +28595,7 @@
                     <pic:cNvPicPr/>
                   </pic:nvPicPr>
                   <pic:blipFill>
-                    <a:blip r:embed="rId16">
+                    <a:blip r:embed="rId17">
                       <a:extLst>
                         <a:ext uri="{28A0092B-C50C-407E-A947-70E740481C1C}">
                           <a14:useLocalDpi xmlns:a14="http://schemas.microsoft.com/office/drawing/2010/main" val="0"/>
@@ -28658,30 +28643,14 @@
       <w:r>
         <w:t xml:space="preserve">Figure </w:t>
       </w:r>
-      <w:r>
-        <w:fldChar w:fldCharType="begin"/>
-      </w:r>
-      <w:r>
-        <w:instrText xml:space="preserve"> S</w:instrText>
-      </w:r>
-      <w:r>
-        <w:instrText xml:space="preserve">EQ Figure \* ARABIC </w:instrText>
-      </w:r>
-      <w:r>
-        <w:fldChar w:fldCharType="separate"/>
-      </w:r>
-      <w:r>
-        <w:rPr>
-          <w:noProof/>
-        </w:rPr>
-        <w:t>7</w:t>
-      </w:r>
-      <w:r>
-        <w:rPr>
-          <w:noProof/>
-        </w:rPr>
-        <w:fldChar w:fldCharType="end"/>
-      </w:r>
+      <w:fldSimple w:instr=" SEQ Figure \* ARABIC ">
+        <w:r>
+          <w:rPr>
+            <w:noProof/>
+          </w:rPr>
+          <w:t>7</w:t>
+        </w:r>
+      </w:fldSimple>
       <w:bookmarkEnd w:id="40"/>
       <w:r>
         <w:t>. Example of a limits file</w:t>
@@ -28703,7 +28672,7 @@
           <w:szCs w:val="36"/>
         </w:rPr>
       </w:pPr>
-      <w:bookmarkStart w:id="41" w:name="_Toc515891000"/>
+      <w:bookmarkStart w:id="41" w:name="_Toc516573950"/>
       <w:r>
         <w:rPr>
           <w:rFonts w:ascii="Segoe UI" w:eastAsia="Times New Roman" w:hAnsi="Segoe UI" w:cs="Segoe UI"/>
@@ -28823,7 +28792,7 @@
           <w:szCs w:val="30"/>
         </w:rPr>
       </w:pPr>
-      <w:bookmarkStart w:id="42" w:name="_Toc515891001"/>
+      <w:bookmarkStart w:id="42" w:name="_Toc516573951"/>
       <w:r>
         <w:rPr>
           <w:rFonts w:ascii="Segoe UI" w:eastAsia="Times New Roman" w:hAnsi="Segoe UI" w:cs="Segoe UI"/>
@@ -29009,7 +28978,7 @@
           <w:szCs w:val="30"/>
         </w:rPr>
       </w:pPr>
-      <w:bookmarkStart w:id="43" w:name="_Toc515891002"/>
+      <w:bookmarkStart w:id="43" w:name="_Toc516573952"/>
       <w:r>
         <w:rPr>
           <w:rFonts w:ascii="Segoe UI" w:eastAsia="Times New Roman" w:hAnsi="Segoe UI" w:cs="Segoe UI"/>
@@ -29448,7 +29417,7 @@
           <w:szCs w:val="36"/>
         </w:rPr>
       </w:pPr>
-      <w:bookmarkStart w:id="44" w:name="_Toc515891003"/>
+      <w:bookmarkStart w:id="44" w:name="_Toc516573953"/>
       <w:r>
         <w:rPr>
           <w:rFonts w:ascii="Segoe UI" w:eastAsia="Times New Roman" w:hAnsi="Segoe UI" w:cs="Segoe UI"/>
@@ -29546,7 +29515,7 @@
           <w:szCs w:val="30"/>
         </w:rPr>
       </w:pPr>
-      <w:bookmarkStart w:id="45" w:name="_Toc515891004"/>
+      <w:bookmarkStart w:id="45" w:name="_Toc516573954"/>
       <w:r>
         <w:rPr>
           <w:rFonts w:ascii="Segoe UI" w:eastAsia="Times New Roman" w:hAnsi="Segoe UI" w:cs="Segoe UI"/>
@@ -29742,7 +29711,7 @@
           <w:szCs w:val="30"/>
         </w:rPr>
       </w:pPr>
-      <w:bookmarkStart w:id="46" w:name="_Toc515891005"/>
+      <w:bookmarkStart w:id="46" w:name="_Toc516573955"/>
       <w:r>
         <w:rPr>
           <w:rFonts w:ascii="Segoe UI" w:eastAsia="Times New Roman" w:hAnsi="Segoe UI" w:cs="Segoe UI"/>
@@ -29907,7 +29876,7 @@
                     </pic:cNvPicPr>
                   </pic:nvPicPr>
                   <pic:blipFill>
-                    <a:blip r:embed="rId17">
+                    <a:blip r:embed="rId18">
                       <a:extLst>
                         <a:ext uri="{28A0092B-C50C-407E-A947-70E740481C1C}">
                           <a14:useLocalDpi xmlns:a14="http://schemas.microsoft.com/office/drawing/2010/main" val="0"/>
@@ -29954,7 +29923,7 @@
           <w:szCs w:val="30"/>
         </w:rPr>
       </w:pPr>
-      <w:bookmarkStart w:id="47" w:name="_Toc515891006"/>
+      <w:bookmarkStart w:id="47" w:name="_Toc516573956"/>
       <w:r>
         <w:rPr>
           <w:rFonts w:ascii="Segoe UI" w:eastAsia="Times New Roman" w:hAnsi="Segoe UI" w:cs="Segoe UI"/>
@@ -30073,7 +30042,7 @@
           <w:szCs w:val="30"/>
         </w:rPr>
       </w:pPr>
-      <w:bookmarkStart w:id="48" w:name="_Toc515891007"/>
+      <w:bookmarkStart w:id="48" w:name="_Toc516573957"/>
       <w:r>
         <w:rPr>
           <w:rFonts w:ascii="Segoe UI" w:eastAsia="Times New Roman" w:hAnsi="Segoe UI" w:cs="Segoe UI"/>
@@ -30256,7 +30225,7 @@
                     </pic:cNvPicPr>
                   </pic:nvPicPr>
                   <pic:blipFill>
-                    <a:blip r:embed="rId18">
+                    <a:blip r:embed="rId19">
                       <a:extLst>
                         <a:ext uri="{28A0092B-C50C-407E-A947-70E740481C1C}">
                           <a14:useLocalDpi xmlns:a14="http://schemas.microsoft.com/office/drawing/2010/main" val="0"/>
@@ -30303,7 +30272,7 @@
           <w:szCs w:val="30"/>
         </w:rPr>
       </w:pPr>
-      <w:bookmarkStart w:id="49" w:name="_Toc515891008"/>
+      <w:bookmarkStart w:id="49" w:name="_Toc516573958"/>
       <w:r>
         <w:rPr>
           <w:rFonts w:ascii="Segoe UI" w:eastAsia="Times New Roman" w:hAnsi="Segoe UI" w:cs="Segoe UI"/>
@@ -30393,7 +30362,7 @@
                     </pic:cNvPicPr>
                   </pic:nvPicPr>
                   <pic:blipFill>
-                    <a:blip r:embed="rId19">
+                    <a:blip r:embed="rId20">
                       <a:extLst>
                         <a:ext uri="{28A0092B-C50C-407E-A947-70E740481C1C}">
                           <a14:useLocalDpi xmlns:a14="http://schemas.microsoft.com/office/drawing/2010/main" val="0"/>
@@ -30454,7 +30423,7 @@
           <w:szCs w:val="36"/>
         </w:rPr>
       </w:pPr>
-      <w:bookmarkStart w:id="50" w:name="_Toc515891009"/>
+      <w:bookmarkStart w:id="50" w:name="_Toc516573959"/>
       <w:r>
         <w:rPr>
           <w:rFonts w:ascii="Segoe UI" w:eastAsia="Times New Roman" w:hAnsi="Segoe UI" w:cs="Segoe UI"/>
@@ -30699,7 +30668,7 @@
         </w:rPr>
         <w:t xml:space="preserve">network with a blank framework: </w:t>
       </w:r>
-      <w:hyperlink r:id="rId20" w:history="1">
+      <w:hyperlink r:id="rId21" w:history="1">
         <w:r>
           <w:rPr>
             <w:rStyle w:val="Hyperlink"/>
@@ -30846,7 +30815,8 @@
           <w:szCs w:val="56"/>
         </w:rPr>
       </w:pPr>
-      <w:bookmarkStart w:id="51" w:name="_Toc515891010"/>
+      <w:bookmarkStart w:id="51" w:name="_Ref516573641"/>
+      <w:bookmarkStart w:id="52" w:name="_Toc516573960"/>
       <w:r>
         <w:rPr>
           <w:rFonts w:ascii="Segoe UI" w:hAnsi="Segoe UI" w:cs="Segoe UI"/>
@@ -30859,6 +30829,7 @@
         <w:t>Installing the software</w:t>
       </w:r>
       <w:bookmarkEnd w:id="51"/>
+      <w:bookmarkEnd w:id="52"/>
     </w:p>
     <w:p>
       <w:pPr>
@@ -30872,7 +30843,7 @@
           <w:color w:val="24292E"/>
         </w:rPr>
       </w:pPr>
-      <w:bookmarkStart w:id="52" w:name="_Toc515891011"/>
+      <w:bookmarkStart w:id="53" w:name="_Toc516573961"/>
       <w:r>
         <w:rPr>
           <w:rFonts w:ascii="Segoe UI" w:hAnsi="Segoe UI" w:cs="Segoe UI"/>
@@ -30880,7 +30851,7 @@
         </w:rPr>
         <w:t>Getting Started</w:t>
       </w:r>
-      <w:bookmarkEnd w:id="52"/>
+      <w:bookmarkEnd w:id="53"/>
     </w:p>
     <w:p>
       <w:pPr>
@@ -30940,7 +30911,7 @@
         </w:rPr>
         <w:t>3.5) must be installed on your computer in order to use this data analysis program: </w:t>
       </w:r>
-      <w:hyperlink r:id="rId21" w:history="1">
+      <w:hyperlink r:id="rId22" w:history="1">
         <w:r>
           <w:rPr>
             <w:rStyle w:val="Hyperlink"/>
@@ -30989,7 +30960,7 @@
         </w:rPr>
         <w:t xml:space="preserve"> available on the network here: </w:t>
       </w:r>
-      <w:hyperlink r:id="rId22" w:history="1">
+      <w:hyperlink r:id="rId23" w:history="1">
         <w:r>
           <w:rPr>
             <w:rStyle w:val="Hyperlink"/>
@@ -31026,7 +30997,7 @@
           <w:szCs w:val="30"/>
         </w:rPr>
       </w:pPr>
-      <w:bookmarkStart w:id="53" w:name="_Toc515891012"/>
+      <w:bookmarkStart w:id="54" w:name="_Toc516573962"/>
       <w:r>
         <w:rPr>
           <w:rFonts w:ascii="Segoe UI" w:hAnsi="Segoe UI" w:cs="Segoe UI"/>
@@ -31045,7 +31016,354 @@
         </w:rPr>
         <w:t xml:space="preserve"> and Version Control</w:t>
       </w:r>
-      <w:bookmarkEnd w:id="53"/>
+      <w:bookmarkEnd w:id="54"/>
+    </w:p>
+    <w:p>
+      <w:pPr>
+        <w:pStyle w:val="NormalWeb"/>
+        <w:spacing w:before="0" w:beforeAutospacing="0" w:after="160" w:afterAutospacing="0"/>
+        <w:rPr>
+          <w:rFonts w:ascii="Segoe UI" w:hAnsi="Segoe UI" w:cs="Segoe UI"/>
+          <w:color w:val="24292E"/>
+        </w:rPr>
+      </w:pPr>
+      <w:r>
+        <w:rPr>
+          <w:rFonts w:ascii="Segoe UI" w:hAnsi="Segoe UI" w:cs="Segoe UI"/>
+          <w:color w:val="24292E"/>
+        </w:rPr>
+        <w:t xml:space="preserve">A </w:t>
+      </w:r>
+      <w:r>
+        <w:rPr>
+          <w:rFonts w:ascii="Segoe UI" w:hAnsi="Segoe UI" w:cs="Segoe UI"/>
+          <w:color w:val="24292E"/>
+        </w:rPr>
+        <w:t>Github</w:t>
+      </w:r>
+      <w:r>
+        <w:rPr>
+          <w:rFonts w:ascii="Segoe UI" w:hAnsi="Segoe UI" w:cs="Segoe UI"/>
+          <w:color w:val="24292E"/>
+        </w:rPr>
+        <w:t xml:space="preserve"> repository of the data analysis software program is hosted at</w:t>
+      </w:r>
+      <w:r>
+        <w:rPr>
+          <w:rFonts w:ascii="Segoe UI" w:hAnsi="Segoe UI" w:cs="Segoe UI"/>
+          <w:color w:val="24292E"/>
+        </w:rPr>
+        <w:t xml:space="preserve"> </w:t>
+      </w:r>
+      <w:hyperlink r:id="rId24" w:history="1">
+        <w:r>
+          <w:rPr>
+            <w:rStyle w:val="Hyperlink"/>
+            <w:rFonts w:ascii="Segoe UI" w:hAnsi="Segoe UI" w:cs="Segoe UI"/>
+          </w:rPr>
+          <w:t>https://github.com/OsramAutomotive/test-analysis</w:t>
+        </w:r>
+      </w:hyperlink>
+      <w:r>
+        <w:rPr>
+          <w:rFonts w:ascii="Segoe UI" w:hAnsi="Segoe UI" w:cs="Segoe UI"/>
+          <w:color w:val="24292E"/>
+        </w:rPr>
+        <w:t xml:space="preserve">. </w:t>
+      </w:r>
+      <w:r>
+        <w:rPr>
+          <w:rFonts w:ascii="Segoe UI" w:hAnsi="Segoe UI" w:cs="Segoe UI"/>
+          <w:color w:val="24292E"/>
+        </w:rPr>
+        <w:t>There are 3 branches:</w:t>
+      </w:r>
+      <w:r>
+        <w:rPr>
+          <w:rFonts w:ascii="Segoe UI" w:hAnsi="Segoe UI" w:cs="Segoe UI"/>
+          <w:color w:val="24292E"/>
+        </w:rPr>
+        <w:t xml:space="preserve"> </w:t>
+      </w:r>
+    </w:p>
+    <w:p>
+      <w:pPr>
+        <w:pStyle w:val="NormalWeb"/>
+        <w:numPr>
+          <w:ilvl w:val="0"/>
+          <w:numId w:val="11"/>
+        </w:numPr>
+        <w:spacing w:before="0" w:beforeAutospacing="0" w:after="0" w:afterAutospacing="0"/>
+        <w:contextualSpacing/>
+        <w:rPr>
+          <w:rFonts w:ascii="Segoe UI" w:hAnsi="Segoe UI" w:cs="Segoe UI"/>
+          <w:color w:val="24292E"/>
+          <w:sz w:val="22"/>
+          <w:szCs w:val="22"/>
+        </w:rPr>
+      </w:pPr>
+      <w:proofErr w:type="spellStart"/>
+      <w:r>
+        <w:rPr>
+          <w:rFonts w:ascii="Segoe UI" w:hAnsi="Segoe UI" w:cs="Segoe UI"/>
+          <w:b/>
+          <w:color w:val="24292E"/>
+          <w:sz w:val="22"/>
+          <w:szCs w:val="22"/>
+        </w:rPr>
+        <w:t>Averna</w:t>
+      </w:r>
+      <w:proofErr w:type="spellEnd"/>
+      <w:r>
+        <w:rPr>
+          <w:rFonts w:ascii="Segoe UI" w:hAnsi="Segoe UI" w:cs="Segoe UI"/>
+          <w:color w:val="24292E"/>
+          <w:sz w:val="22"/>
+          <w:szCs w:val="22"/>
+        </w:rPr>
+        <w:t xml:space="preserve"> – </w:t>
+      </w:r>
+      <w:r>
+        <w:rPr>
+          <w:rFonts w:ascii="Segoe UI" w:hAnsi="Segoe UI" w:cs="Segoe UI"/>
+          <w:color w:val="24292E"/>
+          <w:sz w:val="22"/>
+          <w:szCs w:val="22"/>
+        </w:rPr>
+        <w:t>U</w:t>
+      </w:r>
+      <w:r>
+        <w:rPr>
+          <w:rFonts w:ascii="Segoe UI" w:hAnsi="Segoe UI" w:cs="Segoe UI"/>
+          <w:color w:val="24292E"/>
+          <w:sz w:val="22"/>
+          <w:szCs w:val="22"/>
+        </w:rPr>
+        <w:t xml:space="preserve">se with the latest </w:t>
+      </w:r>
+      <w:proofErr w:type="spellStart"/>
+      <w:r>
+        <w:rPr>
+          <w:rFonts w:ascii="Segoe UI" w:hAnsi="Segoe UI" w:cs="Segoe UI"/>
+          <w:color w:val="24292E"/>
+          <w:sz w:val="22"/>
+          <w:szCs w:val="22"/>
+        </w:rPr>
+        <w:t>Averna</w:t>
+      </w:r>
+      <w:proofErr w:type="spellEnd"/>
+      <w:r>
+        <w:rPr>
+          <w:rFonts w:ascii="Segoe UI" w:hAnsi="Segoe UI" w:cs="Segoe UI"/>
+          <w:color w:val="24292E"/>
+          <w:sz w:val="22"/>
+          <w:szCs w:val="22"/>
+        </w:rPr>
+        <w:t xml:space="preserve"> </w:t>
+      </w:r>
+      <w:proofErr w:type="spellStart"/>
+      <w:r>
+        <w:rPr>
+          <w:rFonts w:ascii="Segoe UI" w:hAnsi="Segoe UI" w:cs="Segoe UI"/>
+          <w:color w:val="24292E"/>
+          <w:sz w:val="22"/>
+          <w:szCs w:val="22"/>
+        </w:rPr>
+        <w:t>Labview</w:t>
+      </w:r>
+      <w:proofErr w:type="spellEnd"/>
+      <w:r>
+        <w:rPr>
+          <w:rFonts w:ascii="Segoe UI" w:hAnsi="Segoe UI" w:cs="Segoe UI"/>
+          <w:color w:val="24292E"/>
+          <w:sz w:val="22"/>
+          <w:szCs w:val="22"/>
+        </w:rPr>
+        <w:t xml:space="preserve"> software program that allows scalability of measurement boards.  </w:t>
+      </w:r>
+    </w:p>
+    <w:p>
+      <w:pPr>
+        <w:pStyle w:val="NormalWeb"/>
+        <w:numPr>
+          <w:ilvl w:val="0"/>
+          <w:numId w:val="11"/>
+        </w:numPr>
+        <w:spacing w:before="0" w:beforeAutospacing="0" w:after="0" w:afterAutospacing="0"/>
+        <w:contextualSpacing/>
+        <w:rPr>
+          <w:rFonts w:ascii="Segoe UI" w:hAnsi="Segoe UI" w:cs="Segoe UI"/>
+          <w:color w:val="24292E"/>
+          <w:sz w:val="22"/>
+          <w:szCs w:val="22"/>
+        </w:rPr>
+      </w:pPr>
+      <w:r>
+        <w:rPr>
+          <w:rFonts w:ascii="Segoe UI" w:hAnsi="Segoe UI" w:cs="Segoe UI"/>
+          <w:b/>
+          <w:color w:val="24292E"/>
+          <w:sz w:val="22"/>
+          <w:szCs w:val="22"/>
+        </w:rPr>
+        <w:t>Master</w:t>
+      </w:r>
+      <w:r>
+        <w:rPr>
+          <w:rFonts w:ascii="Segoe UI" w:hAnsi="Segoe UI" w:cs="Segoe UI"/>
+          <w:color w:val="24292E"/>
+          <w:sz w:val="22"/>
+          <w:szCs w:val="22"/>
+        </w:rPr>
+        <w:t xml:space="preserve"> –</w:t>
+      </w:r>
+      <w:r>
+        <w:rPr>
+          <w:rFonts w:ascii="Segoe UI" w:hAnsi="Segoe UI" w:cs="Segoe UI"/>
+          <w:color w:val="24292E"/>
+          <w:sz w:val="22"/>
+          <w:szCs w:val="22"/>
+        </w:rPr>
+        <w:t xml:space="preserve"> U</w:t>
+      </w:r>
+      <w:r>
+        <w:rPr>
+          <w:rFonts w:ascii="Segoe UI" w:hAnsi="Segoe UI" w:cs="Segoe UI"/>
+          <w:color w:val="24292E"/>
+          <w:sz w:val="22"/>
+          <w:szCs w:val="22"/>
+        </w:rPr>
+        <w:t>se with the original A</w:t>
+      </w:r>
+      <w:r>
+        <w:rPr>
+          <w:rFonts w:ascii="Segoe UI" w:hAnsi="Segoe UI" w:cs="Segoe UI"/>
+          <w:color w:val="24292E"/>
+          <w:sz w:val="22"/>
+          <w:szCs w:val="22"/>
+        </w:rPr>
+        <w:t>rc</w:t>
+      </w:r>
+      <w:r>
+        <w:rPr>
+          <w:rFonts w:ascii="Segoe UI" w:hAnsi="Segoe UI" w:cs="Segoe UI"/>
+          <w:color w:val="24292E"/>
+          <w:sz w:val="22"/>
+          <w:szCs w:val="22"/>
+        </w:rPr>
+        <w:t xml:space="preserve"> </w:t>
+      </w:r>
+      <w:proofErr w:type="spellStart"/>
+      <w:r>
+        <w:rPr>
+          <w:rFonts w:ascii="Segoe UI" w:hAnsi="Segoe UI" w:cs="Segoe UI"/>
+          <w:color w:val="24292E"/>
+          <w:sz w:val="22"/>
+          <w:szCs w:val="22"/>
+        </w:rPr>
+        <w:t>Labview</w:t>
+      </w:r>
+      <w:proofErr w:type="spellEnd"/>
+      <w:r>
+        <w:rPr>
+          <w:rFonts w:ascii="Segoe UI" w:hAnsi="Segoe UI" w:cs="Segoe UI"/>
+          <w:color w:val="24292E"/>
+          <w:sz w:val="22"/>
+          <w:szCs w:val="22"/>
+        </w:rPr>
+        <w:t xml:space="preserve"> software program</w:t>
+      </w:r>
+      <w:r>
+        <w:rPr>
+          <w:rFonts w:ascii="Segoe UI" w:hAnsi="Segoe UI" w:cs="Segoe UI"/>
+          <w:color w:val="24292E"/>
+          <w:sz w:val="22"/>
+          <w:szCs w:val="22"/>
+        </w:rPr>
+        <w:t xml:space="preserve"> designed for only test stations</w:t>
+      </w:r>
+      <w:r>
+        <w:rPr>
+          <w:rFonts w:ascii="Segoe UI" w:hAnsi="Segoe UI" w:cs="Segoe UI"/>
+          <w:color w:val="24292E"/>
+          <w:sz w:val="22"/>
+          <w:szCs w:val="22"/>
+        </w:rPr>
+        <w:t xml:space="preserve"> with 6 boards, 2 power supplies, and 2 DAQs. Also, this version of the Python data analysis software relies on Excel files for the tables and limits.  </w:t>
+      </w:r>
+    </w:p>
+    <w:p>
+      <w:pPr>
+        <w:pStyle w:val="NormalWeb"/>
+        <w:numPr>
+          <w:ilvl w:val="0"/>
+          <w:numId w:val="11"/>
+        </w:numPr>
+        <w:spacing w:before="0" w:beforeAutospacing="0" w:after="200" w:afterAutospacing="0"/>
+        <w:rPr>
+          <w:rFonts w:ascii="Segoe UI" w:hAnsi="Segoe UI" w:cs="Segoe UI"/>
+          <w:color w:val="24292E"/>
+          <w:sz w:val="22"/>
+          <w:szCs w:val="22"/>
+        </w:rPr>
+      </w:pPr>
+      <w:r>
+        <w:rPr>
+          <w:rFonts w:ascii="Segoe UI" w:hAnsi="Segoe UI" w:cs="Segoe UI"/>
+          <w:b/>
+          <w:color w:val="24292E"/>
+          <w:sz w:val="22"/>
+          <w:szCs w:val="22"/>
+        </w:rPr>
+        <w:t>XML</w:t>
+      </w:r>
+      <w:r>
+        <w:rPr>
+          <w:rFonts w:ascii="Segoe UI" w:hAnsi="Segoe UI" w:cs="Segoe UI"/>
+          <w:color w:val="24292E"/>
+          <w:sz w:val="22"/>
+          <w:szCs w:val="22"/>
+        </w:rPr>
+        <w:t xml:space="preserve"> – The same as the master branch except it does not use Excel for the summary data tables. </w:t>
+      </w:r>
+      <w:r>
+        <w:rPr>
+          <w:rFonts w:ascii="Segoe UI" w:hAnsi="Segoe UI" w:cs="Segoe UI"/>
+          <w:color w:val="24292E"/>
+          <w:sz w:val="22"/>
+          <w:szCs w:val="22"/>
+        </w:rPr>
+        <w:t xml:space="preserve">Similarly to the </w:t>
+      </w:r>
+      <w:proofErr w:type="spellStart"/>
+      <w:r>
+        <w:rPr>
+          <w:rFonts w:ascii="Segoe UI" w:hAnsi="Segoe UI" w:cs="Segoe UI"/>
+          <w:color w:val="24292E"/>
+          <w:sz w:val="22"/>
+          <w:szCs w:val="22"/>
+        </w:rPr>
+        <w:t>averna</w:t>
+      </w:r>
+      <w:proofErr w:type="spellEnd"/>
+      <w:r>
+        <w:rPr>
+          <w:rFonts w:ascii="Segoe UI" w:hAnsi="Segoe UI" w:cs="Segoe UI"/>
+          <w:color w:val="24292E"/>
+          <w:sz w:val="22"/>
+          <w:szCs w:val="22"/>
+        </w:rPr>
+        <w:t xml:space="preserve"> branch, </w:t>
+      </w:r>
+      <w:r>
+        <w:rPr>
+          <w:rFonts w:ascii="Segoe UI" w:hAnsi="Segoe UI" w:cs="Segoe UI"/>
+          <w:color w:val="24292E"/>
+          <w:sz w:val="22"/>
+          <w:szCs w:val="22"/>
+        </w:rPr>
+        <w:t xml:space="preserve">xml tables are created for viewing through a web browser. </w:t>
+      </w:r>
     </w:p>
     <w:p>
       <w:pPr>
@@ -31061,39 +31379,14 @@
           <w:rFonts w:ascii="Segoe UI" w:hAnsi="Segoe UI" w:cs="Segoe UI"/>
           <w:color w:val="24292E"/>
         </w:rPr>
-        <w:t xml:space="preserve">A </w:t>
-      </w:r>
-      <w:proofErr w:type="spellStart"/>
-      <w:r>
-        <w:rPr>
-          <w:rFonts w:ascii="Segoe UI" w:hAnsi="Segoe UI" w:cs="Segoe UI"/>
-          <w:color w:val="24292E"/>
-        </w:rPr>
-        <w:t>github</w:t>
-      </w:r>
-      <w:proofErr w:type="spellEnd"/>
-      <w:r>
-        <w:rPr>
-          <w:rFonts w:ascii="Segoe UI" w:hAnsi="Segoe UI" w:cs="Segoe UI"/>
-          <w:color w:val="24292E"/>
-        </w:rPr>
-        <w:t xml:space="preserve"> repository of the data analysis software program is hosted at </w:t>
-      </w:r>
-      <w:hyperlink r:id="rId23" w:history="1">
-        <w:r>
-          <w:rPr>
-            <w:rStyle w:val="Hyperlink"/>
-            <w:rFonts w:ascii="Segoe UI" w:hAnsi="Segoe UI" w:cs="Segoe UI"/>
-          </w:rPr>
-          <w:t>https://github.com/OsramAutomotive/test-analysis/tree/averna</w:t>
-        </w:r>
-      </w:hyperlink>
-      <w:r>
-        <w:rPr>
-          <w:rFonts w:ascii="Segoe UI" w:hAnsi="Segoe UI" w:cs="Segoe UI"/>
-          <w:color w:val="24292E"/>
-        </w:rPr>
-        <w:t xml:space="preserve">. Download this repository's code to your local environment. Ensure you have pip installed and from the command line run the following </w:t>
+        <w:t>Download one of the branch</w:t>
+      </w:r>
+      <w:r>
+        <w:rPr>
+          <w:rFonts w:ascii="Segoe UI" w:hAnsi="Segoe UI" w:cs="Segoe UI"/>
+          <w:color w:val="24292E"/>
+        </w:rPr>
+        <w:t xml:space="preserve"> repository's code to your local environment. Ensure you have pip installed and from the command line run the following </w:t>
       </w:r>
       <w:r>
         <w:rPr>
@@ -31208,7 +31501,7 @@
           <w:szCs w:val="30"/>
         </w:rPr>
       </w:pPr>
-      <w:bookmarkStart w:id="54" w:name="_Toc515891013"/>
+      <w:bookmarkStart w:id="55" w:name="_Toc516573963"/>
       <w:r>
         <w:rPr>
           <w:rFonts w:ascii="Segoe UI" w:hAnsi="Segoe UI" w:cs="Segoe UI"/>
@@ -31218,7 +31511,7 @@
         </w:rPr>
         <w:t>Building an executable</w:t>
       </w:r>
-      <w:bookmarkEnd w:id="54"/>
+      <w:bookmarkEnd w:id="55"/>
     </w:p>
     <w:p>
       <w:pPr>
@@ -31480,19 +31773,8 @@
         <w:t xml:space="preserve">. </w:t>
       </w:r>
     </w:p>
-    <w:p>
-      <w:pPr>
-        <w:rPr>
-          <w:rFonts w:ascii="Segoe UI" w:hAnsi="Segoe UI" w:cs="Segoe UI"/>
-          <w:color w:val="24292E"/>
-          <w:sz w:val="24"/>
-          <w:szCs w:val="24"/>
-          <w:highlight w:val="yellow"/>
-        </w:rPr>
-      </w:pPr>
-    </w:p>
     <w:sectPr>
-      <w:footerReference w:type="default" r:id="rId24"/>
+      <w:footerReference w:type="default" r:id="rId25"/>
       <w:pgSz w:w="12240" w:h="15840"/>
       <w:pgMar w:top="720" w:right="720" w:bottom="720" w:left="720" w:header="720" w:footer="720" w:gutter="0"/>
       <w:pgNumType w:start="0"/>
@@ -31579,7 +31861,7 @@
         <w:noProof/>
         <w:color w:val="808080" w:themeColor="background1" w:themeShade="80"/>
       </w:rPr>
-      <w:t>18</w:t>
+      <w:t>19</w:t>
     </w:r>
     <w:r>
       <w:rPr>
@@ -32695,6 +32977,119 @@
     </w:lvl>
   </w:abstractNum>
   <w:abstractNum w:abstractNumId="9" w15:restartNumberingAfterBreak="0">
+    <w:nsid w:val="74BC22EA"/>
+    <w:multiLevelType w:val="hybridMultilevel"/>
+    <w:tmpl w:val="5A58608A"/>
+    <w:lvl w:ilvl="0" w:tplc="04090001">
+      <w:start w:val="1"/>
+      <w:numFmt w:val="bullet"/>
+      <w:lvlText w:val=""/>
+      <w:lvlJc w:val="left"/>
+      <w:pPr>
+        <w:ind w:left="1080" w:hanging="360"/>
+      </w:pPr>
+      <w:rPr>
+        <w:rFonts w:ascii="Symbol" w:hAnsi="Symbol" w:hint="default"/>
+      </w:rPr>
+    </w:lvl>
+    <w:lvl w:ilvl="1" w:tplc="04090003" w:tentative="1">
+      <w:start w:val="1"/>
+      <w:numFmt w:val="bullet"/>
+      <w:lvlText w:val="o"/>
+      <w:lvlJc w:val="left"/>
+      <w:pPr>
+        <w:ind w:left="1800" w:hanging="360"/>
+      </w:pPr>
+      <w:rPr>
+        <w:rFonts w:ascii="Courier New" w:hAnsi="Courier New" w:cs="Courier New" w:hint="default"/>
+      </w:rPr>
+    </w:lvl>
+    <w:lvl w:ilvl="2" w:tplc="04090005" w:tentative="1">
+      <w:start w:val="1"/>
+      <w:numFmt w:val="bullet"/>
+      <w:lvlText w:val=""/>
+      <w:lvlJc w:val="left"/>
+      <w:pPr>
+        <w:ind w:left="2520" w:hanging="360"/>
+      </w:pPr>
+      <w:rPr>
+        <w:rFonts w:ascii="Wingdings" w:hAnsi="Wingdings" w:hint="default"/>
+      </w:rPr>
+    </w:lvl>
+    <w:lvl w:ilvl="3" w:tplc="04090001" w:tentative="1">
+      <w:start w:val="1"/>
+      <w:numFmt w:val="bullet"/>
+      <w:lvlText w:val=""/>
+      <w:lvlJc w:val="left"/>
+      <w:pPr>
+        <w:ind w:left="3240" w:hanging="360"/>
+      </w:pPr>
+      <w:rPr>
+        <w:rFonts w:ascii="Symbol" w:hAnsi="Symbol" w:hint="default"/>
+      </w:rPr>
+    </w:lvl>
+    <w:lvl w:ilvl="4" w:tplc="04090003" w:tentative="1">
+      <w:start w:val="1"/>
+      <w:numFmt w:val="bullet"/>
+      <w:lvlText w:val="o"/>
+      <w:lvlJc w:val="left"/>
+      <w:pPr>
+        <w:ind w:left="3960" w:hanging="360"/>
+      </w:pPr>
+      <w:rPr>
+        <w:rFonts w:ascii="Courier New" w:hAnsi="Courier New" w:cs="Courier New" w:hint="default"/>
+      </w:rPr>
+    </w:lvl>
+    <w:lvl w:ilvl="5" w:tplc="04090005" w:tentative="1">
+      <w:start w:val="1"/>
+      <w:numFmt w:val="bullet"/>
+      <w:lvlText w:val=""/>
+      <w:lvlJc w:val="left"/>
+      <w:pPr>
+        <w:ind w:left="4680" w:hanging="360"/>
+      </w:pPr>
+      <w:rPr>
+        <w:rFonts w:ascii="Wingdings" w:hAnsi="Wingdings" w:hint="default"/>
+      </w:rPr>
+    </w:lvl>
+    <w:lvl w:ilvl="6" w:tplc="04090001" w:tentative="1">
+      <w:start w:val="1"/>
+      <w:numFmt w:val="bullet"/>
+      <w:lvlText w:val=""/>
+      <w:lvlJc w:val="left"/>
+      <w:pPr>
+        <w:ind w:left="5400" w:hanging="360"/>
+      </w:pPr>
+      <w:rPr>
+        <w:rFonts w:ascii="Symbol" w:hAnsi="Symbol" w:hint="default"/>
+      </w:rPr>
+    </w:lvl>
+    <w:lvl w:ilvl="7" w:tplc="04090003" w:tentative="1">
+      <w:start w:val="1"/>
+      <w:numFmt w:val="bullet"/>
+      <w:lvlText w:val="o"/>
+      <w:lvlJc w:val="left"/>
+      <w:pPr>
+        <w:ind w:left="6120" w:hanging="360"/>
+      </w:pPr>
+      <w:rPr>
+        <w:rFonts w:ascii="Courier New" w:hAnsi="Courier New" w:cs="Courier New" w:hint="default"/>
+      </w:rPr>
+    </w:lvl>
+    <w:lvl w:ilvl="8" w:tplc="04090005" w:tentative="1">
+      <w:start w:val="1"/>
+      <w:numFmt w:val="bullet"/>
+      <w:lvlText w:val=""/>
+      <w:lvlJc w:val="left"/>
+      <w:pPr>
+        <w:ind w:left="6840" w:hanging="360"/>
+      </w:pPr>
+      <w:rPr>
+        <w:rFonts w:ascii="Wingdings" w:hAnsi="Wingdings" w:hint="default"/>
+      </w:rPr>
+    </w:lvl>
+  </w:abstractNum>
+  <w:abstractNum w:abstractNumId="10" w15:restartNumberingAfterBreak="0">
     <w:nsid w:val="77275822"/>
     <w:multiLevelType w:val="hybridMultilevel"/>
     <w:tmpl w:val="7EFE62EE"/>
@@ -32799,7 +33194,7 @@
     <w:abstractNumId w:val="7"/>
   </w:num>
   <w:num w:numId="6">
-    <w:abstractNumId w:val="9"/>
+    <w:abstractNumId w:val="10"/>
   </w:num>
   <w:num w:numId="7">
     <w:abstractNumId w:val="3"/>
@@ -32812,6 +33207,9 @@
   </w:num>
   <w:num w:numId="10">
     <w:abstractNumId w:val="8"/>
+  </w:num>
+  <w:num w:numId="11">
+    <w:abstractNumId w:val="9"/>
   </w:num>
 </w:numbering>
 </file>
@@ -33557,10 +33955,17 @@
     <w:autoRedefine/>
     <w:uiPriority w:val="39"/>
     <w:unhideWhenUsed/>
-    <w:rsid w:val="002F2564"/>
+    <w:rsid w:val="0002663D"/>
     <w:pPr>
+      <w:tabs>
+        <w:tab w:val="right" w:leader="dot" w:pos="10790"/>
+      </w:tabs>
       <w:spacing w:after="100"/>
     </w:pPr>
+    <w:rPr>
+      <w:rFonts w:ascii="Segoe UI" w:hAnsi="Segoe UI" w:cs="Segoe UI"/>
+      <w:noProof/>
+    </w:rPr>
   </w:style>
   <w:style w:type="paragraph" w:styleId="TOC2">
     <w:name w:val="toc 2"/>
@@ -33899,7 +34304,7 @@
 </file>
 
 <file path=customXml/itemProps2.xml><?xml version="1.0" encoding="utf-8"?>
-<ds:datastoreItem xmlns:ds="http://schemas.openxmlformats.org/officeDocument/2006/customXml" ds:itemID="{0B7CFE45-0B90-404E-9EF5-8E38E5017453}">
+<ds:datastoreItem xmlns:ds="http://schemas.openxmlformats.org/officeDocument/2006/customXml" ds:itemID="{67836506-92E2-446F-9D40-D97CFEBF46FA}">
   <ds:schemaRefs>
     <ds:schemaRef ds:uri="http://schemas.openxmlformats.org/officeDocument/2006/bibliography"/>
   </ds:schemaRefs>

</xml_diff>